<commit_message>
Data model e correzioni
</commit_message>
<xml_diff>
--- a/task2/Document_T2.docx
+++ b/task2/Document_T2.docx
@@ -1,6 +1,6 @@
 
 <file path=word/document.xml><?xml version="1.0" encoding="utf-8"?>
-<w:document xmlns:wpc="http://schemas.microsoft.com/office/word/2010/wordprocessingCanvas" xmlns:cx="http://schemas.microsoft.com/office/drawing/2014/chartex" xmlns:cx1="http://schemas.microsoft.com/office/drawing/2015/9/8/chartex" xmlns:cx2="http://schemas.microsoft.com/office/drawing/2015/10/21/chartex" xmlns:mc="http://schemas.openxmlformats.org/markup-compatibility/2006" xmlns:o="urn:schemas-microsoft-com:office:office" xmlns:r="http://schemas.openxmlformats.org/officeDocument/2006/relationships" xmlns:m="http://schemas.openxmlformats.org/officeDocument/2006/math" xmlns:v="urn:schemas-microsoft-com:vml" xmlns:wp14="http://schemas.microsoft.com/office/word/2010/wordprocessingDrawing" xmlns:wp="http://schemas.openxmlformats.org/drawingml/2006/wordprocessingDrawing" xmlns:w10="urn:schemas-microsoft-com:office:word" xmlns:w="http://schemas.openxmlformats.org/wordprocessingml/2006/main" xmlns:w14="http://schemas.microsoft.com/office/word/2010/wordml" xmlns:w15="http://schemas.microsoft.com/office/word/2012/wordml" xmlns:w16se="http://schemas.microsoft.com/office/word/2015/wordml/symex" xmlns:wpg="http://schemas.microsoft.com/office/word/2010/wordprocessingGroup" xmlns:wpi="http://schemas.microsoft.com/office/word/2010/wordprocessingInk" xmlns:wne="http://schemas.microsoft.com/office/word/2006/wordml" xmlns:wps="http://schemas.microsoft.com/office/word/2010/wordprocessingShape" mc:Ignorable="w14 w15 w16se wp14">
+<w:document xmlns:wpc="http://schemas.microsoft.com/office/word/2010/wordprocessingCanvas" xmlns:cx="http://schemas.microsoft.com/office/drawing/2014/chartex" xmlns:cx1="http://schemas.microsoft.com/office/drawing/2015/9/8/chartex" xmlns:cx2="http://schemas.microsoft.com/office/drawing/2015/10/21/chartex" xmlns:cx3="http://schemas.microsoft.com/office/drawing/2016/5/9/chartex" xmlns:cx4="http://schemas.microsoft.com/office/drawing/2016/5/10/chartex" xmlns:cx5="http://schemas.microsoft.com/office/drawing/2016/5/11/chartex" xmlns:cx6="http://schemas.microsoft.com/office/drawing/2016/5/12/chartex" xmlns:cx7="http://schemas.microsoft.com/office/drawing/2016/5/13/chartex" xmlns:cx8="http://schemas.microsoft.com/office/drawing/2016/5/14/chartex" xmlns:mc="http://schemas.openxmlformats.org/markup-compatibility/2006" xmlns:aink="http://schemas.microsoft.com/office/drawing/2016/ink" xmlns:am3d="http://schemas.microsoft.com/office/drawing/2017/model3d" xmlns:o="urn:schemas-microsoft-com:office:office" xmlns:r="http://schemas.openxmlformats.org/officeDocument/2006/relationships" xmlns:m="http://schemas.openxmlformats.org/officeDocument/2006/math" xmlns:v="urn:schemas-microsoft-com:vml" xmlns:wp14="http://schemas.microsoft.com/office/word/2010/wordprocessingDrawing" xmlns:wp="http://schemas.openxmlformats.org/drawingml/2006/wordprocessingDrawing" xmlns:w10="urn:schemas-microsoft-com:office:word" xmlns:w="http://schemas.openxmlformats.org/wordprocessingml/2006/main" xmlns:w14="http://schemas.microsoft.com/office/word/2010/wordml" xmlns:w15="http://schemas.microsoft.com/office/word/2012/wordml" xmlns:w16cex="http://schemas.microsoft.com/office/word/2018/wordml/cex" xmlns:w16cid="http://schemas.microsoft.com/office/word/2016/wordml/cid" xmlns:w16="http://schemas.microsoft.com/office/word/2018/wordml" xmlns:w16se="http://schemas.microsoft.com/office/word/2015/wordml/symex" xmlns:wpg="http://schemas.microsoft.com/office/word/2010/wordprocessingGroup" xmlns:wpi="http://schemas.microsoft.com/office/word/2010/wordprocessingInk" xmlns:wne="http://schemas.microsoft.com/office/word/2006/wordml" xmlns:wps="http://schemas.microsoft.com/office/word/2010/wordprocessingShape" mc:Ignorable="w14 w15 w16se w16cid w16 w16cex wp14">
   <w:body>
     <w:p>
       <w:pPr>
@@ -475,18 +475,8 @@
                 <w:sz w:val="24"/>
                 <w:szCs w:val="24"/>
               </w:rPr>
-              <w:t>1. INTRODUCTION...……………………………………………………</w:t>
-            </w:r>
-            <w:proofErr w:type="gramStart"/>
-            <w:r>
-              <w:rPr>
-                <w:rFonts w:ascii="Palatino Linotype" w:hAnsi="Palatino Linotype" w:cs="Times New Roman"/>
-                <w:sz w:val="24"/>
-                <w:szCs w:val="24"/>
-              </w:rPr>
-              <w:t>…….</w:t>
-            </w:r>
-            <w:proofErr w:type="gramEnd"/>
+              <w:t>1. INTRODUCTION...………………………………………………………….</w:t>
+            </w:r>
           </w:p>
         </w:tc>
         <w:tc>
@@ -665,27 +655,7 @@
                 <w:szCs w:val="24"/>
                 <w:lang w:val="en-GB"/>
               </w:rPr>
-              <w:t>.1. Application Actors</w:t>
-            </w:r>
-            <w:proofErr w:type="gramStart"/>
-            <w:r>
-              <w:rPr>
-                <w:rFonts w:ascii="Palatino Linotype" w:hAnsi="Palatino Linotype" w:cs="Times New Roman"/>
-                <w:sz w:val="24"/>
-                <w:szCs w:val="24"/>
-                <w:lang w:val="en-GB"/>
-              </w:rPr>
-              <w:t>.....</w:t>
-            </w:r>
-            <w:proofErr w:type="gramEnd"/>
-            <w:r>
-              <w:rPr>
-                <w:rFonts w:ascii="Palatino Linotype" w:hAnsi="Palatino Linotype" w:cs="Times New Roman"/>
-                <w:sz w:val="24"/>
-                <w:szCs w:val="24"/>
-                <w:lang w:val="en-GB"/>
-              </w:rPr>
-              <w:t>……………………………………………</w:t>
+              <w:t>.1. Application Actors.....……………………………………………</w:t>
             </w:r>
           </w:p>
         </w:tc>
@@ -770,19 +740,8 @@
                 <w:szCs w:val="24"/>
                 <w:lang w:val="en-GB"/>
               </w:rPr>
-              <w:t>.2. Functional and Non-Functional Requirements……………</w:t>
-            </w:r>
-            <w:proofErr w:type="gramStart"/>
-            <w:r>
-              <w:rPr>
-                <w:rFonts w:ascii="Palatino Linotype" w:hAnsi="Palatino Linotype" w:cs="Times New Roman"/>
-                <w:sz w:val="24"/>
-                <w:szCs w:val="24"/>
-                <w:lang w:val="en-GB"/>
-              </w:rPr>
-              <w:t>…..</w:t>
-            </w:r>
-            <w:proofErr w:type="gramEnd"/>
+              <w:t>.2. Functional and Non-Functional Requirements………………..</w:t>
+            </w:r>
           </w:p>
         </w:tc>
         <w:tc>
@@ -851,27 +810,7 @@
                 <w:szCs w:val="24"/>
                 <w:lang w:val="en-GB"/>
               </w:rPr>
-              <w:t>. UML DIAGRAMS……...…</w:t>
-            </w:r>
-            <w:proofErr w:type="gramStart"/>
-            <w:r>
-              <w:rPr>
-                <w:rFonts w:ascii="Palatino Linotype" w:hAnsi="Palatino Linotype" w:cs="Times New Roman"/>
-                <w:sz w:val="24"/>
-                <w:szCs w:val="24"/>
-                <w:lang w:val="en-GB"/>
-              </w:rPr>
-              <w:t>.....</w:t>
-            </w:r>
-            <w:proofErr w:type="gramEnd"/>
-            <w:r>
-              <w:rPr>
-                <w:rFonts w:ascii="Palatino Linotype" w:hAnsi="Palatino Linotype" w:cs="Times New Roman"/>
-                <w:sz w:val="24"/>
-                <w:szCs w:val="24"/>
-                <w:lang w:val="en-GB"/>
-              </w:rPr>
-              <w:t>………………………………………………</w:t>
+              <w:t>. UML DIAGRAMS……...….....………………………………………………</w:t>
             </w:r>
           </w:p>
         </w:tc>
@@ -956,27 +895,7 @@
                 <w:szCs w:val="24"/>
                 <w:lang w:val="en-GB"/>
               </w:rPr>
-              <w:t>.1. Use-Case Diagram</w:t>
-            </w:r>
-            <w:proofErr w:type="gramStart"/>
-            <w:r>
-              <w:rPr>
-                <w:rFonts w:ascii="Palatino Linotype" w:hAnsi="Palatino Linotype" w:cs="Times New Roman"/>
-                <w:sz w:val="24"/>
-                <w:szCs w:val="24"/>
-                <w:lang w:val="en-GB"/>
-              </w:rPr>
-              <w:t>…..</w:t>
-            </w:r>
-            <w:proofErr w:type="gramEnd"/>
-            <w:r>
-              <w:rPr>
-                <w:rFonts w:ascii="Palatino Linotype" w:hAnsi="Palatino Linotype" w:cs="Times New Roman"/>
-                <w:sz w:val="24"/>
-                <w:szCs w:val="24"/>
-                <w:lang w:val="en-GB"/>
-              </w:rPr>
-              <w:t>……………………………………………</w:t>
+              <w:t>.1. Use-Case Diagram…..……………………………………………</w:t>
             </w:r>
           </w:p>
         </w:tc>
@@ -1061,19 +980,8 @@
                 <w:szCs w:val="24"/>
                 <w:lang w:val="en-GB"/>
               </w:rPr>
-              <w:t>.2. Class Diagram…………………...……………………………</w:t>
-            </w:r>
-            <w:proofErr w:type="gramStart"/>
-            <w:r>
-              <w:rPr>
-                <w:rFonts w:ascii="Palatino Linotype" w:hAnsi="Palatino Linotype" w:cs="Times New Roman"/>
-                <w:sz w:val="24"/>
-                <w:szCs w:val="24"/>
-                <w:lang w:val="en-GB"/>
-              </w:rPr>
-              <w:t>…..</w:t>
-            </w:r>
-            <w:proofErr w:type="gramEnd"/>
+              <w:t>.2. Class Diagram…………………...………………………………..</w:t>
+            </w:r>
           </w:p>
         </w:tc>
         <w:tc>
@@ -1289,19 +1197,8 @@
                 <w:szCs w:val="24"/>
                 <w:lang w:val="en-GB"/>
               </w:rPr>
-              <w:t>……………………</w:t>
-            </w:r>
-            <w:proofErr w:type="gramStart"/>
-            <w:r>
-              <w:rPr>
-                <w:rFonts w:ascii="Palatino Linotype" w:hAnsi="Palatino Linotype" w:cs="Times New Roman"/>
-                <w:sz w:val="24"/>
-                <w:szCs w:val="24"/>
-                <w:lang w:val="en-GB"/>
-              </w:rPr>
-              <w:t>…..</w:t>
-            </w:r>
-            <w:proofErr w:type="gramEnd"/>
+              <w:t>………………………..</w:t>
+            </w:r>
           </w:p>
         </w:tc>
         <w:tc>
@@ -1385,19 +1282,8 @@
                 <w:szCs w:val="24"/>
                 <w:lang w:val="en-GB"/>
               </w:rPr>
-              <w:t>.2. E-R Diagram of the DB….……...……………………………</w:t>
-            </w:r>
-            <w:proofErr w:type="gramStart"/>
-            <w:r>
-              <w:rPr>
-                <w:rFonts w:ascii="Palatino Linotype" w:hAnsi="Palatino Linotype" w:cs="Times New Roman"/>
-                <w:sz w:val="24"/>
-                <w:szCs w:val="24"/>
-                <w:lang w:val="en-GB"/>
-              </w:rPr>
-              <w:t>…..</w:t>
-            </w:r>
-            <w:proofErr w:type="gramEnd"/>
+              <w:t>.2. E-R Diagram of the DB….……...………………………………..</w:t>
+            </w:r>
           </w:p>
         </w:tc>
         <w:tc>
@@ -1455,18 +1341,8 @@
                 <w:sz w:val="24"/>
                 <w:szCs w:val="24"/>
               </w:rPr>
-              <w:t>5. SOFTWARE ARCHITECTURE………………………………………</w:t>
-            </w:r>
-            <w:proofErr w:type="gramStart"/>
-            <w:r>
-              <w:rPr>
-                <w:rFonts w:ascii="Palatino Linotype" w:hAnsi="Palatino Linotype" w:cs="Times New Roman"/>
-                <w:sz w:val="24"/>
-                <w:szCs w:val="24"/>
-              </w:rPr>
-              <w:t>…….</w:t>
-            </w:r>
-            <w:proofErr w:type="gramEnd"/>
+              <w:t>5. SOFTWARE ARCHITECTURE…………………………………………….</w:t>
+            </w:r>
           </w:p>
         </w:tc>
         <w:tc>
@@ -1538,7 +1414,7 @@
                 <w:sz w:val="24"/>
                 <w:szCs w:val="24"/>
               </w:rPr>
-              <w:t xml:space="preserve">5.1. </w:t>
+              <w:t xml:space="preserve">5.1. Repository </w:t>
             </w:r>
             <w:proofErr w:type="spellStart"/>
             <w:r>
@@ -1547,7 +1423,7 @@
                 <w:sz w:val="24"/>
                 <w:szCs w:val="24"/>
               </w:rPr>
-              <w:t>Repository</w:t>
+              <w:t>Structure</w:t>
             </w:r>
             <w:proofErr w:type="spellEnd"/>
             <w:r>
@@ -1556,43 +1432,7 @@
                 <w:sz w:val="24"/>
                 <w:szCs w:val="24"/>
               </w:rPr>
-              <w:t xml:space="preserve"> </w:t>
-            </w:r>
-            <w:proofErr w:type="spellStart"/>
-            <w:r>
-              <w:rPr>
-                <w:rFonts w:ascii="Palatino Linotype" w:hAnsi="Palatino Linotype" w:cs="Times New Roman"/>
-                <w:sz w:val="24"/>
-                <w:szCs w:val="24"/>
-              </w:rPr>
-              <w:t>Structure</w:t>
-            </w:r>
-            <w:proofErr w:type="spellEnd"/>
-            <w:r>
-              <w:rPr>
-                <w:rFonts w:ascii="Palatino Linotype" w:hAnsi="Palatino Linotype" w:cs="Times New Roman"/>
-                <w:sz w:val="24"/>
-                <w:szCs w:val="24"/>
-              </w:rPr>
-              <w:t>………………………………………</w:t>
-            </w:r>
-            <w:proofErr w:type="gramStart"/>
-            <w:r>
-              <w:rPr>
-                <w:rFonts w:ascii="Palatino Linotype" w:hAnsi="Palatino Linotype" w:cs="Times New Roman"/>
-                <w:sz w:val="24"/>
-                <w:szCs w:val="24"/>
-              </w:rPr>
-              <w:t>…….</w:t>
-            </w:r>
-            <w:proofErr w:type="gramEnd"/>
-            <w:r>
-              <w:rPr>
-                <w:rFonts w:ascii="Palatino Linotype" w:hAnsi="Palatino Linotype" w:cs="Times New Roman"/>
-                <w:sz w:val="24"/>
-                <w:szCs w:val="24"/>
-              </w:rPr>
-              <w:t>.</w:t>
+              <w:t>……………………………………………..</w:t>
             </w:r>
           </w:p>
         </w:tc>
@@ -1751,8 +1591,6 @@
                 <w:lang w:val="en-GB"/>
               </w:rPr>
             </w:pPr>
-            <w:bookmarkStart w:id="1" w:name="_GoBack"/>
-            <w:bookmarkEnd w:id="1"/>
           </w:p>
         </w:tc>
       </w:tr>
@@ -2066,21 +1904,7 @@
           <w:rFonts w:ascii="Palatino Linotype" w:hAnsi="Palatino Linotype"/>
           <w:lang w:val="en-GB"/>
         </w:rPr>
-        <w:t xml:space="preserve">When a visitor lands on the homepage, </w:t>
-      </w:r>
-      <w:r>
-        <w:rPr>
-          <w:rFonts w:ascii="Palatino Linotype" w:hAnsi="Palatino Linotype"/>
-          <w:lang w:val="en-GB"/>
-        </w:rPr>
-        <w:t xml:space="preserve">he/she may </w:t>
-      </w:r>
-      <w:r>
-        <w:rPr>
-          <w:rFonts w:ascii="Palatino Linotype" w:hAnsi="Palatino Linotype"/>
-          <w:lang w:val="en-GB"/>
-        </w:rPr>
-        <w:t>decide to register (or log-in if already registered) in order to use the functionalities of the application.</w:t>
+        <w:t>When a visitor lands on the homepage, he/she may decide to register (or log-in if already registered) in order to use the functionalities of the application.</w:t>
       </w:r>
     </w:p>
     <w:p>
@@ -2097,21 +1921,7 @@
           <w:rFonts w:ascii="Palatino Linotype" w:hAnsi="Palatino Linotype"/>
           <w:lang w:val="en-GB"/>
         </w:rPr>
-        <w:t>Once logged in, the user is presented</w:t>
-      </w:r>
-      <w:r>
-        <w:rPr>
-          <w:rFonts w:ascii="Palatino Linotype" w:hAnsi="Palatino Linotype"/>
-          <w:lang w:val="en-GB"/>
-        </w:rPr>
-        <w:t xml:space="preserve"> with a homepage containing a default match list of the day</w:t>
-      </w:r>
-      <w:r>
-        <w:rPr>
-          <w:rFonts w:ascii="Palatino Linotype" w:hAnsi="Palatino Linotype"/>
-          <w:lang w:val="en-GB"/>
-        </w:rPr>
-        <w:t>. The application will have a side panel in which the sport and competition may be selected by the user in order to display all the playable matches for the current date, with the respective average odds. If the user wishes to bet on a certain result, he/she will select the desired odd and the event will be added to “My Coupon”.</w:t>
+        <w:t>Once logged in, the user is presented with a homepage containing a default match list of the day. The application will have a side panel in which the sport and competition may be selected by the user in order to display all the playable matches for the current date, with the respective average odds. If the user wishes to bet on a certain result, he/she will select the desired odd and the event will be added to “My Coupon”.</w:t>
       </w:r>
     </w:p>
     <w:p>
@@ -2128,35 +1938,7 @@
           <w:rFonts w:ascii="Palatino Linotype" w:hAnsi="Palatino Linotype"/>
           <w:lang w:val="en-GB"/>
         </w:rPr>
-        <w:t xml:space="preserve">“My Coupon” is a recap of all selected events and will be displayed in a side panel. The list will show the total odds for each available bookmaker </w:t>
-      </w:r>
-      <w:r>
-        <w:rPr>
-          <w:rFonts w:ascii="Palatino Linotype" w:hAnsi="Palatino Linotype"/>
-          <w:lang w:val="en-GB"/>
-        </w:rPr>
-        <w:t xml:space="preserve">(sorted by convenience) </w:t>
-      </w:r>
-      <w:r>
-        <w:rPr>
-          <w:rFonts w:ascii="Palatino Linotype" w:hAnsi="Palatino Linotype"/>
-          <w:lang w:val="en-GB"/>
-        </w:rPr>
-        <w:t xml:space="preserve">so that the user may choose the </w:t>
-      </w:r>
-      <w:r>
-        <w:rPr>
-          <w:rFonts w:ascii="Palatino Linotype" w:hAnsi="Palatino Linotype"/>
-          <w:lang w:val="en-GB"/>
-        </w:rPr>
-        <w:t>one to bet</w:t>
-      </w:r>
-      <w:r>
-        <w:rPr>
-          <w:rFonts w:ascii="Palatino Linotype" w:hAnsi="Palatino Linotype"/>
-          <w:lang w:val="en-GB"/>
-        </w:rPr>
-        <w:t xml:space="preserve"> on. The coupon may be saved by the user: if this happens, the list is saved in an archive accessible through the personal profile. </w:t>
+        <w:t xml:space="preserve">“My Coupon” is a recap of all selected events and will be displayed in a side panel. The list will show the total odds for each available bookmaker (sorted by convenience) so that the user may choose the one to bet on. The coupon may be saved by the user: if this happens, the list is saved in an archive accessible through the personal profile. </w:t>
       </w:r>
     </w:p>
     <w:p>
@@ -2768,7 +2550,7 @@
           <w:rFonts w:ascii="Palatino Linotype" w:hAnsi="Palatino Linotype"/>
           <w:lang w:val="en-GB"/>
         </w:rPr>
-        <w:t>A User may delete his/her profile.</w:t>
+        <w:t>A User can browse the saved coupons in his profile</w:t>
       </w:r>
     </w:p>
     <w:p>
@@ -2790,7 +2572,7 @@
           <w:rFonts w:ascii="Palatino Linotype" w:hAnsi="Palatino Linotype"/>
           <w:lang w:val="en-GB"/>
         </w:rPr>
-        <w:t>A User may edit his/her personal profile.</w:t>
+        <w:t>A User may delete his/her profile.</w:t>
       </w:r>
     </w:p>
     <w:p>
@@ -2812,19 +2594,8 @@
           <w:rFonts w:ascii="Palatino Linotype" w:hAnsi="Palatino Linotype"/>
           <w:lang w:val="en-GB"/>
         </w:rPr>
-        <w:t>A User may remove a previously saved coupon from the personal archive.</w:t>
-      </w:r>
-    </w:p>
-    <w:p>
-      <w:pPr>
-        <w:spacing w:after="200" w:line="276" w:lineRule="auto"/>
-        <w:ind w:left="360"/>
-        <w:jc w:val="both"/>
-        <w:rPr>
-          <w:rFonts w:ascii="Palatino Linotype" w:hAnsi="Palatino Linotype"/>
-          <w:lang w:val="en-GB"/>
-        </w:rPr>
-      </w:pPr>
+        <w:t>A User may edit his/her personal profile.</w:t>
+      </w:r>
     </w:p>
     <w:p>
       <w:pPr>
@@ -2845,8 +2616,19 @@
           <w:rFonts w:ascii="Palatino Linotype" w:hAnsi="Palatino Linotype"/>
           <w:lang w:val="en-GB"/>
         </w:rPr>
-        <w:t>An Admin can view the profiles of registered users, including their coupon archive.</w:t>
-      </w:r>
+        <w:t>A User may remove a previously saved coupon from the personal archive.</w:t>
+      </w:r>
+    </w:p>
+    <w:p>
+      <w:pPr>
+        <w:spacing w:after="200" w:line="276" w:lineRule="auto"/>
+        <w:ind w:left="360"/>
+        <w:jc w:val="both"/>
+        <w:rPr>
+          <w:rFonts w:ascii="Palatino Linotype" w:hAnsi="Palatino Linotype"/>
+          <w:lang w:val="en-GB"/>
+        </w:rPr>
+      </w:pPr>
     </w:p>
     <w:p>
       <w:pPr>
@@ -2867,18 +2649,59 @@
           <w:rFonts w:ascii="Palatino Linotype" w:hAnsi="Palatino Linotype"/>
           <w:lang w:val="en-GB"/>
         </w:rPr>
+        <w:t>An Admin can view the profiles of registered users, including their coupon archive.</w:t>
+      </w:r>
+    </w:p>
+    <w:p>
+      <w:pPr>
+        <w:pStyle w:val="Paragrafoelenco"/>
+        <w:numPr>
+          <w:ilvl w:val="0"/>
+          <w:numId w:val="13"/>
+        </w:numPr>
+        <w:spacing w:after="200" w:line="276" w:lineRule="auto"/>
+        <w:jc w:val="both"/>
+        <w:rPr>
+          <w:rFonts w:ascii="Palatino Linotype" w:hAnsi="Palatino Linotype"/>
+          <w:lang w:val="en-GB"/>
+        </w:rPr>
+      </w:pPr>
+      <w:r>
+        <w:rPr>
+          <w:rFonts w:ascii="Palatino Linotype" w:hAnsi="Palatino Linotype"/>
+          <w:lang w:val="en-GB"/>
+        </w:rPr>
         <w:t>An Admin can ban users who violate the Terms &amp; Agreements.</w:t>
       </w:r>
     </w:p>
     <w:p>
       <w:pPr>
-        <w:spacing w:after="120"/>
+        <w:pStyle w:val="Paragrafoelenco"/>
+        <w:numPr>
+          <w:ilvl w:val="0"/>
+          <w:numId w:val="13"/>
+        </w:numPr>
+        <w:spacing w:after="200" w:line="276" w:lineRule="auto"/>
         <w:jc w:val="both"/>
         <w:rPr>
           <w:rFonts w:ascii="Palatino Linotype" w:hAnsi="Palatino Linotype"/>
           <w:lang w:val="en-GB"/>
         </w:rPr>
       </w:pPr>
+      <w:r>
+        <w:rPr>
+          <w:rFonts w:ascii="Palatino Linotype" w:hAnsi="Palatino Linotype"/>
+          <w:lang w:val="en-GB"/>
+        </w:rPr>
+        <w:t xml:space="preserve">An Admin can </w:t>
+      </w:r>
+      <w:r>
+        <w:rPr>
+          <w:rFonts w:ascii="Palatino Linotype" w:hAnsi="Palatino Linotype"/>
+          <w:lang w:val="en-GB"/>
+        </w:rPr>
+        <w:t>add matches to the collection.</w:t>
+      </w:r>
     </w:p>
     <w:p>
       <w:pPr>
@@ -3266,16 +3089,7 @@
           <w:szCs w:val="24"/>
           <w:lang w:val="en-GB"/>
         </w:rPr>
-        <w:t xml:space="preserve">See the linked PDF file for </w:t>
-      </w:r>
-      <w:proofErr w:type="gramStart"/>
-      <w:r>
-        <w:rPr>
-          <w:rFonts w:ascii="Palatino Linotype" w:hAnsi="Palatino Linotype" w:cstheme="minorHAnsi"/>
-          <w:szCs w:val="24"/>
-          <w:lang w:val="en-GB"/>
-        </w:rPr>
-        <w:t>a</w:t>
+        <w:t>See the linked PDF file for a</w:t>
       </w:r>
       <w:r>
         <w:rPr>
@@ -3285,7 +3099,6 @@
         </w:rPr>
         <w:t>n</w:t>
       </w:r>
-      <w:proofErr w:type="gramEnd"/>
       <w:r>
         <w:rPr>
           <w:rFonts w:ascii="Palatino Linotype" w:hAnsi="Palatino Linotype" w:cstheme="minorHAnsi"/>
@@ -3438,7 +3251,39 @@
           <w:color w:val="FF0000"/>
           <w:lang w:val="en-GB"/>
         </w:rPr>
-        <w:t>the use cases and some notes to specify when a use case is available only to the librarian or only to the customer (if it is not already obvious from the diagram).</w:t>
+        <w:t xml:space="preserve">the use cases and some notes to specify when a use case is available only to the </w:t>
+      </w:r>
+      <w:r>
+        <w:rPr>
+          <w:rFonts w:ascii="Palatino Linotype" w:hAnsi="Palatino Linotype" w:cstheme="minorHAnsi"/>
+          <w:color w:val="FF0000"/>
+          <w:lang w:val="en-GB"/>
+        </w:rPr>
+        <w:t>admin</w:t>
+      </w:r>
+      <w:r>
+        <w:rPr>
+          <w:rFonts w:ascii="Palatino Linotype" w:hAnsi="Palatino Linotype" w:cstheme="minorHAnsi"/>
+          <w:color w:val="FF0000"/>
+          <w:lang w:val="en-GB"/>
+        </w:rPr>
+        <w:t xml:space="preserve"> or only to the </w:t>
+      </w:r>
+      <w:r>
+        <w:rPr>
+          <w:rFonts w:ascii="Palatino Linotype" w:hAnsi="Palatino Linotype" w:cstheme="minorHAnsi"/>
+          <w:color w:val="FF0000"/>
+          <w:lang w:val="en-GB"/>
+        </w:rPr>
+        <w:t>user</w:t>
+      </w:r>
+      <w:r>
+        <w:rPr>
+          <w:rFonts w:ascii="Palatino Linotype" w:hAnsi="Palatino Linotype" w:cstheme="minorHAnsi"/>
+          <w:color w:val="FF0000"/>
+          <w:lang w:val="en-GB"/>
+        </w:rPr>
+        <w:t xml:space="preserve"> (if it is not already obvious from the diagram).</w:t>
       </w:r>
     </w:p>
     <w:p>
@@ -3600,6 +3445,7 @@
           <w:rFonts w:ascii="Palatino Linotype" w:hAnsi="Palatino Linotype" w:cstheme="minorHAnsi"/>
           <w:b/>
           <w:bCs/>
+          <w:lang w:val="en-US"/>
         </w:rPr>
       </w:pPr>
       <w:r>
@@ -3608,7 +3454,7 @@
           <w:b/>
           <w:bCs/>
           <w:noProof/>
-          <w:lang w:eastAsia="it-IT"/>
+          <w:lang w:val="en-US" w:eastAsia="it-IT"/>
         </w:rPr>
         <w:t>classis-diagram cazzoh</w:t>
       </w:r>
@@ -3623,6 +3469,7 @@
           <w:iCs/>
           <w:sz w:val="18"/>
           <w:szCs w:val="18"/>
+          <w:lang w:val="en-US"/>
         </w:rPr>
       </w:pPr>
       <w:r>
@@ -3632,21 +3479,10 @@
           <w:iCs/>
           <w:sz w:val="18"/>
           <w:szCs w:val="18"/>
-        </w:rPr>
-        <w:t xml:space="preserve">Figure 2: Class </w:t>
-      </w:r>
-      <w:proofErr w:type="spellStart"/>
-      <w:r>
-        <w:rPr>
-          <w:rFonts w:ascii="Palatino Linotype" w:hAnsi="Palatino Linotype" w:cstheme="minorHAnsi"/>
-          <w:i/>
-          <w:iCs/>
-          <w:sz w:val="18"/>
-          <w:szCs w:val="18"/>
-        </w:rPr>
-        <w:t>Diagram</w:t>
-      </w:r>
-      <w:proofErr w:type="spellEnd"/>
+          <w:lang w:val="en-US"/>
+        </w:rPr>
+        <w:t>Figure 2: Class Diagram</w:t>
+      </w:r>
     </w:p>
     <w:p>
       <w:pPr>
@@ -3658,6 +3494,7 @@
           <w:iCs/>
           <w:sz w:val="16"/>
           <w:szCs w:val="16"/>
+          <w:lang w:val="en-US"/>
         </w:rPr>
       </w:pPr>
     </w:p>
@@ -3845,9 +3682,1129 @@
         <w:t>Data Model</w:t>
       </w:r>
     </w:p>
-    <w:p>
-      <w:pPr>
-        <w:spacing w:after="120" w:line="240" w:lineRule="auto"/>
+    <w:tbl>
+      <w:tblPr>
+        <w:tblStyle w:val="Grigliatabella"/>
+        <w:tblpPr w:leftFromText="141" w:rightFromText="141" w:vertAnchor="text" w:horzAnchor="margin" w:tblpY="-7"/>
+        <w:tblW w:w="8159" w:type="dxa"/>
+        <w:tblBorders>
+          <w:top w:val="none" w:sz="0" w:space="0" w:color="auto"/>
+          <w:left w:val="none" w:sz="0" w:space="0" w:color="auto"/>
+          <w:bottom w:val="none" w:sz="0" w:space="0" w:color="auto"/>
+          <w:right w:val="none" w:sz="0" w:space="0" w:color="auto"/>
+          <w:insideH w:val="none" w:sz="0" w:space="0" w:color="auto"/>
+          <w:insideV w:val="none" w:sz="0" w:space="0" w:color="auto"/>
+        </w:tblBorders>
+        <w:shd w:val="clear" w:color="auto" w:fill="D9D9D9" w:themeFill="background1" w:themeFillShade="D9"/>
+        <w:tblLook w:val="04A0" w:firstRow="1" w:lastRow="0" w:firstColumn="1" w:lastColumn="0" w:noHBand="0" w:noVBand="1"/>
+      </w:tblPr>
+      <w:tblGrid>
+        <w:gridCol w:w="8159"/>
+      </w:tblGrid>
+      <w:tr>
+        <w:trPr>
+          <w:trHeight w:val="6875"/>
+        </w:trPr>
+        <w:tc>
+          <w:tcPr>
+            <w:tcW w:w="8159" w:type="dxa"/>
+            <w:shd w:val="clear" w:color="auto" w:fill="D9D9D9" w:themeFill="background1" w:themeFillShade="D9"/>
+          </w:tcPr>
+          <w:p>
+            <w:pPr>
+              <w:spacing w:after="0" w:line="240" w:lineRule="auto"/>
+              <w:jc w:val="center"/>
+              <w:rPr>
+                <w:rFonts w:ascii="Consolas" w:hAnsi="Consolas"/>
+                <w:b/>
+                <w:lang w:val="en-GB"/>
+              </w:rPr>
+            </w:pPr>
+            <w:r>
+              <w:rPr>
+                <w:rFonts w:ascii="Consolas" w:hAnsi="Consolas"/>
+                <w:b/>
+                <w:lang w:val="en-GB"/>
+              </w:rPr>
+              <w:t>&lt;User&gt;</w:t>
+            </w:r>
+          </w:p>
+          <w:p>
+            <w:pPr>
+              <w:spacing w:after="0" w:line="240" w:lineRule="auto"/>
+              <w:jc w:val="both"/>
+              <w:rPr>
+                <w:rFonts w:ascii="Consolas" w:hAnsi="Consolas"/>
+                <w:sz w:val="20"/>
+                <w:lang w:val="en-GB"/>
+              </w:rPr>
+            </w:pPr>
+            <w:r>
+              <w:rPr>
+                <w:rFonts w:ascii="Consolas" w:hAnsi="Consolas"/>
+                <w:sz w:val="20"/>
+                <w:lang w:val="en-GB"/>
+              </w:rPr>
+              <w:t>{</w:t>
+            </w:r>
+          </w:p>
+          <w:p>
+            <w:pPr>
+              <w:spacing w:after="0" w:line="240" w:lineRule="auto"/>
+              <w:jc w:val="both"/>
+              <w:rPr>
+                <w:rFonts w:ascii="Consolas" w:hAnsi="Consolas"/>
+                <w:sz w:val="20"/>
+                <w:lang w:val="en-GB"/>
+              </w:rPr>
+            </w:pPr>
+            <w:r>
+              <w:rPr>
+                <w:rFonts w:ascii="Consolas" w:hAnsi="Consolas"/>
+                <w:sz w:val="20"/>
+                <w:lang w:val="en-GB"/>
+              </w:rPr>
+              <w:tab/>
+              <w:t>username:</w:t>
+            </w:r>
+          </w:p>
+          <w:p>
+            <w:pPr>
+              <w:spacing w:after="0" w:line="240" w:lineRule="auto"/>
+              <w:jc w:val="both"/>
+              <w:rPr>
+                <w:rFonts w:ascii="Consolas" w:hAnsi="Consolas"/>
+                <w:sz w:val="20"/>
+                <w:lang w:val="en-GB"/>
+              </w:rPr>
+            </w:pPr>
+            <w:r>
+              <w:rPr>
+                <w:rFonts w:ascii="Consolas" w:hAnsi="Consolas"/>
+                <w:sz w:val="20"/>
+                <w:lang w:val="en-GB"/>
+              </w:rPr>
+              <w:tab/>
+              <w:t>password:</w:t>
+            </w:r>
+          </w:p>
+          <w:p>
+            <w:pPr>
+              <w:spacing w:after="0" w:line="240" w:lineRule="auto"/>
+              <w:jc w:val="both"/>
+              <w:rPr>
+                <w:rFonts w:ascii="Consolas" w:hAnsi="Consolas"/>
+                <w:sz w:val="20"/>
+                <w:lang w:val="en-GB"/>
+              </w:rPr>
+            </w:pPr>
+            <w:r>
+              <w:rPr>
+                <w:rFonts w:ascii="Consolas" w:hAnsi="Consolas"/>
+                <w:sz w:val="20"/>
+                <w:lang w:val="en-GB"/>
+              </w:rPr>
+              <w:tab/>
+              <w:t>email:</w:t>
+            </w:r>
+          </w:p>
+          <w:p>
+            <w:pPr>
+              <w:spacing w:after="0" w:line="240" w:lineRule="auto"/>
+              <w:jc w:val="both"/>
+              <w:rPr>
+                <w:rFonts w:ascii="Consolas" w:hAnsi="Consolas"/>
+                <w:sz w:val="20"/>
+                <w:lang w:val="en-GB"/>
+              </w:rPr>
+            </w:pPr>
+            <w:r>
+              <w:rPr>
+                <w:rFonts w:ascii="Consolas" w:hAnsi="Consolas"/>
+                <w:sz w:val="20"/>
+                <w:lang w:val="en-GB"/>
+              </w:rPr>
+              <w:tab/>
+              <w:t>name:</w:t>
+            </w:r>
+          </w:p>
+          <w:p>
+            <w:pPr>
+              <w:spacing w:after="0" w:line="240" w:lineRule="auto"/>
+              <w:jc w:val="both"/>
+              <w:rPr>
+                <w:rFonts w:ascii="Consolas" w:hAnsi="Consolas"/>
+                <w:sz w:val="20"/>
+                <w:lang w:val="en-GB"/>
+              </w:rPr>
+            </w:pPr>
+            <w:r>
+              <w:rPr>
+                <w:rFonts w:ascii="Consolas" w:hAnsi="Consolas"/>
+                <w:sz w:val="20"/>
+                <w:lang w:val="en-GB"/>
+              </w:rPr>
+              <w:tab/>
+              <w:t>surname:</w:t>
+            </w:r>
+          </w:p>
+          <w:p>
+            <w:pPr>
+              <w:spacing w:after="0" w:line="240" w:lineRule="auto"/>
+              <w:jc w:val="both"/>
+              <w:rPr>
+                <w:rFonts w:ascii="Consolas" w:hAnsi="Consolas"/>
+                <w:sz w:val="20"/>
+                <w:lang w:val="en-GB"/>
+              </w:rPr>
+            </w:pPr>
+            <w:r>
+              <w:rPr>
+                <w:rFonts w:ascii="Consolas" w:hAnsi="Consolas"/>
+                <w:sz w:val="20"/>
+                <w:lang w:val="en-GB"/>
+              </w:rPr>
+              <w:tab/>
+            </w:r>
+            <w:r>
+              <w:rPr>
+                <w:rFonts w:ascii="Consolas" w:hAnsi="Consolas"/>
+                <w:sz w:val="20"/>
+                <w:lang w:val="en-GB"/>
+              </w:rPr>
+              <w:t>roles</w:t>
+            </w:r>
+            <w:r>
+              <w:rPr>
+                <w:rFonts w:ascii="Consolas" w:hAnsi="Consolas"/>
+                <w:sz w:val="20"/>
+                <w:lang w:val="en-GB"/>
+              </w:rPr>
+              <w:t>:</w:t>
+            </w:r>
+            <w:r>
+              <w:rPr>
+                <w:rFonts w:ascii="Consolas" w:hAnsi="Consolas"/>
+                <w:sz w:val="20"/>
+                <w:lang w:val="en-GB"/>
+              </w:rPr>
+              <w:t>[]</w:t>
+            </w:r>
+          </w:p>
+          <w:p>
+            <w:pPr>
+              <w:spacing w:after="0" w:line="240" w:lineRule="auto"/>
+              <w:jc w:val="both"/>
+              <w:rPr>
+                <w:rFonts w:ascii="Consolas" w:hAnsi="Consolas"/>
+                <w:sz w:val="20"/>
+                <w:lang w:val="en-GB"/>
+              </w:rPr>
+            </w:pPr>
+            <w:r>
+              <w:rPr>
+                <w:rFonts w:ascii="Consolas" w:hAnsi="Consolas"/>
+                <w:sz w:val="20"/>
+                <w:lang w:val="en-GB"/>
+              </w:rPr>
+              <w:tab/>
+              <w:t>banned:</w:t>
+            </w:r>
+          </w:p>
+          <w:p>
+            <w:pPr>
+              <w:spacing w:after="0" w:line="240" w:lineRule="auto"/>
+              <w:jc w:val="both"/>
+              <w:rPr>
+                <w:rFonts w:ascii="Consolas" w:hAnsi="Consolas"/>
+                <w:sz w:val="20"/>
+                <w:lang w:val="en-GB"/>
+              </w:rPr>
+            </w:pPr>
+            <w:r>
+              <w:rPr>
+                <w:rFonts w:ascii="Consolas" w:hAnsi="Consolas"/>
+                <w:sz w:val="20"/>
+                <w:lang w:val="en-GB"/>
+              </w:rPr>
+              <w:tab/>
+              <w:t>coupons: [{</w:t>
+            </w:r>
+          </w:p>
+          <w:p>
+            <w:pPr>
+              <w:spacing w:after="0" w:line="240" w:lineRule="auto"/>
+              <w:jc w:val="both"/>
+              <w:rPr>
+                <w:rFonts w:ascii="Consolas" w:hAnsi="Consolas"/>
+                <w:sz w:val="20"/>
+                <w:lang w:val="en-GB"/>
+              </w:rPr>
+            </w:pPr>
+            <w:r>
+              <w:rPr>
+                <w:rFonts w:ascii="Consolas" w:hAnsi="Consolas"/>
+                <w:sz w:val="20"/>
+                <w:lang w:val="en-GB"/>
+              </w:rPr>
+              <w:t xml:space="preserve">             id </w:t>
+            </w:r>
+          </w:p>
+          <w:p>
+            <w:pPr>
+              <w:spacing w:after="0" w:line="240" w:lineRule="auto"/>
+              <w:jc w:val="both"/>
+              <w:rPr>
+                <w:rFonts w:ascii="Consolas" w:hAnsi="Consolas"/>
+                <w:sz w:val="20"/>
+                <w:lang w:val="en-GB"/>
+              </w:rPr>
+            </w:pPr>
+            <w:r>
+              <w:rPr>
+                <w:rFonts w:ascii="Consolas" w:hAnsi="Consolas"/>
+                <w:sz w:val="20"/>
+                <w:lang w:val="en-GB"/>
+              </w:rPr>
+              <w:tab/>
+            </w:r>
+            <w:r>
+              <w:rPr>
+                <w:rFonts w:ascii="Consolas" w:hAnsi="Consolas"/>
+                <w:sz w:val="20"/>
+                <w:lang w:val="en-GB"/>
+              </w:rPr>
+              <w:tab/>
+            </w:r>
+            <w:r>
+              <w:rPr>
+                <w:rFonts w:ascii="Consolas" w:hAnsi="Consolas"/>
+                <w:sz w:val="20"/>
+                <w:lang w:val="en-GB"/>
+              </w:rPr>
+              <w:t>date</w:t>
+            </w:r>
+            <w:r>
+              <w:rPr>
+                <w:rFonts w:ascii="Consolas" w:hAnsi="Consolas"/>
+                <w:sz w:val="20"/>
+                <w:lang w:val="en-GB"/>
+              </w:rPr>
+              <w:t>:</w:t>
+            </w:r>
+          </w:p>
+          <w:p>
+            <w:pPr>
+              <w:spacing w:after="0" w:line="240" w:lineRule="auto"/>
+              <w:jc w:val="both"/>
+              <w:rPr>
+                <w:rFonts w:ascii="Consolas" w:hAnsi="Consolas"/>
+                <w:sz w:val="20"/>
+                <w:lang w:val="en-GB"/>
+              </w:rPr>
+            </w:pPr>
+            <w:r>
+              <w:rPr>
+                <w:rFonts w:ascii="Consolas" w:hAnsi="Consolas"/>
+                <w:sz w:val="20"/>
+                <w:lang w:val="en-GB"/>
+              </w:rPr>
+              <w:tab/>
+            </w:r>
+            <w:r>
+              <w:rPr>
+                <w:rFonts w:ascii="Consolas" w:hAnsi="Consolas"/>
+                <w:sz w:val="20"/>
+                <w:lang w:val="en-GB"/>
+              </w:rPr>
+              <w:tab/>
+            </w:r>
+            <w:proofErr w:type="spellStart"/>
+            <w:r>
+              <w:rPr>
+                <w:rFonts w:ascii="Consolas" w:hAnsi="Consolas"/>
+                <w:sz w:val="20"/>
+                <w:lang w:val="en-GB"/>
+              </w:rPr>
+              <w:t>bookmakerTot</w:t>
+            </w:r>
+            <w:proofErr w:type="spellEnd"/>
+            <w:r>
+              <w:rPr>
+                <w:rFonts w:ascii="Consolas" w:hAnsi="Consolas"/>
+                <w:sz w:val="20"/>
+                <w:lang w:val="en-GB"/>
+              </w:rPr>
+              <w:t>: [{</w:t>
+            </w:r>
+          </w:p>
+          <w:p>
+            <w:pPr>
+              <w:spacing w:after="0" w:line="240" w:lineRule="auto"/>
+              <w:jc w:val="both"/>
+              <w:rPr>
+                <w:rFonts w:ascii="Consolas" w:hAnsi="Consolas"/>
+                <w:sz w:val="20"/>
+                <w:lang w:val="en-GB"/>
+              </w:rPr>
+            </w:pPr>
+            <w:r>
+              <w:rPr>
+                <w:rFonts w:ascii="Consolas" w:hAnsi="Consolas"/>
+                <w:sz w:val="20"/>
+                <w:lang w:val="en-GB"/>
+              </w:rPr>
+              <w:tab/>
+            </w:r>
+            <w:r>
+              <w:rPr>
+                <w:rFonts w:ascii="Consolas" w:hAnsi="Consolas"/>
+                <w:sz w:val="20"/>
+                <w:lang w:val="en-GB"/>
+              </w:rPr>
+              <w:tab/>
+            </w:r>
+            <w:r>
+              <w:rPr>
+                <w:rFonts w:ascii="Consolas" w:hAnsi="Consolas"/>
+                <w:sz w:val="20"/>
+                <w:lang w:val="en-GB"/>
+              </w:rPr>
+              <w:tab/>
+            </w:r>
+            <w:r>
+              <w:rPr>
+                <w:rFonts w:ascii="Consolas" w:hAnsi="Consolas"/>
+                <w:sz w:val="20"/>
+                <w:lang w:val="en-GB"/>
+              </w:rPr>
+              <w:tab/>
+              <w:t>bookmaker:</w:t>
+            </w:r>
+          </w:p>
+          <w:p>
+            <w:pPr>
+              <w:spacing w:after="0" w:line="240" w:lineRule="auto"/>
+              <w:jc w:val="both"/>
+              <w:rPr>
+                <w:rFonts w:ascii="Consolas" w:hAnsi="Consolas"/>
+                <w:sz w:val="20"/>
+                <w:lang w:val="en-GB"/>
+              </w:rPr>
+            </w:pPr>
+            <w:r>
+              <w:rPr>
+                <w:rFonts w:ascii="Consolas" w:hAnsi="Consolas"/>
+                <w:sz w:val="20"/>
+                <w:lang w:val="en-GB"/>
+              </w:rPr>
+              <w:tab/>
+            </w:r>
+            <w:r>
+              <w:rPr>
+                <w:rFonts w:ascii="Consolas" w:hAnsi="Consolas"/>
+                <w:sz w:val="20"/>
+                <w:lang w:val="en-GB"/>
+              </w:rPr>
+              <w:tab/>
+            </w:r>
+            <w:r>
+              <w:rPr>
+                <w:rFonts w:ascii="Consolas" w:hAnsi="Consolas"/>
+                <w:sz w:val="20"/>
+                <w:lang w:val="en-GB"/>
+              </w:rPr>
+              <w:tab/>
+            </w:r>
+            <w:r>
+              <w:rPr>
+                <w:rFonts w:ascii="Consolas" w:hAnsi="Consolas"/>
+                <w:sz w:val="20"/>
+                <w:lang w:val="en-GB"/>
+              </w:rPr>
+              <w:tab/>
+            </w:r>
+            <w:proofErr w:type="spellStart"/>
+            <w:r>
+              <w:rPr>
+                <w:rFonts w:ascii="Consolas" w:hAnsi="Consolas"/>
+                <w:sz w:val="20"/>
+                <w:lang w:val="en-GB"/>
+              </w:rPr>
+              <w:t>quoteTot</w:t>
+            </w:r>
+            <w:proofErr w:type="spellEnd"/>
+            <w:r>
+              <w:rPr>
+                <w:rFonts w:ascii="Consolas" w:hAnsi="Consolas"/>
+                <w:sz w:val="20"/>
+                <w:lang w:val="en-GB"/>
+              </w:rPr>
+              <w:t>:</w:t>
+            </w:r>
+          </w:p>
+          <w:p>
+            <w:pPr>
+              <w:spacing w:after="0" w:line="240" w:lineRule="auto"/>
+              <w:jc w:val="both"/>
+              <w:rPr>
+                <w:rFonts w:ascii="Consolas" w:hAnsi="Consolas"/>
+                <w:sz w:val="20"/>
+                <w:lang w:val="en-GB"/>
+              </w:rPr>
+            </w:pPr>
+            <w:r>
+              <w:rPr>
+                <w:rFonts w:ascii="Consolas" w:hAnsi="Consolas"/>
+                <w:sz w:val="20"/>
+                <w:lang w:val="en-GB"/>
+              </w:rPr>
+              <w:tab/>
+            </w:r>
+            <w:r>
+              <w:rPr>
+                <w:rFonts w:ascii="Consolas" w:hAnsi="Consolas"/>
+                <w:sz w:val="20"/>
+                <w:lang w:val="en-GB"/>
+              </w:rPr>
+              <w:tab/>
+            </w:r>
+            <w:r>
+              <w:rPr>
+                <w:rFonts w:ascii="Consolas" w:hAnsi="Consolas"/>
+                <w:sz w:val="20"/>
+                <w:lang w:val="en-GB"/>
+              </w:rPr>
+              <w:tab/>
+            </w:r>
+            <w:r>
+              <w:rPr>
+                <w:rFonts w:ascii="Consolas" w:hAnsi="Consolas"/>
+                <w:sz w:val="20"/>
+                <w:lang w:val="en-GB"/>
+              </w:rPr>
+              <w:tab/>
+              <w:t>}]</w:t>
+            </w:r>
+          </w:p>
+          <w:p>
+            <w:pPr>
+              <w:spacing w:after="0" w:line="240" w:lineRule="auto"/>
+              <w:jc w:val="both"/>
+              <w:rPr>
+                <w:rFonts w:ascii="Consolas" w:hAnsi="Consolas"/>
+                <w:sz w:val="20"/>
+                <w:lang w:val="en-GB"/>
+              </w:rPr>
+            </w:pPr>
+            <w:r>
+              <w:rPr>
+                <w:rFonts w:ascii="Consolas" w:hAnsi="Consolas"/>
+                <w:sz w:val="20"/>
+                <w:lang w:val="en-GB"/>
+              </w:rPr>
+              <w:tab/>
+            </w:r>
+            <w:r>
+              <w:rPr>
+                <w:rFonts w:ascii="Consolas" w:hAnsi="Consolas"/>
+                <w:sz w:val="20"/>
+                <w:lang w:val="en-GB"/>
+              </w:rPr>
+              <w:tab/>
+            </w:r>
+            <w:r>
+              <w:rPr>
+                <w:rFonts w:ascii="Consolas" w:hAnsi="Consolas"/>
+                <w:sz w:val="20"/>
+                <w:lang w:val="en-GB"/>
+              </w:rPr>
+              <w:tab/>
+              <w:t>bets: [{</w:t>
+            </w:r>
+          </w:p>
+          <w:p>
+            <w:pPr>
+              <w:spacing w:after="0" w:line="240" w:lineRule="auto"/>
+              <w:jc w:val="both"/>
+              <w:rPr>
+                <w:rFonts w:ascii="Consolas" w:hAnsi="Consolas"/>
+                <w:sz w:val="20"/>
+                <w:lang w:val="en-GB"/>
+              </w:rPr>
+            </w:pPr>
+            <w:r>
+              <w:rPr>
+                <w:rFonts w:ascii="Consolas" w:hAnsi="Consolas"/>
+                <w:sz w:val="20"/>
+                <w:lang w:val="en-GB"/>
+              </w:rPr>
+              <w:tab/>
+            </w:r>
+            <w:r>
+              <w:rPr>
+                <w:rFonts w:ascii="Consolas" w:hAnsi="Consolas"/>
+                <w:sz w:val="20"/>
+                <w:lang w:val="en-GB"/>
+              </w:rPr>
+              <w:tab/>
+            </w:r>
+            <w:r>
+              <w:rPr>
+                <w:rFonts w:ascii="Consolas" w:hAnsi="Consolas"/>
+                <w:sz w:val="20"/>
+                <w:lang w:val="en-GB"/>
+              </w:rPr>
+              <w:tab/>
+            </w:r>
+            <w:r>
+              <w:rPr>
+                <w:rFonts w:ascii="Consolas" w:hAnsi="Consolas"/>
+                <w:sz w:val="20"/>
+                <w:lang w:val="en-GB"/>
+              </w:rPr>
+              <w:tab/>
+            </w:r>
+            <w:proofErr w:type="spellStart"/>
+            <w:r>
+              <w:rPr>
+                <w:rFonts w:ascii="Consolas" w:hAnsi="Consolas"/>
+                <w:sz w:val="20"/>
+                <w:lang w:val="en-GB"/>
+              </w:rPr>
+              <w:t>matchId</w:t>
+            </w:r>
+            <w:proofErr w:type="spellEnd"/>
+            <w:r>
+              <w:rPr>
+                <w:rFonts w:ascii="Consolas" w:hAnsi="Consolas"/>
+                <w:sz w:val="20"/>
+                <w:lang w:val="en-GB"/>
+              </w:rPr>
+              <w:t>:</w:t>
+            </w:r>
+          </w:p>
+          <w:p>
+            <w:pPr>
+              <w:spacing w:after="0" w:line="240" w:lineRule="auto"/>
+              <w:jc w:val="both"/>
+              <w:rPr>
+                <w:rFonts w:ascii="Consolas" w:hAnsi="Consolas"/>
+                <w:sz w:val="20"/>
+                <w:lang w:val="en-GB"/>
+              </w:rPr>
+            </w:pPr>
+            <w:r>
+              <w:rPr>
+                <w:rFonts w:ascii="Consolas" w:hAnsi="Consolas"/>
+                <w:sz w:val="20"/>
+                <w:lang w:val="en-GB"/>
+              </w:rPr>
+              <w:t xml:space="preserve">                          </w:t>
+            </w:r>
+            <w:proofErr w:type="spellStart"/>
+            <w:r>
+              <w:rPr>
+                <w:rFonts w:ascii="Consolas" w:hAnsi="Consolas"/>
+                <w:sz w:val="20"/>
+                <w:lang w:val="en-GB"/>
+              </w:rPr>
+              <w:t>homeTeam</w:t>
+            </w:r>
+            <w:proofErr w:type="spellEnd"/>
+            <w:r>
+              <w:rPr>
+                <w:rFonts w:ascii="Consolas" w:hAnsi="Consolas"/>
+                <w:sz w:val="20"/>
+                <w:lang w:val="en-GB"/>
+              </w:rPr>
+              <w:t>:</w:t>
+            </w:r>
+          </w:p>
+          <w:p>
+            <w:pPr>
+              <w:spacing w:after="0" w:line="240" w:lineRule="auto"/>
+              <w:jc w:val="both"/>
+              <w:rPr>
+                <w:rFonts w:ascii="Consolas" w:hAnsi="Consolas"/>
+                <w:sz w:val="20"/>
+                <w:lang w:val="en-GB"/>
+              </w:rPr>
+            </w:pPr>
+            <w:r>
+              <w:rPr>
+                <w:rFonts w:ascii="Consolas" w:hAnsi="Consolas"/>
+                <w:sz w:val="20"/>
+                <w:lang w:val="en-GB"/>
+              </w:rPr>
+              <w:tab/>
+            </w:r>
+            <w:r>
+              <w:rPr>
+                <w:rFonts w:ascii="Consolas" w:hAnsi="Consolas"/>
+                <w:sz w:val="20"/>
+                <w:lang w:val="en-GB"/>
+              </w:rPr>
+              <w:tab/>
+            </w:r>
+            <w:r>
+              <w:rPr>
+                <w:rFonts w:ascii="Consolas" w:hAnsi="Consolas"/>
+                <w:sz w:val="20"/>
+                <w:lang w:val="en-GB"/>
+              </w:rPr>
+              <w:tab/>
+            </w:r>
+            <w:r>
+              <w:rPr>
+                <w:rFonts w:ascii="Consolas" w:hAnsi="Consolas"/>
+                <w:sz w:val="20"/>
+                <w:lang w:val="en-GB"/>
+              </w:rPr>
+              <w:tab/>
+            </w:r>
+            <w:proofErr w:type="spellStart"/>
+            <w:r>
+              <w:rPr>
+                <w:rFonts w:ascii="Consolas" w:hAnsi="Consolas"/>
+                <w:sz w:val="20"/>
+                <w:lang w:val="en-GB"/>
+              </w:rPr>
+              <w:t>awayTeam</w:t>
+            </w:r>
+            <w:proofErr w:type="spellEnd"/>
+            <w:r>
+              <w:rPr>
+                <w:rFonts w:ascii="Consolas" w:hAnsi="Consolas"/>
+                <w:sz w:val="20"/>
+                <w:lang w:val="en-GB"/>
+              </w:rPr>
+              <w:t>:</w:t>
+            </w:r>
+          </w:p>
+          <w:p>
+            <w:pPr>
+              <w:spacing w:after="0" w:line="240" w:lineRule="auto"/>
+              <w:jc w:val="both"/>
+              <w:rPr>
+                <w:rFonts w:ascii="Consolas" w:hAnsi="Consolas"/>
+                <w:sz w:val="20"/>
+                <w:lang w:val="en-GB"/>
+              </w:rPr>
+            </w:pPr>
+            <w:r>
+              <w:rPr>
+                <w:rFonts w:ascii="Consolas" w:hAnsi="Consolas"/>
+                <w:sz w:val="20"/>
+                <w:lang w:val="en-GB"/>
+              </w:rPr>
+              <w:tab/>
+            </w:r>
+            <w:r>
+              <w:rPr>
+                <w:rFonts w:ascii="Consolas" w:hAnsi="Consolas"/>
+                <w:sz w:val="20"/>
+                <w:lang w:val="en-GB"/>
+              </w:rPr>
+              <w:tab/>
+            </w:r>
+            <w:r>
+              <w:rPr>
+                <w:rFonts w:ascii="Consolas" w:hAnsi="Consolas"/>
+                <w:sz w:val="20"/>
+                <w:lang w:val="en-GB"/>
+              </w:rPr>
+              <w:tab/>
+            </w:r>
+            <w:r>
+              <w:rPr>
+                <w:rFonts w:ascii="Consolas" w:hAnsi="Consolas"/>
+                <w:sz w:val="20"/>
+                <w:lang w:val="en-GB"/>
+              </w:rPr>
+              <w:tab/>
+              <w:t>result:</w:t>
+            </w:r>
+          </w:p>
+          <w:p>
+            <w:pPr>
+              <w:spacing w:after="0" w:line="240" w:lineRule="auto"/>
+              <w:jc w:val="both"/>
+              <w:rPr>
+                <w:rFonts w:ascii="Consolas" w:hAnsi="Consolas"/>
+                <w:sz w:val="20"/>
+                <w:lang w:val="en-GB"/>
+              </w:rPr>
+            </w:pPr>
+            <w:r>
+              <w:rPr>
+                <w:rFonts w:ascii="Consolas" w:hAnsi="Consolas"/>
+                <w:sz w:val="20"/>
+                <w:lang w:val="en-GB"/>
+              </w:rPr>
+              <w:tab/>
+            </w:r>
+            <w:r>
+              <w:rPr>
+                <w:rFonts w:ascii="Consolas" w:hAnsi="Consolas"/>
+                <w:sz w:val="20"/>
+                <w:lang w:val="en-GB"/>
+              </w:rPr>
+              <w:tab/>
+            </w:r>
+            <w:r>
+              <w:rPr>
+                <w:rFonts w:ascii="Consolas" w:hAnsi="Consolas"/>
+                <w:sz w:val="20"/>
+                <w:lang w:val="en-GB"/>
+              </w:rPr>
+              <w:tab/>
+            </w:r>
+            <w:r>
+              <w:rPr>
+                <w:rFonts w:ascii="Consolas" w:hAnsi="Consolas"/>
+                <w:sz w:val="20"/>
+                <w:lang w:val="en-GB"/>
+              </w:rPr>
+              <w:tab/>
+            </w:r>
+            <w:proofErr w:type="spellStart"/>
+            <w:r>
+              <w:rPr>
+                <w:rFonts w:ascii="Consolas" w:hAnsi="Consolas"/>
+                <w:sz w:val="20"/>
+                <w:lang w:val="en-GB"/>
+              </w:rPr>
+              <w:t>avgOdd</w:t>
+            </w:r>
+            <w:proofErr w:type="spellEnd"/>
+            <w:r>
+              <w:rPr>
+                <w:rFonts w:ascii="Consolas" w:hAnsi="Consolas"/>
+                <w:sz w:val="20"/>
+                <w:lang w:val="en-GB"/>
+              </w:rPr>
+              <w:t>:</w:t>
+            </w:r>
+          </w:p>
+          <w:p>
+            <w:pPr>
+              <w:spacing w:after="0" w:line="240" w:lineRule="auto"/>
+              <w:jc w:val="both"/>
+              <w:rPr>
+                <w:rFonts w:ascii="Consolas" w:hAnsi="Consolas"/>
+                <w:sz w:val="20"/>
+                <w:lang w:val="en-GB"/>
+              </w:rPr>
+            </w:pPr>
+            <w:r>
+              <w:rPr>
+                <w:rFonts w:ascii="Consolas" w:hAnsi="Consolas"/>
+                <w:sz w:val="20"/>
+                <w:lang w:val="en-GB"/>
+              </w:rPr>
+              <w:tab/>
+            </w:r>
+            <w:r>
+              <w:rPr>
+                <w:rFonts w:ascii="Consolas" w:hAnsi="Consolas"/>
+                <w:sz w:val="20"/>
+                <w:lang w:val="en-GB"/>
+              </w:rPr>
+              <w:tab/>
+            </w:r>
+            <w:r>
+              <w:rPr>
+                <w:rFonts w:ascii="Consolas" w:hAnsi="Consolas"/>
+                <w:sz w:val="20"/>
+                <w:lang w:val="en-GB"/>
+              </w:rPr>
+              <w:tab/>
+            </w:r>
+            <w:r>
+              <w:rPr>
+                <w:rFonts w:ascii="Consolas" w:hAnsi="Consolas"/>
+                <w:sz w:val="20"/>
+                <w:lang w:val="en-GB"/>
+              </w:rPr>
+              <w:tab/>
+            </w:r>
+            <w:r>
+              <w:rPr>
+                <w:rFonts w:ascii="Consolas" w:hAnsi="Consolas"/>
+                <w:sz w:val="20"/>
+                <w:lang w:val="en-GB"/>
+              </w:rPr>
+              <w:t>quotes</w:t>
+            </w:r>
+            <w:r>
+              <w:rPr>
+                <w:rFonts w:ascii="Consolas" w:hAnsi="Consolas"/>
+                <w:sz w:val="20"/>
+                <w:lang w:val="en-GB"/>
+              </w:rPr>
+              <w:t>: [{</w:t>
+            </w:r>
+          </w:p>
+          <w:p>
+            <w:pPr>
+              <w:spacing w:after="0" w:line="240" w:lineRule="auto"/>
+              <w:jc w:val="both"/>
+              <w:rPr>
+                <w:rFonts w:ascii="Consolas" w:hAnsi="Consolas"/>
+                <w:sz w:val="20"/>
+                <w:lang w:val="en-GB"/>
+              </w:rPr>
+            </w:pPr>
+            <w:r>
+              <w:rPr>
+                <w:rFonts w:ascii="Consolas" w:hAnsi="Consolas"/>
+                <w:sz w:val="20"/>
+                <w:lang w:val="en-GB"/>
+              </w:rPr>
+              <w:tab/>
+            </w:r>
+            <w:r>
+              <w:rPr>
+                <w:rFonts w:ascii="Consolas" w:hAnsi="Consolas"/>
+                <w:sz w:val="20"/>
+                <w:lang w:val="en-GB"/>
+              </w:rPr>
+              <w:tab/>
+            </w:r>
+            <w:r>
+              <w:rPr>
+                <w:rFonts w:ascii="Consolas" w:hAnsi="Consolas"/>
+                <w:sz w:val="20"/>
+                <w:lang w:val="en-GB"/>
+              </w:rPr>
+              <w:tab/>
+            </w:r>
+            <w:r>
+              <w:rPr>
+                <w:rFonts w:ascii="Consolas" w:hAnsi="Consolas"/>
+                <w:sz w:val="20"/>
+                <w:lang w:val="en-GB"/>
+              </w:rPr>
+              <w:tab/>
+            </w:r>
+            <w:r>
+              <w:rPr>
+                <w:rFonts w:ascii="Consolas" w:hAnsi="Consolas"/>
+                <w:sz w:val="20"/>
+                <w:lang w:val="en-GB"/>
+              </w:rPr>
+              <w:tab/>
+              <w:t>bookmaker:</w:t>
+            </w:r>
+          </w:p>
+          <w:p>
+            <w:pPr>
+              <w:spacing w:after="0" w:line="240" w:lineRule="auto"/>
+              <w:jc w:val="both"/>
+              <w:rPr>
+                <w:rFonts w:ascii="Consolas" w:hAnsi="Consolas"/>
+                <w:sz w:val="20"/>
+                <w:lang w:val="en-GB"/>
+              </w:rPr>
+            </w:pPr>
+            <w:r>
+              <w:rPr>
+                <w:rFonts w:ascii="Consolas" w:hAnsi="Consolas"/>
+                <w:sz w:val="20"/>
+                <w:lang w:val="en-GB"/>
+              </w:rPr>
+              <w:tab/>
+            </w:r>
+            <w:r>
+              <w:rPr>
+                <w:rFonts w:ascii="Consolas" w:hAnsi="Consolas"/>
+                <w:sz w:val="20"/>
+                <w:lang w:val="en-GB"/>
+              </w:rPr>
+              <w:tab/>
+            </w:r>
+            <w:r>
+              <w:rPr>
+                <w:rFonts w:ascii="Consolas" w:hAnsi="Consolas"/>
+                <w:sz w:val="20"/>
+                <w:lang w:val="en-GB"/>
+              </w:rPr>
+              <w:tab/>
+            </w:r>
+            <w:r>
+              <w:rPr>
+                <w:rFonts w:ascii="Consolas" w:hAnsi="Consolas"/>
+                <w:sz w:val="20"/>
+                <w:lang w:val="en-GB"/>
+              </w:rPr>
+              <w:tab/>
+            </w:r>
+            <w:r>
+              <w:rPr>
+                <w:rFonts w:ascii="Consolas" w:hAnsi="Consolas"/>
+                <w:sz w:val="20"/>
+                <w:lang w:val="en-GB"/>
+              </w:rPr>
+              <w:tab/>
+              <w:t>odd:</w:t>
+            </w:r>
+          </w:p>
+          <w:p>
+            <w:pPr>
+              <w:spacing w:after="0" w:line="240" w:lineRule="auto"/>
+              <w:jc w:val="both"/>
+              <w:rPr>
+                <w:rFonts w:ascii="Consolas" w:hAnsi="Consolas"/>
+                <w:sz w:val="20"/>
+                <w:lang w:val="en-GB"/>
+              </w:rPr>
+            </w:pPr>
+            <w:r>
+              <w:rPr>
+                <w:rFonts w:ascii="Consolas" w:hAnsi="Consolas"/>
+                <w:sz w:val="20"/>
+                <w:lang w:val="en-GB"/>
+              </w:rPr>
+              <w:tab/>
+            </w:r>
+            <w:r>
+              <w:rPr>
+                <w:rFonts w:ascii="Consolas" w:hAnsi="Consolas"/>
+                <w:sz w:val="20"/>
+                <w:lang w:val="en-GB"/>
+              </w:rPr>
+              <w:tab/>
+            </w:r>
+            <w:r>
+              <w:rPr>
+                <w:rFonts w:ascii="Consolas" w:hAnsi="Consolas"/>
+                <w:sz w:val="20"/>
+                <w:lang w:val="en-GB"/>
+              </w:rPr>
+              <w:tab/>
+            </w:r>
+            <w:r>
+              <w:rPr>
+                <w:rFonts w:ascii="Consolas" w:hAnsi="Consolas"/>
+                <w:sz w:val="20"/>
+                <w:lang w:val="en-GB"/>
+              </w:rPr>
+              <w:tab/>
+            </w:r>
+            <w:r>
+              <w:rPr>
+                <w:rFonts w:ascii="Consolas" w:hAnsi="Consolas"/>
+                <w:sz w:val="20"/>
+                <w:lang w:val="en-GB"/>
+              </w:rPr>
+              <w:tab/>
+              <w:t>}]</w:t>
+            </w:r>
+          </w:p>
+          <w:p>
+            <w:pPr>
+              <w:spacing w:after="0" w:line="240" w:lineRule="auto"/>
+              <w:jc w:val="both"/>
+              <w:rPr>
+                <w:rFonts w:ascii="Consolas" w:hAnsi="Consolas"/>
+                <w:sz w:val="20"/>
+                <w:lang w:val="en-GB"/>
+              </w:rPr>
+            </w:pPr>
+            <w:r>
+              <w:rPr>
+                <w:rFonts w:ascii="Consolas" w:hAnsi="Consolas"/>
+                <w:sz w:val="20"/>
+                <w:lang w:val="en-GB"/>
+              </w:rPr>
+              <w:tab/>
+            </w:r>
+            <w:r>
+              <w:rPr>
+                <w:rFonts w:ascii="Consolas" w:hAnsi="Consolas"/>
+                <w:sz w:val="20"/>
+                <w:lang w:val="en-GB"/>
+              </w:rPr>
+              <w:tab/>
+            </w:r>
+            <w:r>
+              <w:rPr>
+                <w:rFonts w:ascii="Consolas" w:hAnsi="Consolas"/>
+                <w:sz w:val="20"/>
+                <w:lang w:val="en-GB"/>
+              </w:rPr>
+              <w:tab/>
+            </w:r>
+            <w:r>
+              <w:rPr>
+                <w:rFonts w:ascii="Consolas" w:hAnsi="Consolas"/>
+                <w:sz w:val="20"/>
+                <w:lang w:val="en-GB"/>
+              </w:rPr>
+              <w:t xml:space="preserve">       </w:t>
+            </w:r>
+            <w:r>
+              <w:rPr>
+                <w:rFonts w:ascii="Consolas" w:hAnsi="Consolas"/>
+                <w:sz w:val="20"/>
+                <w:lang w:val="en-GB"/>
+              </w:rPr>
+              <w:t>}]</w:t>
+            </w:r>
+          </w:p>
+          <w:p>
+            <w:pPr>
+              <w:spacing w:after="0" w:line="240" w:lineRule="auto"/>
+              <w:jc w:val="both"/>
+              <w:rPr>
+                <w:rFonts w:ascii="Consolas" w:hAnsi="Consolas"/>
+                <w:sz w:val="20"/>
+                <w:lang w:val="en-GB"/>
+              </w:rPr>
+            </w:pPr>
+            <w:r>
+              <w:rPr>
+                <w:rFonts w:ascii="Consolas" w:hAnsi="Consolas"/>
+                <w:sz w:val="20"/>
+                <w:lang w:val="en-GB"/>
+              </w:rPr>
+              <w:t xml:space="preserve">                </w:t>
+            </w:r>
+            <w:r>
+              <w:rPr>
+                <w:rFonts w:ascii="Consolas" w:hAnsi="Consolas"/>
+                <w:sz w:val="20"/>
+                <w:lang w:val="en-GB"/>
+              </w:rPr>
+              <w:t>}]</w:t>
+            </w:r>
+          </w:p>
+          <w:p>
+            <w:pPr>
+              <w:spacing w:after="0" w:line="240" w:lineRule="auto"/>
+              <w:jc w:val="both"/>
+              <w:rPr>
+                <w:rFonts w:ascii="Consolas" w:hAnsi="Consolas"/>
+                <w:sz w:val="20"/>
+                <w:lang w:val="en-GB"/>
+              </w:rPr>
+            </w:pPr>
+            <w:r>
+              <w:rPr>
+                <w:rFonts w:ascii="Consolas" w:hAnsi="Consolas"/>
+                <w:sz w:val="20"/>
+                <w:lang w:val="en-GB"/>
+              </w:rPr>
+              <w:t>}</w:t>
+            </w:r>
+          </w:p>
+        </w:tc>
+      </w:tr>
+    </w:tbl>
+    <w:p>
+      <w:pPr>
+        <w:spacing w:after="0" w:line="240" w:lineRule="auto"/>
         <w:rPr>
           <w:rFonts w:ascii="Palatino Linotype" w:hAnsi="Palatino Linotype"/>
           <w:lang w:val="en-GB"/>
@@ -3858,8 +4815,715 @@
           <w:rFonts w:ascii="Palatino Linotype" w:hAnsi="Palatino Linotype"/>
           <w:lang w:val="en-GB"/>
         </w:rPr>
-        <w:br w:type="page"/>
-      </w:r>
+        <w:t>The roles are provided by a collection used by Spring Security to</w:t>
+      </w:r>
+      <w:r>
+        <w:rPr>
+          <w:rFonts w:ascii="Palatino Linotype" w:hAnsi="Palatino Linotype"/>
+          <w:lang w:val="en-GB"/>
+        </w:rPr>
+        <w:t xml:space="preserve"> authenticate users and restrict access to some functionalities (admin only ones).</w:t>
+      </w:r>
+    </w:p>
+    <w:p>
+      <w:pPr>
+        <w:spacing w:after="0" w:line="240" w:lineRule="auto"/>
+        <w:rPr>
+          <w:rFonts w:ascii="Palatino Linotype" w:hAnsi="Palatino Linotype"/>
+          <w:lang w:val="en-GB"/>
+        </w:rPr>
+      </w:pPr>
+      <w:bookmarkStart w:id="1" w:name="_GoBack"/>
+      <w:bookmarkEnd w:id="1"/>
+    </w:p>
+    <w:tbl>
+      <w:tblPr>
+        <w:tblStyle w:val="Grigliatabella"/>
+        <w:tblW w:w="0" w:type="auto"/>
+        <w:tblLook w:val="04A0" w:firstRow="1" w:lastRow="0" w:firstColumn="1" w:lastColumn="0" w:noHBand="0" w:noVBand="1"/>
+      </w:tblPr>
+      <w:tblGrid>
+        <w:gridCol w:w="8494"/>
+      </w:tblGrid>
+      <w:tr>
+        <w:tc>
+          <w:tcPr>
+            <w:tcW w:w="8494" w:type="dxa"/>
+            <w:tcBorders>
+              <w:top w:val="nil"/>
+              <w:left w:val="nil"/>
+              <w:bottom w:val="nil"/>
+              <w:right w:val="nil"/>
+            </w:tcBorders>
+            <w:shd w:val="clear" w:color="auto" w:fill="D9D9D9"/>
+          </w:tcPr>
+          <w:p>
+            <w:pPr>
+              <w:spacing w:after="0" w:line="240" w:lineRule="auto"/>
+              <w:jc w:val="center"/>
+              <w:rPr>
+                <w:rFonts w:ascii="Consolas" w:eastAsia="Calibri" w:hAnsi="Consolas" w:cs="Times New Roman"/>
+                <w:b/>
+                <w:lang w:val="en-GB"/>
+              </w:rPr>
+            </w:pPr>
+            <w:r>
+              <w:rPr>
+                <w:rFonts w:ascii="Consolas" w:eastAsia="Calibri" w:hAnsi="Consolas" w:cs="Times New Roman"/>
+                <w:b/>
+                <w:lang w:val="en-GB"/>
+              </w:rPr>
+              <w:t>&lt;Match&gt;</w:t>
+            </w:r>
+          </w:p>
+          <w:p>
+            <w:pPr>
+              <w:spacing w:after="0" w:line="240" w:lineRule="auto"/>
+              <w:jc w:val="both"/>
+              <w:rPr>
+                <w:rFonts w:ascii="Consolas" w:eastAsia="Calibri" w:hAnsi="Consolas" w:cs="Times New Roman"/>
+                <w:sz w:val="20"/>
+                <w:lang w:val="en-GB"/>
+              </w:rPr>
+            </w:pPr>
+            <w:r>
+              <w:rPr>
+                <w:rFonts w:ascii="Consolas" w:eastAsia="Calibri" w:hAnsi="Consolas" w:cs="Times New Roman"/>
+                <w:sz w:val="20"/>
+                <w:lang w:val="en-GB"/>
+              </w:rPr>
+              <w:t>{</w:t>
+            </w:r>
+          </w:p>
+          <w:p>
+            <w:pPr>
+              <w:spacing w:after="0" w:line="240" w:lineRule="auto"/>
+              <w:jc w:val="both"/>
+              <w:rPr>
+                <w:rFonts w:ascii="Consolas" w:eastAsia="Calibri" w:hAnsi="Consolas" w:cs="Times New Roman"/>
+                <w:sz w:val="20"/>
+                <w:lang w:val="en-GB"/>
+              </w:rPr>
+            </w:pPr>
+            <w:r>
+              <w:rPr>
+                <w:rFonts w:ascii="Consolas" w:eastAsia="Calibri" w:hAnsi="Consolas" w:cs="Times New Roman"/>
+                <w:sz w:val="20"/>
+                <w:lang w:val="en-GB"/>
+              </w:rPr>
+              <w:tab/>
+              <w:t>sport:</w:t>
+            </w:r>
+          </w:p>
+          <w:p>
+            <w:pPr>
+              <w:spacing w:after="0" w:line="240" w:lineRule="auto"/>
+              <w:jc w:val="both"/>
+              <w:rPr>
+                <w:rFonts w:ascii="Consolas" w:eastAsia="Calibri" w:hAnsi="Consolas" w:cs="Times New Roman"/>
+                <w:sz w:val="20"/>
+                <w:lang w:val="en-GB"/>
+              </w:rPr>
+            </w:pPr>
+            <w:r>
+              <w:rPr>
+                <w:rFonts w:ascii="Consolas" w:eastAsia="Calibri" w:hAnsi="Consolas" w:cs="Times New Roman"/>
+                <w:sz w:val="20"/>
+                <w:lang w:val="en-GB"/>
+              </w:rPr>
+              <w:tab/>
+              <w:t>division:</w:t>
+            </w:r>
+          </w:p>
+          <w:p>
+            <w:pPr>
+              <w:spacing w:after="0" w:line="240" w:lineRule="auto"/>
+              <w:jc w:val="both"/>
+              <w:rPr>
+                <w:rFonts w:ascii="Consolas" w:eastAsia="Calibri" w:hAnsi="Consolas" w:cs="Times New Roman"/>
+                <w:sz w:val="20"/>
+                <w:lang w:val="en-GB"/>
+              </w:rPr>
+            </w:pPr>
+            <w:r>
+              <w:rPr>
+                <w:rFonts w:ascii="Consolas" w:eastAsia="Calibri" w:hAnsi="Consolas" w:cs="Times New Roman"/>
+                <w:sz w:val="20"/>
+                <w:lang w:val="en-GB"/>
+              </w:rPr>
+              <w:tab/>
+              <w:t>date:</w:t>
+            </w:r>
+          </w:p>
+          <w:p>
+            <w:pPr>
+              <w:spacing w:after="0" w:line="240" w:lineRule="auto"/>
+              <w:jc w:val="both"/>
+              <w:rPr>
+                <w:rFonts w:ascii="Consolas" w:eastAsia="Calibri" w:hAnsi="Consolas" w:cs="Times New Roman"/>
+                <w:sz w:val="20"/>
+                <w:lang w:val="en-GB"/>
+              </w:rPr>
+            </w:pPr>
+            <w:r>
+              <w:rPr>
+                <w:rFonts w:ascii="Consolas" w:eastAsia="Calibri" w:hAnsi="Consolas" w:cs="Times New Roman"/>
+                <w:sz w:val="20"/>
+                <w:lang w:val="en-GB"/>
+              </w:rPr>
+              <w:tab/>
+              <w:t>time:</w:t>
+            </w:r>
+          </w:p>
+          <w:p>
+            <w:pPr>
+              <w:spacing w:after="0" w:line="240" w:lineRule="auto"/>
+              <w:jc w:val="both"/>
+              <w:rPr>
+                <w:rFonts w:ascii="Consolas" w:eastAsia="Calibri" w:hAnsi="Consolas" w:cs="Times New Roman"/>
+                <w:sz w:val="20"/>
+                <w:lang w:val="en-GB"/>
+              </w:rPr>
+            </w:pPr>
+            <w:r>
+              <w:rPr>
+                <w:rFonts w:ascii="Consolas" w:eastAsia="Calibri" w:hAnsi="Consolas" w:cs="Times New Roman"/>
+                <w:sz w:val="20"/>
+                <w:lang w:val="en-GB"/>
+              </w:rPr>
+              <w:tab/>
+            </w:r>
+            <w:proofErr w:type="spellStart"/>
+            <w:r>
+              <w:rPr>
+                <w:rFonts w:ascii="Consolas" w:eastAsia="Calibri" w:hAnsi="Consolas" w:cs="Times New Roman"/>
+                <w:sz w:val="20"/>
+                <w:lang w:val="en-GB"/>
+              </w:rPr>
+              <w:t>homeTeam</w:t>
+            </w:r>
+            <w:proofErr w:type="spellEnd"/>
+            <w:r>
+              <w:rPr>
+                <w:rFonts w:ascii="Consolas" w:eastAsia="Calibri" w:hAnsi="Consolas" w:cs="Times New Roman"/>
+                <w:sz w:val="20"/>
+                <w:lang w:val="en-GB"/>
+              </w:rPr>
+              <w:t>:</w:t>
+            </w:r>
+          </w:p>
+          <w:p>
+            <w:pPr>
+              <w:spacing w:after="0" w:line="240" w:lineRule="auto"/>
+              <w:jc w:val="both"/>
+              <w:rPr>
+                <w:rFonts w:ascii="Consolas" w:eastAsia="Calibri" w:hAnsi="Consolas" w:cs="Times New Roman"/>
+                <w:sz w:val="20"/>
+                <w:lang w:val="en-GB"/>
+              </w:rPr>
+            </w:pPr>
+            <w:r>
+              <w:rPr>
+                <w:rFonts w:ascii="Consolas" w:eastAsia="Calibri" w:hAnsi="Consolas" w:cs="Times New Roman"/>
+                <w:sz w:val="20"/>
+                <w:lang w:val="en-GB"/>
+              </w:rPr>
+              <w:tab/>
+            </w:r>
+            <w:proofErr w:type="spellStart"/>
+            <w:r>
+              <w:rPr>
+                <w:rFonts w:ascii="Consolas" w:eastAsia="Calibri" w:hAnsi="Consolas" w:cs="Times New Roman"/>
+                <w:sz w:val="20"/>
+                <w:lang w:val="en-GB"/>
+              </w:rPr>
+              <w:t>awayTeam</w:t>
+            </w:r>
+            <w:proofErr w:type="spellEnd"/>
+            <w:r>
+              <w:rPr>
+                <w:rFonts w:ascii="Consolas" w:eastAsia="Calibri" w:hAnsi="Consolas" w:cs="Times New Roman"/>
+                <w:sz w:val="20"/>
+                <w:lang w:val="en-GB"/>
+              </w:rPr>
+              <w:t>:</w:t>
+            </w:r>
+          </w:p>
+          <w:p>
+            <w:pPr>
+              <w:spacing w:after="0" w:line="240" w:lineRule="auto"/>
+              <w:jc w:val="both"/>
+              <w:rPr>
+                <w:rFonts w:ascii="Consolas" w:eastAsia="Calibri" w:hAnsi="Consolas" w:cs="Times New Roman"/>
+                <w:sz w:val="20"/>
+                <w:lang w:val="en-GB"/>
+              </w:rPr>
+            </w:pPr>
+            <w:r>
+              <w:rPr>
+                <w:rFonts w:ascii="Consolas" w:eastAsia="Calibri" w:hAnsi="Consolas" w:cs="Times New Roman"/>
+                <w:sz w:val="20"/>
+                <w:lang w:val="en-GB"/>
+              </w:rPr>
+              <w:tab/>
+            </w:r>
+            <w:proofErr w:type="spellStart"/>
+            <w:r>
+              <w:rPr>
+                <w:rFonts w:ascii="Consolas" w:eastAsia="Calibri" w:hAnsi="Consolas" w:cs="Times New Roman"/>
+                <w:sz w:val="20"/>
+                <w:lang w:val="en-GB"/>
+              </w:rPr>
+              <w:t>fullTimeHome</w:t>
+            </w:r>
+            <w:r>
+              <w:rPr>
+                <w:rFonts w:ascii="Consolas" w:eastAsia="Calibri" w:hAnsi="Consolas" w:cs="Times New Roman"/>
+                <w:sz w:val="20"/>
+                <w:lang w:val="en-GB"/>
+              </w:rPr>
+              <w:t>Score</w:t>
+            </w:r>
+            <w:proofErr w:type="spellEnd"/>
+            <w:r>
+              <w:rPr>
+                <w:rFonts w:ascii="Consolas" w:eastAsia="Calibri" w:hAnsi="Consolas" w:cs="Times New Roman"/>
+                <w:sz w:val="20"/>
+                <w:lang w:val="en-GB"/>
+              </w:rPr>
+              <w:t>:</w:t>
+            </w:r>
+          </w:p>
+          <w:p>
+            <w:pPr>
+              <w:spacing w:after="0" w:line="240" w:lineRule="auto"/>
+              <w:jc w:val="both"/>
+              <w:rPr>
+                <w:rFonts w:ascii="Consolas" w:eastAsia="Calibri" w:hAnsi="Consolas" w:cs="Times New Roman"/>
+                <w:sz w:val="20"/>
+                <w:lang w:val="en-GB"/>
+              </w:rPr>
+            </w:pPr>
+            <w:r>
+              <w:rPr>
+                <w:rFonts w:ascii="Consolas" w:eastAsia="Calibri" w:hAnsi="Consolas" w:cs="Times New Roman"/>
+                <w:sz w:val="20"/>
+                <w:lang w:val="en-GB"/>
+              </w:rPr>
+              <w:tab/>
+            </w:r>
+            <w:proofErr w:type="spellStart"/>
+            <w:r>
+              <w:rPr>
+                <w:rFonts w:ascii="Consolas" w:eastAsia="Calibri" w:hAnsi="Consolas" w:cs="Times New Roman"/>
+                <w:sz w:val="20"/>
+                <w:lang w:val="en-GB"/>
+              </w:rPr>
+              <w:t>fullTimeAway</w:t>
+            </w:r>
+            <w:r>
+              <w:rPr>
+                <w:rFonts w:ascii="Consolas" w:eastAsia="Calibri" w:hAnsi="Consolas" w:cs="Times New Roman"/>
+                <w:sz w:val="20"/>
+                <w:lang w:val="en-GB"/>
+              </w:rPr>
+              <w:t>Score</w:t>
+            </w:r>
+            <w:proofErr w:type="spellEnd"/>
+            <w:r>
+              <w:rPr>
+                <w:rFonts w:ascii="Consolas" w:eastAsia="Calibri" w:hAnsi="Consolas" w:cs="Times New Roman"/>
+                <w:sz w:val="20"/>
+                <w:lang w:val="en-GB"/>
+              </w:rPr>
+              <w:t>:</w:t>
+            </w:r>
+          </w:p>
+          <w:p>
+            <w:pPr>
+              <w:spacing w:after="0" w:line="240" w:lineRule="auto"/>
+              <w:jc w:val="both"/>
+              <w:rPr>
+                <w:rFonts w:ascii="Consolas" w:eastAsia="Calibri" w:hAnsi="Consolas" w:cs="Times New Roman"/>
+                <w:sz w:val="20"/>
+                <w:lang w:val="en-GB"/>
+              </w:rPr>
+            </w:pPr>
+            <w:r>
+              <w:rPr>
+                <w:rFonts w:ascii="Consolas" w:eastAsia="Calibri" w:hAnsi="Consolas" w:cs="Times New Roman"/>
+                <w:sz w:val="20"/>
+                <w:lang w:val="en-GB"/>
+              </w:rPr>
+              <w:tab/>
+            </w:r>
+            <w:proofErr w:type="spellStart"/>
+            <w:r>
+              <w:rPr>
+                <w:rFonts w:ascii="Consolas" w:eastAsia="Calibri" w:hAnsi="Consolas" w:cs="Times New Roman"/>
+                <w:sz w:val="20"/>
+                <w:lang w:val="en-GB"/>
+              </w:rPr>
+              <w:t>fullTimeResult</w:t>
+            </w:r>
+            <w:proofErr w:type="spellEnd"/>
+            <w:r>
+              <w:rPr>
+                <w:rFonts w:ascii="Consolas" w:eastAsia="Calibri" w:hAnsi="Consolas" w:cs="Times New Roman"/>
+                <w:sz w:val="20"/>
+                <w:lang w:val="en-GB"/>
+              </w:rPr>
+              <w:t>:</w:t>
+            </w:r>
+          </w:p>
+          <w:p>
+            <w:pPr>
+              <w:spacing w:after="0" w:line="240" w:lineRule="auto"/>
+              <w:jc w:val="both"/>
+              <w:rPr>
+                <w:rFonts w:ascii="Consolas" w:eastAsia="Calibri" w:hAnsi="Consolas" w:cs="Times New Roman"/>
+                <w:sz w:val="20"/>
+                <w:lang w:val="en-GB"/>
+              </w:rPr>
+            </w:pPr>
+            <w:r>
+              <w:rPr>
+                <w:rFonts w:ascii="Consolas" w:eastAsia="Calibri" w:hAnsi="Consolas" w:cs="Times New Roman"/>
+                <w:sz w:val="20"/>
+                <w:lang w:val="en-GB"/>
+              </w:rPr>
+              <w:tab/>
+              <w:t>odds: [{</w:t>
+            </w:r>
+          </w:p>
+          <w:p>
+            <w:pPr>
+              <w:spacing w:after="0" w:line="240" w:lineRule="auto"/>
+              <w:jc w:val="both"/>
+              <w:rPr>
+                <w:rFonts w:ascii="Consolas" w:eastAsia="Calibri" w:hAnsi="Consolas" w:cs="Times New Roman"/>
+                <w:sz w:val="20"/>
+                <w:lang w:val="en-GB"/>
+              </w:rPr>
+            </w:pPr>
+            <w:r>
+              <w:rPr>
+                <w:rFonts w:ascii="Consolas" w:eastAsia="Calibri" w:hAnsi="Consolas" w:cs="Times New Roman"/>
+                <w:sz w:val="20"/>
+                <w:lang w:val="en-GB"/>
+              </w:rPr>
+              <w:tab/>
+            </w:r>
+            <w:r>
+              <w:rPr>
+                <w:rFonts w:ascii="Consolas" w:eastAsia="Calibri" w:hAnsi="Consolas" w:cs="Times New Roman"/>
+                <w:sz w:val="20"/>
+                <w:lang w:val="en-GB"/>
+              </w:rPr>
+              <w:tab/>
+              <w:t>type:</w:t>
+            </w:r>
+          </w:p>
+          <w:p>
+            <w:pPr>
+              <w:spacing w:after="0" w:line="240" w:lineRule="auto"/>
+              <w:jc w:val="both"/>
+              <w:rPr>
+                <w:rFonts w:ascii="Consolas" w:eastAsia="Calibri" w:hAnsi="Consolas" w:cs="Times New Roman"/>
+                <w:sz w:val="20"/>
+                <w:lang w:val="en-GB"/>
+              </w:rPr>
+            </w:pPr>
+            <w:r>
+              <w:rPr>
+                <w:rFonts w:ascii="Consolas" w:eastAsia="Calibri" w:hAnsi="Consolas" w:cs="Times New Roman"/>
+                <w:sz w:val="20"/>
+                <w:lang w:val="en-GB"/>
+              </w:rPr>
+              <w:tab/>
+            </w:r>
+            <w:r>
+              <w:rPr>
+                <w:rFonts w:ascii="Consolas" w:eastAsia="Calibri" w:hAnsi="Consolas" w:cs="Times New Roman"/>
+                <w:sz w:val="20"/>
+                <w:lang w:val="en-GB"/>
+              </w:rPr>
+              <w:tab/>
+              <w:t>quotes: [{</w:t>
+            </w:r>
+          </w:p>
+          <w:p>
+            <w:pPr>
+              <w:spacing w:after="0" w:line="240" w:lineRule="auto"/>
+              <w:jc w:val="both"/>
+              <w:rPr>
+                <w:rFonts w:ascii="Consolas" w:eastAsia="Calibri" w:hAnsi="Consolas" w:cs="Times New Roman"/>
+                <w:sz w:val="20"/>
+                <w:lang w:val="en-GB"/>
+              </w:rPr>
+            </w:pPr>
+            <w:r>
+              <w:rPr>
+                <w:rFonts w:ascii="Consolas" w:eastAsia="Calibri" w:hAnsi="Consolas" w:cs="Times New Roman"/>
+                <w:sz w:val="20"/>
+                <w:lang w:val="en-GB"/>
+              </w:rPr>
+              <w:tab/>
+            </w:r>
+            <w:r>
+              <w:rPr>
+                <w:rFonts w:ascii="Consolas" w:eastAsia="Calibri" w:hAnsi="Consolas" w:cs="Times New Roman"/>
+                <w:sz w:val="20"/>
+                <w:lang w:val="en-GB"/>
+              </w:rPr>
+              <w:tab/>
+            </w:r>
+            <w:r>
+              <w:rPr>
+                <w:rFonts w:ascii="Consolas" w:eastAsia="Calibri" w:hAnsi="Consolas" w:cs="Times New Roman"/>
+                <w:sz w:val="20"/>
+                <w:lang w:val="en-GB"/>
+              </w:rPr>
+              <w:tab/>
+            </w:r>
+            <w:r>
+              <w:rPr>
+                <w:rFonts w:ascii="Consolas" w:eastAsia="Calibri" w:hAnsi="Consolas" w:cs="Times New Roman"/>
+                <w:sz w:val="20"/>
+                <w:lang w:val="en-GB"/>
+              </w:rPr>
+              <w:t xml:space="preserve">  </w:t>
+            </w:r>
+            <w:r>
+              <w:rPr>
+                <w:rFonts w:ascii="Consolas" w:eastAsia="Calibri" w:hAnsi="Consolas" w:cs="Times New Roman"/>
+                <w:sz w:val="20"/>
+                <w:lang w:val="en-GB"/>
+              </w:rPr>
+              <w:t>bookmaker:</w:t>
+            </w:r>
+          </w:p>
+          <w:p>
+            <w:pPr>
+              <w:spacing w:after="0" w:line="240" w:lineRule="auto"/>
+              <w:jc w:val="both"/>
+              <w:rPr>
+                <w:rFonts w:ascii="Consolas" w:eastAsia="Calibri" w:hAnsi="Consolas" w:cs="Times New Roman"/>
+                <w:sz w:val="20"/>
+                <w:lang w:val="en-GB"/>
+              </w:rPr>
+            </w:pPr>
+            <w:r>
+              <w:rPr>
+                <w:rFonts w:ascii="Consolas" w:eastAsia="Calibri" w:hAnsi="Consolas" w:cs="Times New Roman"/>
+                <w:sz w:val="20"/>
+                <w:lang w:val="en-GB"/>
+              </w:rPr>
+              <w:tab/>
+            </w:r>
+            <w:r>
+              <w:rPr>
+                <w:rFonts w:ascii="Consolas" w:eastAsia="Calibri" w:hAnsi="Consolas" w:cs="Times New Roman"/>
+                <w:sz w:val="20"/>
+                <w:lang w:val="en-GB"/>
+              </w:rPr>
+              <w:tab/>
+            </w:r>
+            <w:r>
+              <w:rPr>
+                <w:rFonts w:ascii="Consolas" w:eastAsia="Calibri" w:hAnsi="Consolas" w:cs="Times New Roman"/>
+                <w:sz w:val="20"/>
+                <w:lang w:val="en-GB"/>
+              </w:rPr>
+              <w:tab/>
+            </w:r>
+            <w:r>
+              <w:rPr>
+                <w:rFonts w:ascii="Consolas" w:eastAsia="Calibri" w:hAnsi="Consolas" w:cs="Times New Roman"/>
+                <w:sz w:val="20"/>
+                <w:lang w:val="en-GB"/>
+              </w:rPr>
+              <w:t xml:space="preserve">  </w:t>
+            </w:r>
+            <w:r>
+              <w:rPr>
+                <w:rFonts w:ascii="Consolas" w:eastAsia="Calibri" w:hAnsi="Consolas" w:cs="Times New Roman"/>
+                <w:sz w:val="20"/>
+                <w:lang w:val="en-GB"/>
+              </w:rPr>
+              <w:t>odd:</w:t>
+            </w:r>
+          </w:p>
+          <w:p>
+            <w:pPr>
+              <w:spacing w:after="0" w:line="240" w:lineRule="auto"/>
+              <w:jc w:val="both"/>
+              <w:rPr>
+                <w:rFonts w:ascii="Consolas" w:eastAsia="Calibri" w:hAnsi="Consolas" w:cs="Times New Roman"/>
+                <w:sz w:val="20"/>
+                <w:lang w:val="en-GB"/>
+              </w:rPr>
+            </w:pPr>
+            <w:r>
+              <w:rPr>
+                <w:rFonts w:ascii="Consolas" w:eastAsia="Calibri" w:hAnsi="Consolas" w:cs="Times New Roman"/>
+                <w:sz w:val="20"/>
+                <w:lang w:val="en-GB"/>
+              </w:rPr>
+              <w:tab/>
+            </w:r>
+            <w:r>
+              <w:rPr>
+                <w:rFonts w:ascii="Consolas" w:eastAsia="Calibri" w:hAnsi="Consolas" w:cs="Times New Roman"/>
+                <w:sz w:val="20"/>
+                <w:lang w:val="en-GB"/>
+              </w:rPr>
+              <w:tab/>
+            </w:r>
+            <w:r>
+              <w:rPr>
+                <w:rFonts w:ascii="Consolas" w:eastAsia="Calibri" w:hAnsi="Consolas" w:cs="Times New Roman"/>
+                <w:sz w:val="20"/>
+                <w:lang w:val="en-GB"/>
+              </w:rPr>
+              <w:tab/>
+            </w:r>
+            <w:r>
+              <w:rPr>
+                <w:rFonts w:ascii="Consolas" w:eastAsia="Calibri" w:hAnsi="Consolas" w:cs="Times New Roman"/>
+                <w:sz w:val="20"/>
+                <w:lang w:val="en-GB"/>
+              </w:rPr>
+              <w:t xml:space="preserve">  </w:t>
+            </w:r>
+            <w:r>
+              <w:rPr>
+                <w:rFonts w:ascii="Consolas" w:eastAsia="Calibri" w:hAnsi="Consolas" w:cs="Times New Roman"/>
+                <w:sz w:val="20"/>
+                <w:lang w:val="en-GB"/>
+              </w:rPr>
+              <w:t>}]</w:t>
+            </w:r>
+          </w:p>
+          <w:p>
+            <w:pPr>
+              <w:spacing w:after="0" w:line="240" w:lineRule="auto"/>
+              <w:jc w:val="both"/>
+              <w:rPr>
+                <w:rFonts w:ascii="Consolas" w:eastAsia="Calibri" w:hAnsi="Consolas" w:cs="Times New Roman"/>
+                <w:sz w:val="20"/>
+                <w:lang w:val="en-GB"/>
+              </w:rPr>
+            </w:pPr>
+            <w:r>
+              <w:rPr>
+                <w:rFonts w:ascii="Consolas" w:eastAsia="Calibri" w:hAnsi="Consolas" w:cs="Times New Roman"/>
+                <w:sz w:val="20"/>
+                <w:lang w:val="en-GB"/>
+              </w:rPr>
+              <w:tab/>
+              <w:t>}]</w:t>
+            </w:r>
+          </w:p>
+          <w:p>
+            <w:pPr>
+              <w:spacing w:after="0" w:line="240" w:lineRule="auto"/>
+              <w:jc w:val="both"/>
+              <w:rPr>
+                <w:rFonts w:ascii="Consolas" w:eastAsia="Calibri" w:hAnsi="Consolas" w:cs="Times New Roman"/>
+                <w:sz w:val="20"/>
+                <w:lang w:val="en-GB"/>
+              </w:rPr>
+            </w:pPr>
+            <w:r>
+              <w:rPr>
+                <w:rFonts w:ascii="Consolas" w:eastAsia="Calibri" w:hAnsi="Consolas" w:cs="Times New Roman"/>
+                <w:sz w:val="20"/>
+                <w:lang w:val="en-GB"/>
+              </w:rPr>
+              <w:tab/>
+            </w:r>
+          </w:p>
+          <w:p>
+            <w:pPr>
+              <w:spacing w:after="0" w:line="240" w:lineRule="auto"/>
+              <w:jc w:val="both"/>
+              <w:rPr>
+                <w:rFonts w:ascii="Consolas" w:eastAsia="Calibri" w:hAnsi="Consolas" w:cs="Times New Roman"/>
+                <w:sz w:val="20"/>
+                <w:lang w:val="en-GB"/>
+              </w:rPr>
+            </w:pPr>
+            <w:r>
+              <w:rPr>
+                <w:rFonts w:ascii="Consolas" w:eastAsia="Calibri" w:hAnsi="Consolas" w:cs="Times New Roman"/>
+                <w:sz w:val="20"/>
+                <w:lang w:val="en-GB"/>
+              </w:rPr>
+              <w:tab/>
+              <w:t xml:space="preserve">//other sport-dependant data in our dataset </w:t>
+            </w:r>
+            <w:r>
+              <w:rPr>
+                <w:rFonts w:ascii="Consolas" w:eastAsia="Calibri" w:hAnsi="Consolas" w:cs="Times New Roman"/>
+                <w:sz w:val="20"/>
+                <w:lang w:val="en-GB"/>
+              </w:rPr>
+              <w:tab/>
+            </w:r>
+          </w:p>
+          <w:p>
+            <w:pPr>
+              <w:spacing w:after="0" w:line="240" w:lineRule="auto"/>
+              <w:jc w:val="both"/>
+              <w:rPr>
+                <w:rFonts w:ascii="Consolas" w:eastAsia="Calibri" w:hAnsi="Consolas" w:cs="Times New Roman"/>
+                <w:sz w:val="20"/>
+                <w:lang w:val="en-GB"/>
+              </w:rPr>
+            </w:pPr>
+            <w:r>
+              <w:rPr>
+                <w:rFonts w:ascii="Consolas" w:eastAsia="Calibri" w:hAnsi="Consolas" w:cs="Times New Roman"/>
+                <w:sz w:val="20"/>
+                <w:lang w:val="en-GB"/>
+              </w:rPr>
+              <w:t>}</w:t>
+            </w:r>
+          </w:p>
+          <w:p>
+            <w:pPr>
+              <w:spacing w:after="0" w:line="240" w:lineRule="auto"/>
+              <w:jc w:val="both"/>
+              <w:rPr>
+                <w:rFonts w:ascii="Palatino Linotype" w:eastAsia="Calibri" w:hAnsi="Palatino Linotype" w:cs="Times New Roman"/>
+                <w:sz w:val="20"/>
+                <w:lang w:val="en-GB"/>
+              </w:rPr>
+            </w:pPr>
+          </w:p>
+        </w:tc>
+      </w:tr>
+    </w:tbl>
+    <w:p>
+      <w:pPr>
+        <w:spacing w:after="200" w:line="276" w:lineRule="auto"/>
+        <w:jc w:val="both"/>
+        <w:rPr>
+          <w:rFonts w:ascii="Palatino Linotype" w:eastAsia="Calibri" w:hAnsi="Palatino Linotype" w:cs="Times New Roman"/>
+          <w:sz w:val="20"/>
+          <w:lang w:val="en-GB"/>
+        </w:rPr>
+      </w:pPr>
+    </w:p>
+    <w:p>
+      <w:pPr>
+        <w:spacing w:after="0" w:line="240" w:lineRule="auto"/>
+        <w:rPr>
+          <w:rFonts w:ascii="Palatino Linotype" w:hAnsi="Palatino Linotype"/>
+          <w:lang w:val="en-GB"/>
+        </w:rPr>
+      </w:pPr>
     </w:p>
     <w:p>
       <w:pPr>
@@ -3886,7 +5550,6 @@
           <w:sz w:val="24"/>
           <w:szCs w:val="24"/>
         </w:rPr>
-        <w:lastRenderedPageBreak/>
         <w:t>SOFTWARE ARCHITECTURE</w:t>
       </w:r>
     </w:p>
@@ -4191,7 +5854,6 @@
           <w:lang w:val="en-GB"/>
         </w:rPr>
       </w:pPr>
-      <w:proofErr w:type="gramStart"/>
       <w:r>
         <w:rPr>
           <w:rFonts w:ascii="Palatino Linotype" w:hAnsi="Palatino Linotype" w:cstheme="minorHAnsi"/>
@@ -4206,16 +5868,7 @@
           <w:b/>
           <w:lang w:val="en-GB"/>
         </w:rPr>
-        <w:t>/</w:t>
-      </w:r>
-      <w:proofErr w:type="gramEnd"/>
-      <w:r>
-        <w:rPr>
-          <w:rFonts w:ascii="Palatino Linotype" w:hAnsi="Palatino Linotype" w:cstheme="minorHAnsi"/>
-          <w:b/>
-          <w:lang w:val="en-GB"/>
-        </w:rPr>
-        <w:t xml:space="preserve"> </w:t>
+        <w:t xml:space="preserve">/ </w:t>
       </w:r>
       <w:r>
         <w:rPr>
@@ -4719,7 +6372,7 @@
 </file>
 
 <file path=word/endnotes.xml><?xml version="1.0" encoding="utf-8"?>
-<w:endnotes xmlns:wpc="http://schemas.microsoft.com/office/word/2010/wordprocessingCanvas" xmlns:cx="http://schemas.microsoft.com/office/drawing/2014/chartex" xmlns:cx1="http://schemas.microsoft.com/office/drawing/2015/9/8/chartex" xmlns:cx2="http://schemas.microsoft.com/office/drawing/2015/10/21/chartex" xmlns:mc="http://schemas.openxmlformats.org/markup-compatibility/2006" xmlns:o="urn:schemas-microsoft-com:office:office" xmlns:r="http://schemas.openxmlformats.org/officeDocument/2006/relationships" xmlns:m="http://schemas.openxmlformats.org/officeDocument/2006/math" xmlns:v="urn:schemas-microsoft-com:vml" xmlns:wp14="http://schemas.microsoft.com/office/word/2010/wordprocessingDrawing" xmlns:wp="http://schemas.openxmlformats.org/drawingml/2006/wordprocessingDrawing" xmlns:w10="urn:schemas-microsoft-com:office:word" xmlns:w="http://schemas.openxmlformats.org/wordprocessingml/2006/main" xmlns:w14="http://schemas.microsoft.com/office/word/2010/wordml" xmlns:w15="http://schemas.microsoft.com/office/word/2012/wordml" xmlns:w16se="http://schemas.microsoft.com/office/word/2015/wordml/symex" xmlns:wpg="http://schemas.microsoft.com/office/word/2010/wordprocessingGroup" xmlns:wpi="http://schemas.microsoft.com/office/word/2010/wordprocessingInk" xmlns:wne="http://schemas.microsoft.com/office/word/2006/wordml" xmlns:wps="http://schemas.microsoft.com/office/word/2010/wordprocessingShape" mc:Ignorable="w14 w15 w16se wp14">
+<w:endnotes xmlns:wpc="http://schemas.microsoft.com/office/word/2010/wordprocessingCanvas" xmlns:cx="http://schemas.microsoft.com/office/drawing/2014/chartex" xmlns:cx1="http://schemas.microsoft.com/office/drawing/2015/9/8/chartex" xmlns:cx2="http://schemas.microsoft.com/office/drawing/2015/10/21/chartex" xmlns:cx3="http://schemas.microsoft.com/office/drawing/2016/5/9/chartex" xmlns:cx4="http://schemas.microsoft.com/office/drawing/2016/5/10/chartex" xmlns:cx5="http://schemas.microsoft.com/office/drawing/2016/5/11/chartex" xmlns:cx6="http://schemas.microsoft.com/office/drawing/2016/5/12/chartex" xmlns:cx7="http://schemas.microsoft.com/office/drawing/2016/5/13/chartex" xmlns:cx8="http://schemas.microsoft.com/office/drawing/2016/5/14/chartex" xmlns:mc="http://schemas.openxmlformats.org/markup-compatibility/2006" xmlns:aink="http://schemas.microsoft.com/office/drawing/2016/ink" xmlns:am3d="http://schemas.microsoft.com/office/drawing/2017/model3d" xmlns:o="urn:schemas-microsoft-com:office:office" xmlns:r="http://schemas.openxmlformats.org/officeDocument/2006/relationships" xmlns:m="http://schemas.openxmlformats.org/officeDocument/2006/math" xmlns:v="urn:schemas-microsoft-com:vml" xmlns:wp14="http://schemas.microsoft.com/office/word/2010/wordprocessingDrawing" xmlns:wp="http://schemas.openxmlformats.org/drawingml/2006/wordprocessingDrawing" xmlns:w10="urn:schemas-microsoft-com:office:word" xmlns:w="http://schemas.openxmlformats.org/wordprocessingml/2006/main" xmlns:w14="http://schemas.microsoft.com/office/word/2010/wordml" xmlns:w15="http://schemas.microsoft.com/office/word/2012/wordml" xmlns:w16cex="http://schemas.microsoft.com/office/word/2018/wordml/cex" xmlns:w16cid="http://schemas.microsoft.com/office/word/2016/wordml/cid" xmlns:w16="http://schemas.microsoft.com/office/word/2018/wordml" xmlns:w16se="http://schemas.microsoft.com/office/word/2015/wordml/symex" xmlns:wpg="http://schemas.microsoft.com/office/word/2010/wordprocessingGroup" xmlns:wpi="http://schemas.microsoft.com/office/word/2010/wordprocessingInk" xmlns:wne="http://schemas.microsoft.com/office/word/2006/wordml" xmlns:wps="http://schemas.microsoft.com/office/word/2010/wordprocessingShape" mc:Ignorable="w14 w15 w16se w16cid w16 w16cex wp14">
   <w:endnote w:type="separator" w:id="-1">
     <w:p>
       <w:pPr>
@@ -4744,7 +6397,7 @@
 </file>
 
 <file path=word/footer1.xml><?xml version="1.0" encoding="utf-8"?>
-<w:ftr xmlns:wpc="http://schemas.microsoft.com/office/word/2010/wordprocessingCanvas" xmlns:cx="http://schemas.microsoft.com/office/drawing/2014/chartex" xmlns:cx1="http://schemas.microsoft.com/office/drawing/2015/9/8/chartex" xmlns:cx2="http://schemas.microsoft.com/office/drawing/2015/10/21/chartex" xmlns:mc="http://schemas.openxmlformats.org/markup-compatibility/2006" xmlns:o="urn:schemas-microsoft-com:office:office" xmlns:r="http://schemas.openxmlformats.org/officeDocument/2006/relationships" xmlns:m="http://schemas.openxmlformats.org/officeDocument/2006/math" xmlns:v="urn:schemas-microsoft-com:vml" xmlns:wp14="http://schemas.microsoft.com/office/word/2010/wordprocessingDrawing" xmlns:wp="http://schemas.openxmlformats.org/drawingml/2006/wordprocessingDrawing" xmlns:w10="urn:schemas-microsoft-com:office:word" xmlns:w="http://schemas.openxmlformats.org/wordprocessingml/2006/main" xmlns:w14="http://schemas.microsoft.com/office/word/2010/wordml" xmlns:w15="http://schemas.microsoft.com/office/word/2012/wordml" xmlns:w16se="http://schemas.microsoft.com/office/word/2015/wordml/symex" xmlns:wpg="http://schemas.microsoft.com/office/word/2010/wordprocessingGroup" xmlns:wpi="http://schemas.microsoft.com/office/word/2010/wordprocessingInk" xmlns:wne="http://schemas.microsoft.com/office/word/2006/wordml" xmlns:wps="http://schemas.microsoft.com/office/word/2010/wordprocessingShape" mc:Ignorable="w14 w15 w16se wp14">
+<w:ftr xmlns:wpc="http://schemas.microsoft.com/office/word/2010/wordprocessingCanvas" xmlns:cx="http://schemas.microsoft.com/office/drawing/2014/chartex" xmlns:cx1="http://schemas.microsoft.com/office/drawing/2015/9/8/chartex" xmlns:cx2="http://schemas.microsoft.com/office/drawing/2015/10/21/chartex" xmlns:cx3="http://schemas.microsoft.com/office/drawing/2016/5/9/chartex" xmlns:cx4="http://schemas.microsoft.com/office/drawing/2016/5/10/chartex" xmlns:cx5="http://schemas.microsoft.com/office/drawing/2016/5/11/chartex" xmlns:cx6="http://schemas.microsoft.com/office/drawing/2016/5/12/chartex" xmlns:cx7="http://schemas.microsoft.com/office/drawing/2016/5/13/chartex" xmlns:cx8="http://schemas.microsoft.com/office/drawing/2016/5/14/chartex" xmlns:mc="http://schemas.openxmlformats.org/markup-compatibility/2006" xmlns:aink="http://schemas.microsoft.com/office/drawing/2016/ink" xmlns:am3d="http://schemas.microsoft.com/office/drawing/2017/model3d" xmlns:o="urn:schemas-microsoft-com:office:office" xmlns:r="http://schemas.openxmlformats.org/officeDocument/2006/relationships" xmlns:m="http://schemas.openxmlformats.org/officeDocument/2006/math" xmlns:v="urn:schemas-microsoft-com:vml" xmlns:wp14="http://schemas.microsoft.com/office/word/2010/wordprocessingDrawing" xmlns:wp="http://schemas.openxmlformats.org/drawingml/2006/wordprocessingDrawing" xmlns:w10="urn:schemas-microsoft-com:office:word" xmlns:w="http://schemas.openxmlformats.org/wordprocessingml/2006/main" xmlns:w14="http://schemas.microsoft.com/office/word/2010/wordml" xmlns:w15="http://schemas.microsoft.com/office/word/2012/wordml" xmlns:w16cex="http://schemas.microsoft.com/office/word/2018/wordml/cex" xmlns:w16cid="http://schemas.microsoft.com/office/word/2016/wordml/cid" xmlns:w16="http://schemas.microsoft.com/office/word/2018/wordml" xmlns:w16se="http://schemas.microsoft.com/office/word/2015/wordml/symex" xmlns:wpg="http://schemas.microsoft.com/office/word/2010/wordprocessingGroup" xmlns:wpi="http://schemas.microsoft.com/office/word/2010/wordprocessingInk" xmlns:wne="http://schemas.microsoft.com/office/word/2006/wordml" xmlns:wps="http://schemas.microsoft.com/office/word/2010/wordprocessingShape" mc:Ignorable="w14 w15 w16se w16cid w16 w16cex wp14">
   <w:sdt>
     <w:sdtPr>
       <w:id w:val="1020284266"/>
@@ -4790,7 +6443,7 @@
 </file>
 
 <file path=word/footnotes.xml><?xml version="1.0" encoding="utf-8"?>
-<w:footnotes xmlns:wpc="http://schemas.microsoft.com/office/word/2010/wordprocessingCanvas" xmlns:cx="http://schemas.microsoft.com/office/drawing/2014/chartex" xmlns:cx1="http://schemas.microsoft.com/office/drawing/2015/9/8/chartex" xmlns:cx2="http://schemas.microsoft.com/office/drawing/2015/10/21/chartex" xmlns:mc="http://schemas.openxmlformats.org/markup-compatibility/2006" xmlns:o="urn:schemas-microsoft-com:office:office" xmlns:r="http://schemas.openxmlformats.org/officeDocument/2006/relationships" xmlns:m="http://schemas.openxmlformats.org/officeDocument/2006/math" xmlns:v="urn:schemas-microsoft-com:vml" xmlns:wp14="http://schemas.microsoft.com/office/word/2010/wordprocessingDrawing" xmlns:wp="http://schemas.openxmlformats.org/drawingml/2006/wordprocessingDrawing" xmlns:w10="urn:schemas-microsoft-com:office:word" xmlns:w="http://schemas.openxmlformats.org/wordprocessingml/2006/main" xmlns:w14="http://schemas.microsoft.com/office/word/2010/wordml" xmlns:w15="http://schemas.microsoft.com/office/word/2012/wordml" xmlns:w16se="http://schemas.microsoft.com/office/word/2015/wordml/symex" xmlns:wpg="http://schemas.microsoft.com/office/word/2010/wordprocessingGroup" xmlns:wpi="http://schemas.microsoft.com/office/word/2010/wordprocessingInk" xmlns:wne="http://schemas.microsoft.com/office/word/2006/wordml" xmlns:wps="http://schemas.microsoft.com/office/word/2010/wordprocessingShape" mc:Ignorable="w14 w15 w16se wp14">
+<w:footnotes xmlns:wpc="http://schemas.microsoft.com/office/word/2010/wordprocessingCanvas" xmlns:cx="http://schemas.microsoft.com/office/drawing/2014/chartex" xmlns:cx1="http://schemas.microsoft.com/office/drawing/2015/9/8/chartex" xmlns:cx2="http://schemas.microsoft.com/office/drawing/2015/10/21/chartex" xmlns:cx3="http://schemas.microsoft.com/office/drawing/2016/5/9/chartex" xmlns:cx4="http://schemas.microsoft.com/office/drawing/2016/5/10/chartex" xmlns:cx5="http://schemas.microsoft.com/office/drawing/2016/5/11/chartex" xmlns:cx6="http://schemas.microsoft.com/office/drawing/2016/5/12/chartex" xmlns:cx7="http://schemas.microsoft.com/office/drawing/2016/5/13/chartex" xmlns:cx8="http://schemas.microsoft.com/office/drawing/2016/5/14/chartex" xmlns:mc="http://schemas.openxmlformats.org/markup-compatibility/2006" xmlns:aink="http://schemas.microsoft.com/office/drawing/2016/ink" xmlns:am3d="http://schemas.microsoft.com/office/drawing/2017/model3d" xmlns:o="urn:schemas-microsoft-com:office:office" xmlns:r="http://schemas.openxmlformats.org/officeDocument/2006/relationships" xmlns:m="http://schemas.openxmlformats.org/officeDocument/2006/math" xmlns:v="urn:schemas-microsoft-com:vml" xmlns:wp14="http://schemas.microsoft.com/office/word/2010/wordprocessingDrawing" xmlns:wp="http://schemas.openxmlformats.org/drawingml/2006/wordprocessingDrawing" xmlns:w10="urn:schemas-microsoft-com:office:word" xmlns:w="http://schemas.openxmlformats.org/wordprocessingml/2006/main" xmlns:w14="http://schemas.microsoft.com/office/word/2010/wordml" xmlns:w15="http://schemas.microsoft.com/office/word/2012/wordml" xmlns:w16cex="http://schemas.microsoft.com/office/word/2018/wordml/cex" xmlns:w16cid="http://schemas.microsoft.com/office/word/2016/wordml/cid" xmlns:w16="http://schemas.microsoft.com/office/word/2018/wordml" xmlns:w16se="http://schemas.microsoft.com/office/word/2015/wordml/symex" xmlns:wpg="http://schemas.microsoft.com/office/word/2010/wordprocessingGroup" xmlns:wpi="http://schemas.microsoft.com/office/word/2010/wordprocessingInk" xmlns:wne="http://schemas.microsoft.com/office/word/2006/wordml" xmlns:wps="http://schemas.microsoft.com/office/word/2010/wordprocessingShape" mc:Ignorable="w14 w15 w16se w16cid w16 w16cex wp14">
   <w:footnote w:type="separator" w:id="-1">
     <w:p>
       <w:pPr>
@@ -4815,7 +6468,7 @@
 </file>
 
 <file path=word/numbering.xml><?xml version="1.0" encoding="utf-8"?>
-<w:numbering xmlns:wpc="http://schemas.microsoft.com/office/word/2010/wordprocessingCanvas" xmlns:cx="http://schemas.microsoft.com/office/drawing/2014/chartex" xmlns:cx1="http://schemas.microsoft.com/office/drawing/2015/9/8/chartex" xmlns:cx2="http://schemas.microsoft.com/office/drawing/2015/10/21/chartex" xmlns:mc="http://schemas.openxmlformats.org/markup-compatibility/2006" xmlns:o="urn:schemas-microsoft-com:office:office" xmlns:r="http://schemas.openxmlformats.org/officeDocument/2006/relationships" xmlns:m="http://schemas.openxmlformats.org/officeDocument/2006/math" xmlns:v="urn:schemas-microsoft-com:vml" xmlns:wp14="http://schemas.microsoft.com/office/word/2010/wordprocessingDrawing" xmlns:wp="http://schemas.openxmlformats.org/drawingml/2006/wordprocessingDrawing" xmlns:w10="urn:schemas-microsoft-com:office:word" xmlns:w="http://schemas.openxmlformats.org/wordprocessingml/2006/main" xmlns:w14="http://schemas.microsoft.com/office/word/2010/wordml" xmlns:w15="http://schemas.microsoft.com/office/word/2012/wordml" xmlns:w16se="http://schemas.microsoft.com/office/word/2015/wordml/symex" xmlns:wpg="http://schemas.microsoft.com/office/word/2010/wordprocessingGroup" xmlns:wpi="http://schemas.microsoft.com/office/word/2010/wordprocessingInk" xmlns:wne="http://schemas.microsoft.com/office/word/2006/wordml" xmlns:wps="http://schemas.microsoft.com/office/word/2010/wordprocessingShape" mc:Ignorable="w14 w15 w16se wp14">
+<w:numbering xmlns:wpc="http://schemas.microsoft.com/office/word/2010/wordprocessingCanvas" xmlns:cx="http://schemas.microsoft.com/office/drawing/2014/chartex" xmlns:cx1="http://schemas.microsoft.com/office/drawing/2015/9/8/chartex" xmlns:cx2="http://schemas.microsoft.com/office/drawing/2015/10/21/chartex" xmlns:cx3="http://schemas.microsoft.com/office/drawing/2016/5/9/chartex" xmlns:cx4="http://schemas.microsoft.com/office/drawing/2016/5/10/chartex" xmlns:cx5="http://schemas.microsoft.com/office/drawing/2016/5/11/chartex" xmlns:cx6="http://schemas.microsoft.com/office/drawing/2016/5/12/chartex" xmlns:cx7="http://schemas.microsoft.com/office/drawing/2016/5/13/chartex" xmlns:cx8="http://schemas.microsoft.com/office/drawing/2016/5/14/chartex" xmlns:mc="http://schemas.openxmlformats.org/markup-compatibility/2006" xmlns:aink="http://schemas.microsoft.com/office/drawing/2016/ink" xmlns:am3d="http://schemas.microsoft.com/office/drawing/2017/model3d" xmlns:o="urn:schemas-microsoft-com:office:office" xmlns:r="http://schemas.openxmlformats.org/officeDocument/2006/relationships" xmlns:m="http://schemas.openxmlformats.org/officeDocument/2006/math" xmlns:v="urn:schemas-microsoft-com:vml" xmlns:wp14="http://schemas.microsoft.com/office/word/2010/wordprocessingDrawing" xmlns:wp="http://schemas.openxmlformats.org/drawingml/2006/wordprocessingDrawing" xmlns:w10="urn:schemas-microsoft-com:office:word" xmlns:w="http://schemas.openxmlformats.org/wordprocessingml/2006/main" xmlns:w14="http://schemas.microsoft.com/office/word/2010/wordml" xmlns:w15="http://schemas.microsoft.com/office/word/2012/wordml" xmlns:w16cex="http://schemas.microsoft.com/office/word/2018/wordml/cex" xmlns:w16cid="http://schemas.microsoft.com/office/word/2016/wordml/cid" xmlns:w16="http://schemas.microsoft.com/office/word/2018/wordml" xmlns:w16se="http://schemas.microsoft.com/office/word/2015/wordml/symex" xmlns:wpg="http://schemas.microsoft.com/office/word/2010/wordprocessingGroup" xmlns:wpi="http://schemas.microsoft.com/office/word/2010/wordprocessingInk" xmlns:wne="http://schemas.microsoft.com/office/word/2006/wordml" xmlns:wps="http://schemas.microsoft.com/office/word/2010/wordprocessingShape" mc:Ignorable="w14 w15 w16se w16cid w16 w16cex wp14">
   <w:abstractNum w:abstractNumId="0" w15:restartNumberingAfterBreak="0">
     <w:nsid w:val="0975101E"/>
     <w:multiLevelType w:val="hybridMultilevel"/>
@@ -6430,7 +8083,7 @@
 </file>
 
 <file path=word/styles.xml><?xml version="1.0" encoding="utf-8"?>
-<w:styles xmlns:mc="http://schemas.openxmlformats.org/markup-compatibility/2006" xmlns:r="http://schemas.openxmlformats.org/officeDocument/2006/relationships" xmlns:w="http://schemas.openxmlformats.org/wordprocessingml/2006/main" xmlns:w14="http://schemas.microsoft.com/office/word/2010/wordml" xmlns:w15="http://schemas.microsoft.com/office/word/2012/wordml" xmlns:w16se="http://schemas.microsoft.com/office/word/2015/wordml/symex" mc:Ignorable="w14 w15 w16se">
+<w:styles xmlns:mc="http://schemas.openxmlformats.org/markup-compatibility/2006" xmlns:r="http://schemas.openxmlformats.org/officeDocument/2006/relationships" xmlns:w="http://schemas.openxmlformats.org/wordprocessingml/2006/main" xmlns:w14="http://schemas.microsoft.com/office/word/2010/wordml" xmlns:w15="http://schemas.microsoft.com/office/word/2012/wordml" xmlns:w16cex="http://schemas.microsoft.com/office/word/2018/wordml/cex" xmlns:w16cid="http://schemas.microsoft.com/office/word/2016/wordml/cid" xmlns:w16="http://schemas.microsoft.com/office/word/2018/wordml" xmlns:w16se="http://schemas.microsoft.com/office/word/2015/wordml/symex" mc:Ignorable="w14 w15 w16se w16cid w16 w16cex">
   <w:docDefaults>
     <w:rPrDefault>
       <w:rPr>
@@ -6442,7 +8095,7 @@
     </w:rPrDefault>
     <w:pPrDefault/>
   </w:docDefaults>
-  <w:latentStyles w:defLockedState="0" w:defUIPriority="99" w:defSemiHidden="0" w:defUnhideWhenUsed="0" w:defQFormat="0" w:count="372">
+  <w:latentStyles w:defLockedState="0" w:defUIPriority="99" w:defSemiHidden="0" w:defUnhideWhenUsed="0" w:defQFormat="0" w:count="376">
     <w:lsdException w:name="Normal" w:uiPriority="0" w:qFormat="1"/>
     <w:lsdException w:name="heading 1" w:uiPriority="9" w:qFormat="1"/>
     <w:lsdException w:name="heading 2" w:semiHidden="1" w:uiPriority="9" w:unhideWhenUsed="1" w:qFormat="1"/>
@@ -6548,7 +8201,6 @@
     <w:lsdException w:name="HTML Sample" w:semiHidden="1" w:unhideWhenUsed="1"/>
     <w:lsdException w:name="HTML Typewriter" w:semiHidden="1" w:unhideWhenUsed="1"/>
     <w:lsdException w:name="HTML Variable" w:semiHidden="1" w:unhideWhenUsed="1"/>
-    <w:lsdException w:name="Normal Table" w:semiHidden="1" w:unhideWhenUsed="1"/>
     <w:lsdException w:name="annotation subject" w:semiHidden="1" w:unhideWhenUsed="1"/>
     <w:lsdException w:name="No List" w:semiHidden="1" w:unhideWhenUsed="1"/>
     <w:lsdException w:name="Outline List 1" w:semiHidden="1" w:unhideWhenUsed="1"/>
@@ -6592,10 +8244,8 @@
     <w:lsdException w:name="Table Elegant" w:semiHidden="1" w:unhideWhenUsed="1"/>
     <w:lsdException w:name="Table Professional" w:semiHidden="1" w:unhideWhenUsed="1"/>
     <w:lsdException w:name="Table Subtle 1" w:semiHidden="1" w:unhideWhenUsed="1"/>
-    <w:lsdException w:name="Table Subtle 2" w:semiHidden="1" w:unhideWhenUsed="1"/>
     <w:lsdException w:name="Table Web 1" w:semiHidden="1" w:unhideWhenUsed="1"/>
     <w:lsdException w:name="Table Web 2" w:semiHidden="1" w:unhideWhenUsed="1"/>
-    <w:lsdException w:name="Table Web 3" w:semiHidden="1" w:unhideWhenUsed="1"/>
     <w:lsdException w:name="Balloon Text" w:semiHidden="1" w:unhideWhenUsed="1"/>
     <w:lsdException w:name="Table Grid" w:uiPriority="59"/>
     <w:lsdException w:name="Table Theme" w:semiHidden="1" w:unhideWhenUsed="1"/>
@@ -6815,6 +8465,10 @@
     <w:lsdException w:name="List Table 6 Colorful Accent 6" w:uiPriority="51"/>
     <w:lsdException w:name="List Table 7 Colorful Accent 6" w:uiPriority="52"/>
     <w:lsdException w:name="Mention" w:semiHidden="1" w:unhideWhenUsed="1"/>
+    <w:lsdException w:name="Smart Hyperlink" w:semiHidden="1" w:unhideWhenUsed="1"/>
+    <w:lsdException w:name="Hashtag" w:semiHidden="1" w:unhideWhenUsed="1"/>
+    <w:lsdException w:name="Unresolved Mention" w:semiHidden="1" w:unhideWhenUsed="1"/>
+    <w:lsdException w:name="Smart Link" w:semiHidden="1" w:unhideWhenUsed="1"/>
   </w:latentStyles>
   <w:style w:type="paragraph" w:default="1" w:styleId="Normale">
     <w:name w:val="Normal"/>
@@ -7593,7 +9247,7 @@
 </file>
 
 <file path=customXml/itemProps1.xml><?xml version="1.0" encoding="utf-8"?>
-<ds:datastoreItem xmlns:ds="http://schemas.openxmlformats.org/officeDocument/2006/customXml" ds:itemID="{6E4DFAAB-5DF3-4A23-AD93-C320147F74AF}">
+<ds:datastoreItem xmlns:ds="http://schemas.openxmlformats.org/officeDocument/2006/customXml" ds:itemID="{0541C0D8-E236-485C-ACB7-CFCB4025D099}">
   <ds:schemaRefs>
     <ds:schemaRef ds:uri="http://schemas.openxmlformats.org/officeDocument/2006/bibliography"/>
   </ds:schemaRefs>

</xml_diff>

<commit_message>
aggiunti discorsi sw architecture + repository
</commit_message>
<xml_diff>
--- a/task2/Document_T2.docx
+++ b/task2/Document_T2.docx
@@ -1,6 +1,6 @@
 
 <file path=word/document.xml><?xml version="1.0" encoding="utf-8"?>
-<w:document xmlns:wpc="http://schemas.microsoft.com/office/word/2010/wordprocessingCanvas" xmlns:cx="http://schemas.microsoft.com/office/drawing/2014/chartex" xmlns:cx1="http://schemas.microsoft.com/office/drawing/2015/9/8/chartex" xmlns:cx2="http://schemas.microsoft.com/office/drawing/2015/10/21/chartex" xmlns:cx3="http://schemas.microsoft.com/office/drawing/2016/5/9/chartex" xmlns:cx4="http://schemas.microsoft.com/office/drawing/2016/5/10/chartex" xmlns:cx5="http://schemas.microsoft.com/office/drawing/2016/5/11/chartex" xmlns:cx6="http://schemas.microsoft.com/office/drawing/2016/5/12/chartex" xmlns:cx7="http://schemas.microsoft.com/office/drawing/2016/5/13/chartex" xmlns:cx8="http://schemas.microsoft.com/office/drawing/2016/5/14/chartex" xmlns:mc="http://schemas.openxmlformats.org/markup-compatibility/2006" xmlns:aink="http://schemas.microsoft.com/office/drawing/2016/ink" xmlns:am3d="http://schemas.microsoft.com/office/drawing/2017/model3d" xmlns:o="urn:schemas-microsoft-com:office:office" xmlns:r="http://schemas.openxmlformats.org/officeDocument/2006/relationships" xmlns:m="http://schemas.openxmlformats.org/officeDocument/2006/math" xmlns:v="urn:schemas-microsoft-com:vml" xmlns:wp14="http://schemas.microsoft.com/office/word/2010/wordprocessingDrawing" xmlns:wp="http://schemas.openxmlformats.org/drawingml/2006/wordprocessingDrawing" xmlns:w10="urn:schemas-microsoft-com:office:word" xmlns:w="http://schemas.openxmlformats.org/wordprocessingml/2006/main" xmlns:w14="http://schemas.microsoft.com/office/word/2010/wordml" xmlns:w15="http://schemas.microsoft.com/office/word/2012/wordml" xmlns:w16cex="http://schemas.microsoft.com/office/word/2018/wordml/cex" xmlns:w16cid="http://schemas.microsoft.com/office/word/2016/wordml/cid" xmlns:w16="http://schemas.microsoft.com/office/word/2018/wordml" xmlns:w16se="http://schemas.microsoft.com/office/word/2015/wordml/symex" xmlns:wpg="http://schemas.microsoft.com/office/word/2010/wordprocessingGroup" xmlns:wpi="http://schemas.microsoft.com/office/word/2010/wordprocessingInk" xmlns:wne="http://schemas.microsoft.com/office/word/2006/wordml" xmlns:wps="http://schemas.microsoft.com/office/word/2010/wordprocessingShape" mc:Ignorable="w14 w15 w16se w16cid w16 w16cex wp14">
+<w:document xmlns:wpc="http://schemas.microsoft.com/office/word/2010/wordprocessingCanvas" xmlns:cx="http://schemas.microsoft.com/office/drawing/2014/chartex" xmlns:cx1="http://schemas.microsoft.com/office/drawing/2015/9/8/chartex" xmlns:cx2="http://schemas.microsoft.com/office/drawing/2015/10/21/chartex" xmlns:mc="http://schemas.openxmlformats.org/markup-compatibility/2006" xmlns:o="urn:schemas-microsoft-com:office:office" xmlns:r="http://schemas.openxmlformats.org/officeDocument/2006/relationships" xmlns:m="http://schemas.openxmlformats.org/officeDocument/2006/math" xmlns:v="urn:schemas-microsoft-com:vml" xmlns:wp14="http://schemas.microsoft.com/office/word/2010/wordprocessingDrawing" xmlns:wp="http://schemas.openxmlformats.org/drawingml/2006/wordprocessingDrawing" xmlns:w10="urn:schemas-microsoft-com:office:word" xmlns:w="http://schemas.openxmlformats.org/wordprocessingml/2006/main" xmlns:w14="http://schemas.microsoft.com/office/word/2010/wordml" xmlns:w15="http://schemas.microsoft.com/office/word/2012/wordml" xmlns:w16se="http://schemas.microsoft.com/office/word/2015/wordml/symex" xmlns:wpg="http://schemas.microsoft.com/office/word/2010/wordprocessingGroup" xmlns:wpi="http://schemas.microsoft.com/office/word/2010/wordprocessingInk" xmlns:wne="http://schemas.microsoft.com/office/word/2006/wordml" xmlns:wps="http://schemas.microsoft.com/office/word/2010/wordprocessingShape" mc:Ignorable="w14 w15 w16se wp14">
   <w:body>
     <w:p>
       <w:pPr>
@@ -1538,7 +1538,25 @@
                 <w:sz w:val="24"/>
                 <w:szCs w:val="24"/>
               </w:rPr>
-              <w:t xml:space="preserve">5.1. Repository </w:t>
+              <w:t xml:space="preserve">5.1. </w:t>
+            </w:r>
+            <w:proofErr w:type="spellStart"/>
+            <w:r>
+              <w:rPr>
+                <w:rFonts w:ascii="Palatino Linotype" w:hAnsi="Palatino Linotype" w:cs="Times New Roman"/>
+                <w:sz w:val="24"/>
+                <w:szCs w:val="24"/>
+              </w:rPr>
+              <w:t>Repository</w:t>
+            </w:r>
+            <w:proofErr w:type="spellEnd"/>
+            <w:r>
+              <w:rPr>
+                <w:rFonts w:ascii="Palatino Linotype" w:hAnsi="Palatino Linotype" w:cs="Times New Roman"/>
+                <w:sz w:val="24"/>
+                <w:szCs w:val="24"/>
+              </w:rPr>
+              <w:t xml:space="preserve"> </w:t>
             </w:r>
             <w:proofErr w:type="spellStart"/>
             <w:r>
@@ -2116,8 +2134,6 @@
         </w:rPr>
         <w:t>Once logged in, the user is presented with a homepage containing a default match list of the day. The application will have a side panel in which the sport and competition may be selected by the user in order to display all the playable matches for the current date, with the respective average odds. If the user wishes to bet on a certain result, he/she will select the desired odd and the event will be added to “My Coupon”.</w:t>
       </w:r>
-      <w:bookmarkStart w:id="1" w:name="_GoBack"/>
-      <w:bookmarkEnd w:id="1"/>
     </w:p>
     <w:p>
       <w:pPr>
@@ -2888,14 +2904,7 @@
           <w:rFonts w:ascii="Palatino Linotype" w:hAnsi="Palatino Linotype"/>
           <w:lang w:val="en-GB"/>
         </w:rPr>
-        <w:t xml:space="preserve">An Admin can </w:t>
-      </w:r>
-      <w:r>
-        <w:rPr>
-          <w:rFonts w:ascii="Palatino Linotype" w:hAnsi="Palatino Linotype"/>
-          <w:lang w:val="en-GB"/>
-        </w:rPr>
-        <w:t>add matches to the collection.</w:t>
+        <w:t>An Admin can add matches to the collection.</w:t>
       </w:r>
     </w:p>
     <w:p>
@@ -5742,26 +5751,6 @@
     </w:tbl>
     <w:p>
       <w:pPr>
-        <w:spacing w:after="200" w:line="276" w:lineRule="auto"/>
-        <w:jc w:val="both"/>
-        <w:rPr>
-          <w:rFonts w:ascii="Palatino Linotype" w:eastAsia="Calibri" w:hAnsi="Palatino Linotype" w:cs="Times New Roman"/>
-          <w:sz w:val="20"/>
-          <w:lang w:val="en-GB"/>
-        </w:rPr>
-      </w:pPr>
-    </w:p>
-    <w:p>
-      <w:pPr>
-        <w:spacing w:after="0" w:line="240" w:lineRule="auto"/>
-        <w:rPr>
-          <w:rFonts w:ascii="Palatino Linotype" w:hAnsi="Palatino Linotype"/>
-          <w:lang w:val="en-GB"/>
-        </w:rPr>
-      </w:pPr>
-    </w:p>
-    <w:p>
-      <w:pPr>
         <w:pStyle w:val="Paragrafoelenco"/>
         <w:numPr>
           <w:ilvl w:val="0"/>
@@ -5785,6 +5774,7 @@
           <w:sz w:val="24"/>
           <w:szCs w:val="24"/>
         </w:rPr>
+        <w:lastRenderedPageBreak/>
         <w:t>SOFTWARE ARCHITECTURE</w:t>
       </w:r>
     </w:p>
@@ -5828,7 +5818,52 @@
           <w:szCs w:val="24"/>
           <w:lang w:val="en-GB"/>
         </w:rPr>
-        <w:t xml:space="preserve">is powered by means of the </w:t>
+        <w:t xml:space="preserve">is </w:t>
+      </w:r>
+      <w:r>
+        <w:rPr>
+          <w:rFonts w:ascii="Palatino Linotype" w:hAnsi="Palatino Linotype" w:cstheme="minorHAnsi"/>
+          <w:bCs/>
+          <w:szCs w:val="24"/>
+          <w:lang w:val="en-GB"/>
+        </w:rPr>
+        <w:t>a web application programmed with</w:t>
+      </w:r>
+      <w:r>
+        <w:rPr>
+          <w:rFonts w:ascii="Palatino Linotype" w:hAnsi="Palatino Linotype" w:cstheme="minorHAnsi"/>
+          <w:bCs/>
+          <w:szCs w:val="24"/>
+          <w:lang w:val="en-GB"/>
+        </w:rPr>
+        <w:t xml:space="preserve"> the</w:t>
+      </w:r>
+      <w:r>
+        <w:rPr>
+          <w:rFonts w:ascii="Palatino Linotype" w:hAnsi="Palatino Linotype" w:cstheme="minorHAnsi"/>
+          <w:bCs/>
+          <w:szCs w:val="24"/>
+          <w:lang w:val="en-GB"/>
+        </w:rPr>
+        <w:t xml:space="preserve"> use of the</w:t>
+      </w:r>
+      <w:r>
+        <w:rPr>
+          <w:rFonts w:ascii="Palatino Linotype" w:hAnsi="Palatino Linotype" w:cstheme="minorHAnsi"/>
+          <w:bCs/>
+          <w:szCs w:val="24"/>
+          <w:lang w:val="en-GB"/>
+        </w:rPr>
+        <w:t xml:space="preserve"> </w:t>
+      </w:r>
+      <w:r>
+        <w:rPr>
+          <w:rFonts w:ascii="Palatino Linotype" w:hAnsi="Palatino Linotype" w:cstheme="minorHAnsi"/>
+          <w:bCs/>
+          <w:szCs w:val="24"/>
+          <w:lang w:val="en-GB"/>
+        </w:rPr>
+        <w:t>S</w:t>
       </w:r>
       <w:r>
         <w:rPr>
@@ -5838,54 +5873,25 @@
           <w:szCs w:val="24"/>
           <w:lang w:val="en-GB"/>
         </w:rPr>
-        <w:t>Java Spring Framework</w:t>
-      </w:r>
-      <w:r>
-        <w:rPr>
-          <w:rFonts w:ascii="Palatino Linotype" w:hAnsi="Palatino Linotype" w:cstheme="minorHAnsi"/>
-          <w:bCs/>
-          <w:szCs w:val="24"/>
-          <w:lang w:val="en-GB"/>
-        </w:rPr>
-        <w:t xml:space="preserve">, a library used for handling webpages with the Java language. The back-end is composed of a </w:t>
-      </w:r>
-      <w:r>
-        <w:rPr>
-          <w:rFonts w:ascii="Palatino Linotype" w:hAnsi="Palatino Linotype" w:cstheme="minorHAnsi"/>
-          <w:bCs/>
-          <w:i/>
-          <w:szCs w:val="24"/>
-          <w:lang w:val="en-GB"/>
-        </w:rPr>
-        <w:t xml:space="preserve">MongoDB </w:t>
-      </w:r>
-      <w:r>
-        <w:rPr>
-          <w:rFonts w:ascii="Palatino Linotype" w:hAnsi="Palatino Linotype" w:cstheme="minorHAnsi"/>
-          <w:bCs/>
-          <w:szCs w:val="24"/>
-          <w:lang w:val="en-GB"/>
-        </w:rPr>
-        <w:t xml:space="preserve">document database which is used by </w:t>
-      </w:r>
-      <w:r>
-        <w:rPr>
-          <w:rFonts w:ascii="Palatino Linotype" w:hAnsi="Palatino Linotype" w:cstheme="minorHAnsi"/>
-          <w:bCs/>
-          <w:i/>
-          <w:szCs w:val="24"/>
-          <w:lang w:val="en-GB"/>
-        </w:rPr>
-        <w:t xml:space="preserve">Spring’s </w:t>
-      </w:r>
-      <w:r>
-        <w:rPr>
-          <w:rFonts w:ascii="Palatino Linotype" w:hAnsi="Palatino Linotype" w:cstheme="minorHAnsi"/>
-          <w:bCs/>
-          <w:szCs w:val="24"/>
-          <w:lang w:val="en-GB"/>
-        </w:rPr>
-        <w:t>native MongoDB driver.</w:t>
+        <w:t>pring Framework</w:t>
+      </w:r>
+      <w:r>
+        <w:rPr>
+          <w:rFonts w:ascii="Palatino Linotype" w:hAnsi="Palatino Linotype" w:cstheme="minorHAnsi"/>
+          <w:bCs/>
+          <w:szCs w:val="24"/>
+          <w:lang w:val="en-GB"/>
+        </w:rPr>
+        <w:t>, a</w:t>
+      </w:r>
+      <w:r>
+        <w:rPr>
+          <w:rFonts w:ascii="Palatino Linotype" w:hAnsi="Palatino Linotype" w:cstheme="minorHAnsi"/>
+          <w:bCs/>
+          <w:szCs w:val="24"/>
+          <w:lang w:val="en-GB"/>
+        </w:rPr>
+        <w:t>n application framework for the Java platform.</w:t>
       </w:r>
     </w:p>
     <w:p>
@@ -5896,24 +5902,57 @@
           <w:rFonts w:ascii="Palatino Linotype" w:hAnsi="Palatino Linotype" w:cstheme="minorHAnsi"/>
           <w:bCs/>
           <w:szCs w:val="24"/>
-        </w:rPr>
-      </w:pPr>
-      <w:r>
-        <w:rPr>
-          <w:rFonts w:ascii="Palatino Linotype" w:hAnsi="Palatino Linotype" w:cstheme="minorHAnsi"/>
-          <w:bCs/>
-          <w:szCs w:val="24"/>
-        </w:rPr>
-        <w:t xml:space="preserve">Altri discorsi su come funziona Spring </w:t>
+          <w:lang w:val="en-GB"/>
+        </w:rPr>
+      </w:pPr>
+      <w:r>
+        <w:rPr>
+          <w:rFonts w:ascii="Palatino Linotype" w:hAnsi="Palatino Linotype" w:cstheme="minorHAnsi"/>
+          <w:bCs/>
+          <w:i/>
+          <w:szCs w:val="24"/>
+          <w:lang w:val="en-GB"/>
+        </w:rPr>
+        <w:t>Spring</w:t>
+      </w:r>
+      <w:r>
+        <w:rPr>
+          <w:rFonts w:ascii="Palatino Linotype" w:hAnsi="Palatino Linotype" w:cstheme="minorHAnsi"/>
+          <w:bCs/>
+          <w:szCs w:val="24"/>
+          <w:lang w:val="en-GB"/>
+        </w:rPr>
+        <w:t xml:space="preserve"> uses a Model-View-Controller (MVC) paradigm where the </w:t>
+      </w:r>
+      <w:r>
+        <w:rPr>
+          <w:rFonts w:ascii="Palatino Linotype" w:hAnsi="Palatino Linotype" w:cstheme="minorHAnsi"/>
+          <w:bCs/>
+          <w:i/>
+          <w:szCs w:val="24"/>
+          <w:lang w:val="en-GB"/>
+        </w:rPr>
+        <w:t>view</w:t>
+      </w:r>
+      <w:r>
+        <w:rPr>
+          <w:rFonts w:ascii="Palatino Linotype" w:hAnsi="Palatino Linotype" w:cstheme="minorHAnsi"/>
+          <w:bCs/>
+          <w:szCs w:val="24"/>
+          <w:lang w:val="en-GB"/>
+        </w:rPr>
+        <w:t xml:space="preserve"> layer is handled by </w:t>
       </w:r>
       <w:proofErr w:type="spellStart"/>
       <w:r>
         <w:rPr>
           <w:rFonts w:ascii="Palatino Linotype" w:hAnsi="Palatino Linotype" w:cstheme="minorHAnsi"/>
           <w:bCs/>
-          <w:szCs w:val="24"/>
-        </w:rPr>
-        <w:t>cazzoh</w:t>
+          <w:i/>
+          <w:szCs w:val="24"/>
+          <w:lang w:val="en-GB"/>
+        </w:rPr>
+        <w:t>Thymeleaf</w:t>
       </w:r>
       <w:proofErr w:type="spellEnd"/>
       <w:r>
@@ -5921,8 +5960,49 @@
           <w:rFonts w:ascii="Palatino Linotype" w:hAnsi="Palatino Linotype" w:cstheme="minorHAnsi"/>
           <w:bCs/>
           <w:szCs w:val="24"/>
-        </w:rPr>
-        <w:t>…</w:t>
+          <w:lang w:val="en-GB"/>
+        </w:rPr>
+        <w:t xml:space="preserve">, a template engine fully integrated with </w:t>
+      </w:r>
+      <w:r>
+        <w:rPr>
+          <w:rFonts w:ascii="Palatino Linotype" w:hAnsi="Palatino Linotype" w:cstheme="minorHAnsi"/>
+          <w:bCs/>
+          <w:i/>
+          <w:szCs w:val="24"/>
+          <w:lang w:val="en-GB"/>
+        </w:rPr>
+        <w:t>Spring</w:t>
+      </w:r>
+      <w:r>
+        <w:rPr>
+          <w:rFonts w:ascii="Palatino Linotype" w:hAnsi="Palatino Linotype" w:cstheme="minorHAnsi"/>
+          <w:bCs/>
+          <w:szCs w:val="24"/>
+          <w:lang w:val="en-GB"/>
+        </w:rPr>
+        <w:t xml:space="preserve">. </w:t>
+      </w:r>
+      <w:proofErr w:type="spellStart"/>
+      <w:r>
+        <w:rPr>
+          <w:rFonts w:ascii="Palatino Linotype" w:hAnsi="Palatino Linotype" w:cstheme="minorHAnsi"/>
+          <w:bCs/>
+          <w:i/>
+          <w:szCs w:val="24"/>
+          <w:lang w:val="en-GB"/>
+        </w:rPr>
+        <w:t>Thymeleaf</w:t>
+      </w:r>
+      <w:proofErr w:type="spellEnd"/>
+      <w:r>
+        <w:rPr>
+          <w:rFonts w:ascii="Palatino Linotype" w:hAnsi="Palatino Linotype" w:cstheme="minorHAnsi"/>
+          <w:bCs/>
+          <w:szCs w:val="24"/>
+          <w:lang w:val="en-GB"/>
+        </w:rPr>
+        <w:t xml:space="preserve"> allows the programmer to extend the functionalities of HTML5 tags by adding new types of tags and options fully accessible by the associated java-written controller class.</w:t>
       </w:r>
     </w:p>
     <w:p>
@@ -5933,6 +6013,216 @@
           <w:rFonts w:ascii="Palatino Linotype" w:hAnsi="Palatino Linotype" w:cstheme="minorHAnsi"/>
           <w:bCs/>
           <w:szCs w:val="24"/>
+          <w:lang w:val="en-GB"/>
+        </w:rPr>
+      </w:pPr>
+      <w:r>
+        <w:rPr>
+          <w:rFonts w:ascii="Palatino Linotype" w:hAnsi="Palatino Linotype" w:cstheme="minorHAnsi"/>
+          <w:bCs/>
+          <w:szCs w:val="24"/>
+          <w:lang w:val="en-GB"/>
+        </w:rPr>
+        <w:t xml:space="preserve">The back-end is composed of a </w:t>
+      </w:r>
+      <w:r>
+        <w:rPr>
+          <w:rFonts w:ascii="Palatino Linotype" w:hAnsi="Palatino Linotype" w:cstheme="minorHAnsi"/>
+          <w:bCs/>
+          <w:i/>
+          <w:szCs w:val="24"/>
+          <w:lang w:val="en-GB"/>
+        </w:rPr>
+        <w:t xml:space="preserve">MongoDB </w:t>
+      </w:r>
+      <w:r>
+        <w:rPr>
+          <w:rFonts w:ascii="Palatino Linotype" w:hAnsi="Palatino Linotype" w:cstheme="minorHAnsi"/>
+          <w:bCs/>
+          <w:szCs w:val="24"/>
+          <w:lang w:val="en-GB"/>
+        </w:rPr>
+        <w:t xml:space="preserve">document database which is used by </w:t>
+      </w:r>
+      <w:r>
+        <w:rPr>
+          <w:rFonts w:ascii="Palatino Linotype" w:hAnsi="Palatino Linotype" w:cstheme="minorHAnsi"/>
+          <w:bCs/>
+          <w:i/>
+          <w:szCs w:val="24"/>
+          <w:lang w:val="en-GB"/>
+        </w:rPr>
+        <w:t>Spring Data</w:t>
+      </w:r>
+      <w:r>
+        <w:rPr>
+          <w:rFonts w:ascii="Palatino Linotype" w:hAnsi="Palatino Linotype" w:cstheme="minorHAnsi"/>
+          <w:bCs/>
+          <w:szCs w:val="24"/>
+          <w:lang w:val="en-GB"/>
+        </w:rPr>
+        <w:t>, a</w:t>
+      </w:r>
+      <w:r>
+        <w:rPr>
+          <w:rFonts w:ascii="Palatino Linotype" w:hAnsi="Palatino Linotype" w:cstheme="minorHAnsi"/>
+          <w:bCs/>
+          <w:i/>
+          <w:szCs w:val="24"/>
+          <w:lang w:val="en-GB"/>
+        </w:rPr>
+        <w:t xml:space="preserve"> </w:t>
+      </w:r>
+      <w:r>
+        <w:rPr>
+          <w:rFonts w:ascii="Palatino Linotype" w:hAnsi="Palatino Linotype" w:cstheme="minorHAnsi"/>
+          <w:bCs/>
+          <w:szCs w:val="24"/>
+          <w:lang w:val="en-GB"/>
+        </w:rPr>
+        <w:t xml:space="preserve">native MongoDB driver for the </w:t>
+      </w:r>
+      <w:r>
+        <w:rPr>
+          <w:rFonts w:ascii="Palatino Linotype" w:hAnsi="Palatino Linotype" w:cstheme="minorHAnsi"/>
+          <w:bCs/>
+          <w:i/>
+          <w:szCs w:val="24"/>
+          <w:lang w:val="en-GB"/>
+        </w:rPr>
+        <w:t>Spring Framework</w:t>
+      </w:r>
+      <w:r>
+        <w:rPr>
+          <w:rFonts w:ascii="Palatino Linotype" w:hAnsi="Palatino Linotype" w:cstheme="minorHAnsi"/>
+          <w:bCs/>
+          <w:szCs w:val="24"/>
+          <w:lang w:val="en-GB"/>
+        </w:rPr>
+        <w:t>.</w:t>
+      </w:r>
+    </w:p>
+    <w:p>
+      <w:pPr>
+        <w:spacing w:after="120"/>
+        <w:jc w:val="both"/>
+        <w:rPr>
+          <w:rFonts w:ascii="Palatino Linotype" w:hAnsi="Palatino Linotype" w:cstheme="minorHAnsi"/>
+          <w:bCs/>
+          <w:szCs w:val="24"/>
+          <w:lang w:val="en-GB"/>
+        </w:rPr>
+      </w:pPr>
+      <w:proofErr w:type="spellStart"/>
+      <w:r>
+        <w:rPr>
+          <w:rFonts w:ascii="Palatino Linotype" w:hAnsi="Palatino Linotype" w:cstheme="minorHAnsi"/>
+          <w:bCs/>
+          <w:szCs w:val="24"/>
+          <w:lang w:val="en-GB"/>
+        </w:rPr>
+        <w:t>Altri</w:t>
+      </w:r>
+      <w:proofErr w:type="spellEnd"/>
+      <w:r>
+        <w:rPr>
+          <w:rFonts w:ascii="Palatino Linotype" w:hAnsi="Palatino Linotype" w:cstheme="minorHAnsi"/>
+          <w:bCs/>
+          <w:szCs w:val="24"/>
+          <w:lang w:val="en-GB"/>
+        </w:rPr>
+        <w:t xml:space="preserve"> </w:t>
+      </w:r>
+      <w:proofErr w:type="spellStart"/>
+      <w:r>
+        <w:rPr>
+          <w:rFonts w:ascii="Palatino Linotype" w:hAnsi="Palatino Linotype" w:cstheme="minorHAnsi"/>
+          <w:bCs/>
+          <w:szCs w:val="24"/>
+          <w:lang w:val="en-GB"/>
+        </w:rPr>
+        <w:t>discorsi</w:t>
+      </w:r>
+      <w:proofErr w:type="spellEnd"/>
+      <w:r>
+        <w:rPr>
+          <w:rFonts w:ascii="Palatino Linotype" w:hAnsi="Palatino Linotype" w:cstheme="minorHAnsi"/>
+          <w:bCs/>
+          <w:szCs w:val="24"/>
+          <w:lang w:val="en-GB"/>
+        </w:rPr>
+        <w:t xml:space="preserve"> </w:t>
+      </w:r>
+      <w:proofErr w:type="spellStart"/>
+      <w:r>
+        <w:rPr>
+          <w:rFonts w:ascii="Palatino Linotype" w:hAnsi="Palatino Linotype" w:cstheme="minorHAnsi"/>
+          <w:bCs/>
+          <w:szCs w:val="24"/>
+          <w:lang w:val="en-GB"/>
+        </w:rPr>
+        <w:t>su</w:t>
+      </w:r>
+      <w:proofErr w:type="spellEnd"/>
+      <w:r>
+        <w:rPr>
+          <w:rFonts w:ascii="Palatino Linotype" w:hAnsi="Palatino Linotype" w:cstheme="minorHAnsi"/>
+          <w:bCs/>
+          <w:szCs w:val="24"/>
+          <w:lang w:val="en-GB"/>
+        </w:rPr>
+        <w:t xml:space="preserve"> come </w:t>
+      </w:r>
+      <w:proofErr w:type="spellStart"/>
+      <w:r>
+        <w:rPr>
+          <w:rFonts w:ascii="Palatino Linotype" w:hAnsi="Palatino Linotype" w:cstheme="minorHAnsi"/>
+          <w:bCs/>
+          <w:szCs w:val="24"/>
+          <w:lang w:val="en-GB"/>
+        </w:rPr>
+        <w:t>funziona</w:t>
+      </w:r>
+      <w:proofErr w:type="spellEnd"/>
+      <w:r>
+        <w:rPr>
+          <w:rFonts w:ascii="Palatino Linotype" w:hAnsi="Palatino Linotype" w:cstheme="minorHAnsi"/>
+          <w:bCs/>
+          <w:szCs w:val="24"/>
+          <w:lang w:val="en-GB"/>
+        </w:rPr>
+        <w:t xml:space="preserve"> Spring </w:t>
+      </w:r>
+      <w:proofErr w:type="spellStart"/>
+      <w:r>
+        <w:rPr>
+          <w:rFonts w:ascii="Palatino Linotype" w:hAnsi="Palatino Linotype" w:cstheme="minorHAnsi"/>
+          <w:bCs/>
+          <w:szCs w:val="24"/>
+          <w:lang w:val="en-GB"/>
+        </w:rPr>
+        <w:t>cazzoh</w:t>
+      </w:r>
+      <w:proofErr w:type="spellEnd"/>
+      <w:r>
+        <w:rPr>
+          <w:rFonts w:ascii="Palatino Linotype" w:hAnsi="Palatino Linotype" w:cstheme="minorHAnsi"/>
+          <w:bCs/>
+          <w:szCs w:val="24"/>
+          <w:lang w:val="en-GB"/>
+        </w:rPr>
+        <w:t>…</w:t>
+      </w:r>
+    </w:p>
+    <w:p>
+      <w:pPr>
+        <w:spacing w:after="120"/>
+        <w:jc w:val="both"/>
+        <w:rPr>
+          <w:rFonts w:ascii="Palatino Linotype" w:hAnsi="Palatino Linotype" w:cstheme="minorHAnsi"/>
+          <w:bCs/>
+          <w:szCs w:val="24"/>
+          <w:lang w:val="en-GB"/>
         </w:rPr>
       </w:pPr>
     </w:p>
@@ -6092,7 +6382,7 @@
       <w:proofErr w:type="gramStart"/>
       <w:r>
         <w:rPr>
-          <w:rFonts w:ascii="Palatino Linotype" w:hAnsi="Palatino Linotype" w:cstheme="minorHAnsi"/>
+          <w:rFonts w:ascii="Consolas" w:hAnsi="Consolas" w:cstheme="minorHAnsi"/>
           <w:b/>
           <w:lang w:val="en-GB"/>
         </w:rPr>
@@ -6100,7 +6390,7 @@
       </w:r>
       <w:r>
         <w:rPr>
-          <w:rFonts w:ascii="Palatino Linotype" w:hAnsi="Palatino Linotype" w:cstheme="minorHAnsi"/>
+          <w:rFonts w:ascii="Consolas" w:hAnsi="Consolas" w:cstheme="minorHAnsi"/>
           <w:b/>
           <w:lang w:val="en-GB"/>
         </w:rPr>
@@ -6166,6 +6456,408 @@
           <w:lang w:val="en-GB"/>
         </w:rPr>
         <w:t xml:space="preserve"> file used to generate the maven dependencies and build the project.</w:t>
+      </w:r>
+    </w:p>
+    <w:p>
+      <w:pPr>
+        <w:pStyle w:val="Paragrafoelenco"/>
+        <w:numPr>
+          <w:ilvl w:val="0"/>
+          <w:numId w:val="2"/>
+        </w:numPr>
+        <w:spacing w:after="120"/>
+        <w:jc w:val="both"/>
+        <w:rPr>
+          <w:rFonts w:ascii="Palatino Linotype" w:hAnsi="Palatino Linotype" w:cstheme="minorHAnsi"/>
+          <w:lang w:val="en-GB"/>
+        </w:rPr>
+      </w:pPr>
+      <w:proofErr w:type="spellStart"/>
+      <w:r>
+        <w:rPr>
+          <w:rFonts w:ascii="Consolas" w:hAnsi="Consolas" w:cstheme="minorHAnsi"/>
+          <w:b/>
+          <w:lang w:val="en-GB"/>
+        </w:rPr>
+        <w:t>src</w:t>
+      </w:r>
+      <w:proofErr w:type="spellEnd"/>
+      <w:r>
+        <w:rPr>
+          <w:rFonts w:ascii="Consolas" w:hAnsi="Consolas" w:cstheme="minorHAnsi"/>
+          <w:b/>
+          <w:lang w:val="en-GB"/>
+        </w:rPr>
+        <w:t>/main/java/com/example/</w:t>
+      </w:r>
+      <w:proofErr w:type="spellStart"/>
+      <w:r>
+        <w:rPr>
+          <w:rFonts w:ascii="Consolas" w:hAnsi="Consolas" w:cstheme="minorHAnsi"/>
+          <w:b/>
+          <w:lang w:val="en-GB"/>
+        </w:rPr>
+        <w:t>Orgabet</w:t>
+      </w:r>
+      <w:proofErr w:type="spellEnd"/>
+      <w:r>
+        <w:rPr>
+          <w:rFonts w:ascii="Consolas" w:hAnsi="Consolas" w:cstheme="minorHAnsi"/>
+          <w:b/>
+          <w:lang w:val="en-GB"/>
+        </w:rPr>
+        <w:t>:</w:t>
+      </w:r>
+      <w:r>
+        <w:rPr>
+          <w:rFonts w:ascii="Palatino Linotype" w:hAnsi="Palatino Linotype" w:cstheme="minorHAnsi"/>
+          <w:lang w:val="en-GB"/>
+        </w:rPr>
+        <w:t xml:space="preserve"> contains all the source files of the application.</w:t>
+      </w:r>
+    </w:p>
+    <w:p>
+      <w:pPr>
+        <w:pStyle w:val="Paragrafoelenco"/>
+        <w:numPr>
+          <w:ilvl w:val="1"/>
+          <w:numId w:val="2"/>
+        </w:numPr>
+        <w:spacing w:after="120"/>
+        <w:jc w:val="both"/>
+        <w:rPr>
+          <w:rFonts w:ascii="Palatino Linotype" w:hAnsi="Palatino Linotype" w:cstheme="minorHAnsi"/>
+          <w:lang w:val="en-GB"/>
+        </w:rPr>
+      </w:pPr>
+      <w:r>
+        <w:rPr>
+          <w:rFonts w:ascii="Consolas" w:hAnsi="Consolas" w:cstheme="minorHAnsi"/>
+          <w:b/>
+          <w:lang w:val="en-GB"/>
+        </w:rPr>
+        <w:t>/controller</w:t>
+      </w:r>
+      <w:r>
+        <w:rPr>
+          <w:rFonts w:ascii="Palatino Linotype" w:hAnsi="Palatino Linotype" w:cstheme="minorHAnsi"/>
+          <w:b/>
+          <w:lang w:val="en-GB"/>
+        </w:rPr>
+        <w:t>:</w:t>
+      </w:r>
+      <w:r>
+        <w:rPr>
+          <w:rFonts w:ascii="Palatino Linotype" w:hAnsi="Palatino Linotype" w:cstheme="minorHAnsi"/>
+          <w:lang w:val="en-GB"/>
+        </w:rPr>
+        <w:t xml:space="preserve"> contains the controller classes.</w:t>
+      </w:r>
+    </w:p>
+    <w:p>
+      <w:pPr>
+        <w:pStyle w:val="Paragrafoelenco"/>
+        <w:numPr>
+          <w:ilvl w:val="1"/>
+          <w:numId w:val="2"/>
+        </w:numPr>
+        <w:spacing w:after="120"/>
+        <w:jc w:val="both"/>
+        <w:rPr>
+          <w:rFonts w:ascii="Palatino Linotype" w:hAnsi="Palatino Linotype" w:cstheme="minorHAnsi"/>
+          <w:lang w:val="en-GB"/>
+        </w:rPr>
+      </w:pPr>
+      <w:r>
+        <w:rPr>
+          <w:rFonts w:ascii="Consolas" w:hAnsi="Consolas" w:cstheme="minorHAnsi"/>
+          <w:b/>
+          <w:lang w:val="en-GB"/>
+        </w:rPr>
+        <w:t>/repository:</w:t>
+      </w:r>
+      <w:r>
+        <w:rPr>
+          <w:rFonts w:ascii="Palatino Linotype" w:hAnsi="Palatino Linotype" w:cstheme="minorHAnsi"/>
+          <w:lang w:val="en-GB"/>
+        </w:rPr>
+        <w:t xml:space="preserve"> contains the </w:t>
+      </w:r>
+      <w:r>
+        <w:rPr>
+          <w:rFonts w:ascii="Palatino Linotype" w:hAnsi="Palatino Linotype" w:cstheme="minorHAnsi"/>
+          <w:i/>
+          <w:lang w:val="en-GB"/>
+        </w:rPr>
+        <w:t>MongoDB</w:t>
+      </w:r>
+      <w:r>
+        <w:rPr>
+          <w:rFonts w:ascii="Palatino Linotype" w:hAnsi="Palatino Linotype" w:cstheme="minorHAnsi"/>
+          <w:lang w:val="en-GB"/>
+        </w:rPr>
+        <w:t xml:space="preserve"> repository classes, used to store/retrieve data from the database.</w:t>
+      </w:r>
+    </w:p>
+    <w:p>
+      <w:pPr>
+        <w:pStyle w:val="Paragrafoelenco"/>
+        <w:numPr>
+          <w:ilvl w:val="1"/>
+          <w:numId w:val="2"/>
+        </w:numPr>
+        <w:spacing w:after="120"/>
+        <w:jc w:val="both"/>
+        <w:rPr>
+          <w:rFonts w:ascii="Palatino Linotype" w:hAnsi="Palatino Linotype" w:cstheme="minorHAnsi"/>
+          <w:lang w:val="en-GB"/>
+        </w:rPr>
+      </w:pPr>
+      <w:r>
+        <w:rPr>
+          <w:rFonts w:ascii="Consolas" w:hAnsi="Consolas" w:cstheme="minorHAnsi"/>
+          <w:b/>
+          <w:lang w:val="en-GB"/>
+        </w:rPr>
+        <w:t>/</w:t>
+      </w:r>
+      <w:proofErr w:type="spellStart"/>
+      <w:r>
+        <w:rPr>
+          <w:rFonts w:ascii="Consolas" w:hAnsi="Consolas" w:cstheme="minorHAnsi"/>
+          <w:b/>
+          <w:lang w:val="en-GB"/>
+        </w:rPr>
+        <w:t>dto</w:t>
+      </w:r>
+      <w:proofErr w:type="spellEnd"/>
+      <w:r>
+        <w:rPr>
+          <w:rFonts w:ascii="Consolas" w:hAnsi="Consolas" w:cstheme="minorHAnsi"/>
+          <w:b/>
+          <w:lang w:val="en-GB"/>
+        </w:rPr>
+        <w:t>:</w:t>
+      </w:r>
+      <w:r>
+        <w:rPr>
+          <w:rFonts w:ascii="Consolas" w:hAnsi="Consolas" w:cstheme="minorHAnsi"/>
+          <w:lang w:val="en-GB"/>
+        </w:rPr>
+        <w:t xml:space="preserve"> </w:t>
+      </w:r>
+      <w:r>
+        <w:rPr>
+          <w:rFonts w:ascii="Palatino Linotype" w:hAnsi="Palatino Linotype" w:cstheme="minorHAnsi"/>
+          <w:lang w:val="en-GB"/>
+        </w:rPr>
+        <w:t>contains the Data Transfer Object classes.</w:t>
+      </w:r>
+    </w:p>
+    <w:p>
+      <w:pPr>
+        <w:pStyle w:val="Paragrafoelenco"/>
+        <w:numPr>
+          <w:ilvl w:val="1"/>
+          <w:numId w:val="2"/>
+        </w:numPr>
+        <w:spacing w:after="120"/>
+        <w:jc w:val="both"/>
+        <w:rPr>
+          <w:rFonts w:ascii="Palatino Linotype" w:hAnsi="Palatino Linotype" w:cstheme="minorHAnsi"/>
+          <w:lang w:val="en-GB"/>
+        </w:rPr>
+      </w:pPr>
+      <w:r>
+        <w:rPr>
+          <w:rFonts w:ascii="Consolas" w:hAnsi="Consolas" w:cstheme="minorHAnsi"/>
+          <w:b/>
+          <w:lang w:val="en-GB"/>
+        </w:rPr>
+        <w:t>/models:</w:t>
+      </w:r>
+      <w:r>
+        <w:rPr>
+          <w:rFonts w:ascii="Palatino Linotype" w:hAnsi="Palatino Linotype" w:cstheme="minorHAnsi"/>
+          <w:lang w:val="en-GB"/>
+        </w:rPr>
+        <w:t xml:space="preserve"> contains the Java classes that reflect the entities of the application.</w:t>
+      </w:r>
+    </w:p>
+    <w:p>
+      <w:pPr>
+        <w:pStyle w:val="Paragrafoelenco"/>
+        <w:numPr>
+          <w:ilvl w:val="1"/>
+          <w:numId w:val="2"/>
+        </w:numPr>
+        <w:spacing w:after="120"/>
+        <w:jc w:val="both"/>
+        <w:rPr>
+          <w:rFonts w:ascii="Consolas" w:hAnsi="Consolas" w:cstheme="minorHAnsi"/>
+          <w:lang w:val="en-GB"/>
+        </w:rPr>
+      </w:pPr>
+      <w:r>
+        <w:rPr>
+          <w:rFonts w:ascii="Consolas" w:hAnsi="Consolas" w:cstheme="minorHAnsi"/>
+          <w:b/>
+          <w:lang w:val="en-GB"/>
+        </w:rPr>
+        <w:t>/</w:t>
+      </w:r>
+      <w:proofErr w:type="spellStart"/>
+      <w:r>
+        <w:rPr>
+          <w:rFonts w:ascii="Consolas" w:hAnsi="Consolas" w:cstheme="minorHAnsi"/>
+          <w:b/>
+          <w:lang w:val="en-GB"/>
+        </w:rPr>
+        <w:t>config</w:t>
+      </w:r>
+      <w:proofErr w:type="spellEnd"/>
+      <w:r>
+        <w:rPr>
+          <w:rFonts w:ascii="Consolas" w:hAnsi="Consolas" w:cstheme="minorHAnsi"/>
+          <w:b/>
+          <w:lang w:val="en-GB"/>
+        </w:rPr>
+        <w:t>:</w:t>
+      </w:r>
+      <w:r>
+        <w:rPr>
+          <w:rFonts w:ascii="Consolas" w:hAnsi="Consolas" w:cstheme="minorHAnsi"/>
+          <w:b/>
+          <w:lang w:val="en-GB"/>
+        </w:rPr>
+        <w:t xml:space="preserve"> </w:t>
+      </w:r>
+      <w:r>
+        <w:rPr>
+          <w:rFonts w:ascii="Palatino Linotype" w:hAnsi="Palatino Linotype" w:cstheme="minorHAnsi"/>
+          <w:lang w:val="en-GB"/>
+        </w:rPr>
+        <w:t xml:space="preserve">contains configuration classes used to implement functionalities of the </w:t>
+      </w:r>
+      <w:r>
+        <w:rPr>
+          <w:rFonts w:ascii="Palatino Linotype" w:hAnsi="Palatino Linotype" w:cstheme="minorHAnsi"/>
+          <w:i/>
+          <w:lang w:val="en-GB"/>
+        </w:rPr>
+        <w:t>Spring Security</w:t>
+      </w:r>
+      <w:r>
+        <w:rPr>
+          <w:rFonts w:ascii="Palatino Linotype" w:hAnsi="Palatino Linotype" w:cstheme="minorHAnsi"/>
+          <w:lang w:val="en-GB"/>
+        </w:rPr>
+        <w:t xml:space="preserve"> extension framework.</w:t>
+      </w:r>
+    </w:p>
+    <w:p>
+      <w:pPr>
+        <w:pStyle w:val="Paragrafoelenco"/>
+        <w:numPr>
+          <w:ilvl w:val="1"/>
+          <w:numId w:val="2"/>
+        </w:numPr>
+        <w:spacing w:after="120"/>
+        <w:jc w:val="both"/>
+        <w:rPr>
+          <w:rFonts w:ascii="Consolas" w:hAnsi="Consolas" w:cstheme="minorHAnsi"/>
+          <w:b/>
+          <w:lang w:val="en-GB"/>
+        </w:rPr>
+      </w:pPr>
+      <w:r>
+        <w:rPr>
+          <w:rFonts w:ascii="Consolas" w:hAnsi="Consolas" w:cstheme="minorHAnsi"/>
+          <w:b/>
+          <w:lang w:val="en-GB"/>
+        </w:rPr>
+        <w:t xml:space="preserve">/services: </w:t>
+      </w:r>
+      <w:bookmarkStart w:id="1" w:name="_GoBack"/>
+      <w:bookmarkEnd w:id="1"/>
+    </w:p>
+    <w:p>
+      <w:pPr>
+        <w:pStyle w:val="Paragrafoelenco"/>
+        <w:numPr>
+          <w:ilvl w:val="0"/>
+          <w:numId w:val="2"/>
+        </w:numPr>
+        <w:spacing w:after="120"/>
+        <w:jc w:val="both"/>
+        <w:rPr>
+          <w:rFonts w:ascii="Palatino Linotype" w:hAnsi="Palatino Linotype" w:cstheme="minorHAnsi"/>
+          <w:b/>
+          <w:lang w:val="en-GB"/>
+        </w:rPr>
+      </w:pPr>
+      <w:proofErr w:type="spellStart"/>
+      <w:r>
+        <w:rPr>
+          <w:rFonts w:ascii="Consolas" w:hAnsi="Consolas" w:cstheme="minorHAnsi"/>
+          <w:b/>
+          <w:lang w:val="en-GB"/>
+        </w:rPr>
+        <w:t>src</w:t>
+      </w:r>
+      <w:proofErr w:type="spellEnd"/>
+      <w:r>
+        <w:rPr>
+          <w:rFonts w:ascii="Consolas" w:hAnsi="Consolas" w:cstheme="minorHAnsi"/>
+          <w:b/>
+          <w:lang w:val="en-GB"/>
+        </w:rPr>
+        <w:t>/main/resources</w:t>
+      </w:r>
+      <w:r>
+        <w:rPr>
+          <w:rFonts w:ascii="Palatino Linotype" w:hAnsi="Palatino Linotype" w:cstheme="minorHAnsi"/>
+          <w:b/>
+          <w:lang w:val="en-GB"/>
+        </w:rPr>
+        <w:t xml:space="preserve">: </w:t>
+      </w:r>
+      <w:r>
+        <w:rPr>
+          <w:rFonts w:ascii="Palatino Linotype" w:hAnsi="Palatino Linotype" w:cstheme="minorHAnsi"/>
+          <w:lang w:val="en-GB"/>
+        </w:rPr>
+        <w:t xml:space="preserve">contains the subdirectories </w:t>
+      </w:r>
+      <w:r>
+        <w:rPr>
+          <w:rFonts w:ascii="Palatino Linotype" w:hAnsi="Palatino Linotype" w:cstheme="minorHAnsi"/>
+          <w:i/>
+          <w:lang w:val="en-GB"/>
+        </w:rPr>
+        <w:t>static</w:t>
+      </w:r>
+      <w:r>
+        <w:rPr>
+          <w:rFonts w:ascii="Palatino Linotype" w:hAnsi="Palatino Linotype" w:cstheme="minorHAnsi"/>
+          <w:lang w:val="en-GB"/>
+        </w:rPr>
+        <w:t xml:space="preserve"> and </w:t>
+      </w:r>
+      <w:r>
+        <w:rPr>
+          <w:rFonts w:ascii="Palatino Linotype" w:hAnsi="Palatino Linotype" w:cstheme="minorHAnsi"/>
+          <w:i/>
+          <w:lang w:val="en-GB"/>
+        </w:rPr>
+        <w:t>templates</w:t>
+      </w:r>
+      <w:r>
+        <w:rPr>
+          <w:rFonts w:ascii="Palatino Linotype" w:hAnsi="Palatino Linotype" w:cstheme="minorHAnsi"/>
+          <w:lang w:val="en-GB"/>
+        </w:rPr>
+        <w:t xml:space="preserve"> which hold all the HTML, CSS and image files used in the application.</w:t>
       </w:r>
     </w:p>
     <w:p>
@@ -6593,14 +7285,14 @@
           <w:rFonts w:ascii="Palatino Linotype" w:hAnsi="Palatino Linotype" w:cstheme="minorHAnsi"/>
           <w:lang w:val="en-GB"/>
         </w:rPr>
-        <w:t>The proposed application is only provided with the main features requested for this task however, it would be possible to implement other functionalities that a realistic context would otherwise require such as: extending a loan, knowing on which shelf a certain book is placed, notifications for expired loans</w:t>
-      </w:r>
-      <w:r>
-        <w:rPr>
-          <w:rFonts w:ascii="Palatino Linotype" w:hAnsi="Palatino Linotype" w:cstheme="minorHAnsi"/>
-          <w:lang w:val="en-GB"/>
-        </w:rPr>
-        <w:t xml:space="preserve"> etc.</w:t>
+        <w:t xml:space="preserve">The proposed application is only provided with the main features requested for this task however, it would be possible to implement other functionalities that a realistic context would otherwise require such as: </w:t>
+      </w:r>
+      <w:r>
+        <w:rPr>
+          <w:rFonts w:ascii="Palatino Linotype" w:hAnsi="Palatino Linotype" w:cstheme="minorHAnsi"/>
+          <w:lang w:val="en-GB"/>
+        </w:rPr>
+        <w:t>…</w:t>
       </w:r>
     </w:p>
     <w:sectPr>
@@ -6617,7 +7309,7 @@
 </file>
 
 <file path=word/endnotes.xml><?xml version="1.0" encoding="utf-8"?>
-<w:endnotes xmlns:wpc="http://schemas.microsoft.com/office/word/2010/wordprocessingCanvas" xmlns:cx="http://schemas.microsoft.com/office/drawing/2014/chartex" xmlns:cx1="http://schemas.microsoft.com/office/drawing/2015/9/8/chartex" xmlns:cx2="http://schemas.microsoft.com/office/drawing/2015/10/21/chartex" xmlns:cx3="http://schemas.microsoft.com/office/drawing/2016/5/9/chartex" xmlns:cx4="http://schemas.microsoft.com/office/drawing/2016/5/10/chartex" xmlns:cx5="http://schemas.microsoft.com/office/drawing/2016/5/11/chartex" xmlns:cx6="http://schemas.microsoft.com/office/drawing/2016/5/12/chartex" xmlns:cx7="http://schemas.microsoft.com/office/drawing/2016/5/13/chartex" xmlns:cx8="http://schemas.microsoft.com/office/drawing/2016/5/14/chartex" xmlns:mc="http://schemas.openxmlformats.org/markup-compatibility/2006" xmlns:aink="http://schemas.microsoft.com/office/drawing/2016/ink" xmlns:am3d="http://schemas.microsoft.com/office/drawing/2017/model3d" xmlns:o="urn:schemas-microsoft-com:office:office" xmlns:r="http://schemas.openxmlformats.org/officeDocument/2006/relationships" xmlns:m="http://schemas.openxmlformats.org/officeDocument/2006/math" xmlns:v="urn:schemas-microsoft-com:vml" xmlns:wp14="http://schemas.microsoft.com/office/word/2010/wordprocessingDrawing" xmlns:wp="http://schemas.openxmlformats.org/drawingml/2006/wordprocessingDrawing" xmlns:w10="urn:schemas-microsoft-com:office:word" xmlns:w="http://schemas.openxmlformats.org/wordprocessingml/2006/main" xmlns:w14="http://schemas.microsoft.com/office/word/2010/wordml" xmlns:w15="http://schemas.microsoft.com/office/word/2012/wordml" xmlns:w16cex="http://schemas.microsoft.com/office/word/2018/wordml/cex" xmlns:w16cid="http://schemas.microsoft.com/office/word/2016/wordml/cid" xmlns:w16="http://schemas.microsoft.com/office/word/2018/wordml" xmlns:w16se="http://schemas.microsoft.com/office/word/2015/wordml/symex" xmlns:wpg="http://schemas.microsoft.com/office/word/2010/wordprocessingGroup" xmlns:wpi="http://schemas.microsoft.com/office/word/2010/wordprocessingInk" xmlns:wne="http://schemas.microsoft.com/office/word/2006/wordml" xmlns:wps="http://schemas.microsoft.com/office/word/2010/wordprocessingShape" mc:Ignorable="w14 w15 w16se w16cid w16 w16cex wp14">
+<w:endnotes xmlns:wpc="http://schemas.microsoft.com/office/word/2010/wordprocessingCanvas" xmlns:cx="http://schemas.microsoft.com/office/drawing/2014/chartex" xmlns:cx1="http://schemas.microsoft.com/office/drawing/2015/9/8/chartex" xmlns:cx2="http://schemas.microsoft.com/office/drawing/2015/10/21/chartex" xmlns:mc="http://schemas.openxmlformats.org/markup-compatibility/2006" xmlns:o="urn:schemas-microsoft-com:office:office" xmlns:r="http://schemas.openxmlformats.org/officeDocument/2006/relationships" xmlns:m="http://schemas.openxmlformats.org/officeDocument/2006/math" xmlns:v="urn:schemas-microsoft-com:vml" xmlns:wp14="http://schemas.microsoft.com/office/word/2010/wordprocessingDrawing" xmlns:wp="http://schemas.openxmlformats.org/drawingml/2006/wordprocessingDrawing" xmlns:w10="urn:schemas-microsoft-com:office:word" xmlns:w="http://schemas.openxmlformats.org/wordprocessingml/2006/main" xmlns:w14="http://schemas.microsoft.com/office/word/2010/wordml" xmlns:w15="http://schemas.microsoft.com/office/word/2012/wordml" xmlns:w16se="http://schemas.microsoft.com/office/word/2015/wordml/symex" xmlns:wpg="http://schemas.microsoft.com/office/word/2010/wordprocessingGroup" xmlns:wpi="http://schemas.microsoft.com/office/word/2010/wordprocessingInk" xmlns:wne="http://schemas.microsoft.com/office/word/2006/wordml" xmlns:wps="http://schemas.microsoft.com/office/word/2010/wordprocessingShape" mc:Ignorable="w14 w15 w16se wp14">
   <w:endnote w:type="separator" w:id="-1">
     <w:p>
       <w:pPr>
@@ -6642,7 +7334,7 @@
 </file>
 
 <file path=word/footer1.xml><?xml version="1.0" encoding="utf-8"?>
-<w:ftr xmlns:wpc="http://schemas.microsoft.com/office/word/2010/wordprocessingCanvas" xmlns:cx="http://schemas.microsoft.com/office/drawing/2014/chartex" xmlns:cx1="http://schemas.microsoft.com/office/drawing/2015/9/8/chartex" xmlns:cx2="http://schemas.microsoft.com/office/drawing/2015/10/21/chartex" xmlns:cx3="http://schemas.microsoft.com/office/drawing/2016/5/9/chartex" xmlns:cx4="http://schemas.microsoft.com/office/drawing/2016/5/10/chartex" xmlns:cx5="http://schemas.microsoft.com/office/drawing/2016/5/11/chartex" xmlns:cx6="http://schemas.microsoft.com/office/drawing/2016/5/12/chartex" xmlns:cx7="http://schemas.microsoft.com/office/drawing/2016/5/13/chartex" xmlns:cx8="http://schemas.microsoft.com/office/drawing/2016/5/14/chartex" xmlns:mc="http://schemas.openxmlformats.org/markup-compatibility/2006" xmlns:aink="http://schemas.microsoft.com/office/drawing/2016/ink" xmlns:am3d="http://schemas.microsoft.com/office/drawing/2017/model3d" xmlns:o="urn:schemas-microsoft-com:office:office" xmlns:r="http://schemas.openxmlformats.org/officeDocument/2006/relationships" xmlns:m="http://schemas.openxmlformats.org/officeDocument/2006/math" xmlns:v="urn:schemas-microsoft-com:vml" xmlns:wp14="http://schemas.microsoft.com/office/word/2010/wordprocessingDrawing" xmlns:wp="http://schemas.openxmlformats.org/drawingml/2006/wordprocessingDrawing" xmlns:w10="urn:schemas-microsoft-com:office:word" xmlns:w="http://schemas.openxmlformats.org/wordprocessingml/2006/main" xmlns:w14="http://schemas.microsoft.com/office/word/2010/wordml" xmlns:w15="http://schemas.microsoft.com/office/word/2012/wordml" xmlns:w16cex="http://schemas.microsoft.com/office/word/2018/wordml/cex" xmlns:w16cid="http://schemas.microsoft.com/office/word/2016/wordml/cid" xmlns:w16="http://schemas.microsoft.com/office/word/2018/wordml" xmlns:w16se="http://schemas.microsoft.com/office/word/2015/wordml/symex" xmlns:wpg="http://schemas.microsoft.com/office/word/2010/wordprocessingGroup" xmlns:wpi="http://schemas.microsoft.com/office/word/2010/wordprocessingInk" xmlns:wne="http://schemas.microsoft.com/office/word/2006/wordml" xmlns:wps="http://schemas.microsoft.com/office/word/2010/wordprocessingShape" mc:Ignorable="w14 w15 w16se w16cid w16 w16cex wp14">
+<w:ftr xmlns:wpc="http://schemas.microsoft.com/office/word/2010/wordprocessingCanvas" xmlns:cx="http://schemas.microsoft.com/office/drawing/2014/chartex" xmlns:cx1="http://schemas.microsoft.com/office/drawing/2015/9/8/chartex" xmlns:cx2="http://schemas.microsoft.com/office/drawing/2015/10/21/chartex" xmlns:mc="http://schemas.openxmlformats.org/markup-compatibility/2006" xmlns:o="urn:schemas-microsoft-com:office:office" xmlns:r="http://schemas.openxmlformats.org/officeDocument/2006/relationships" xmlns:m="http://schemas.openxmlformats.org/officeDocument/2006/math" xmlns:v="urn:schemas-microsoft-com:vml" xmlns:wp14="http://schemas.microsoft.com/office/word/2010/wordprocessingDrawing" xmlns:wp="http://schemas.openxmlformats.org/drawingml/2006/wordprocessingDrawing" xmlns:w10="urn:schemas-microsoft-com:office:word" xmlns:w="http://schemas.openxmlformats.org/wordprocessingml/2006/main" xmlns:w14="http://schemas.microsoft.com/office/word/2010/wordml" xmlns:w15="http://schemas.microsoft.com/office/word/2012/wordml" xmlns:w16se="http://schemas.microsoft.com/office/word/2015/wordml/symex" xmlns:wpg="http://schemas.microsoft.com/office/word/2010/wordprocessingGroup" xmlns:wpi="http://schemas.microsoft.com/office/word/2010/wordprocessingInk" xmlns:wne="http://schemas.microsoft.com/office/word/2006/wordml" xmlns:wps="http://schemas.microsoft.com/office/word/2010/wordprocessingShape" mc:Ignorable="w14 w15 w16se wp14">
   <w:sdt>
     <w:sdtPr>
       <w:id w:val="1020284266"/>
@@ -6688,7 +7380,7 @@
 </file>
 
 <file path=word/footnotes.xml><?xml version="1.0" encoding="utf-8"?>
-<w:footnotes xmlns:wpc="http://schemas.microsoft.com/office/word/2010/wordprocessingCanvas" xmlns:cx="http://schemas.microsoft.com/office/drawing/2014/chartex" xmlns:cx1="http://schemas.microsoft.com/office/drawing/2015/9/8/chartex" xmlns:cx2="http://schemas.microsoft.com/office/drawing/2015/10/21/chartex" xmlns:cx3="http://schemas.microsoft.com/office/drawing/2016/5/9/chartex" xmlns:cx4="http://schemas.microsoft.com/office/drawing/2016/5/10/chartex" xmlns:cx5="http://schemas.microsoft.com/office/drawing/2016/5/11/chartex" xmlns:cx6="http://schemas.microsoft.com/office/drawing/2016/5/12/chartex" xmlns:cx7="http://schemas.microsoft.com/office/drawing/2016/5/13/chartex" xmlns:cx8="http://schemas.microsoft.com/office/drawing/2016/5/14/chartex" xmlns:mc="http://schemas.openxmlformats.org/markup-compatibility/2006" xmlns:aink="http://schemas.microsoft.com/office/drawing/2016/ink" xmlns:am3d="http://schemas.microsoft.com/office/drawing/2017/model3d" xmlns:o="urn:schemas-microsoft-com:office:office" xmlns:r="http://schemas.openxmlformats.org/officeDocument/2006/relationships" xmlns:m="http://schemas.openxmlformats.org/officeDocument/2006/math" xmlns:v="urn:schemas-microsoft-com:vml" xmlns:wp14="http://schemas.microsoft.com/office/word/2010/wordprocessingDrawing" xmlns:wp="http://schemas.openxmlformats.org/drawingml/2006/wordprocessingDrawing" xmlns:w10="urn:schemas-microsoft-com:office:word" xmlns:w="http://schemas.openxmlformats.org/wordprocessingml/2006/main" xmlns:w14="http://schemas.microsoft.com/office/word/2010/wordml" xmlns:w15="http://schemas.microsoft.com/office/word/2012/wordml" xmlns:w16cex="http://schemas.microsoft.com/office/word/2018/wordml/cex" xmlns:w16cid="http://schemas.microsoft.com/office/word/2016/wordml/cid" xmlns:w16="http://schemas.microsoft.com/office/word/2018/wordml" xmlns:w16se="http://schemas.microsoft.com/office/word/2015/wordml/symex" xmlns:wpg="http://schemas.microsoft.com/office/word/2010/wordprocessingGroup" xmlns:wpi="http://schemas.microsoft.com/office/word/2010/wordprocessingInk" xmlns:wne="http://schemas.microsoft.com/office/word/2006/wordml" xmlns:wps="http://schemas.microsoft.com/office/word/2010/wordprocessingShape" mc:Ignorable="w14 w15 w16se w16cid w16 w16cex wp14">
+<w:footnotes xmlns:wpc="http://schemas.microsoft.com/office/word/2010/wordprocessingCanvas" xmlns:cx="http://schemas.microsoft.com/office/drawing/2014/chartex" xmlns:cx1="http://schemas.microsoft.com/office/drawing/2015/9/8/chartex" xmlns:cx2="http://schemas.microsoft.com/office/drawing/2015/10/21/chartex" xmlns:mc="http://schemas.openxmlformats.org/markup-compatibility/2006" xmlns:o="urn:schemas-microsoft-com:office:office" xmlns:r="http://schemas.openxmlformats.org/officeDocument/2006/relationships" xmlns:m="http://schemas.openxmlformats.org/officeDocument/2006/math" xmlns:v="urn:schemas-microsoft-com:vml" xmlns:wp14="http://schemas.microsoft.com/office/word/2010/wordprocessingDrawing" xmlns:wp="http://schemas.openxmlformats.org/drawingml/2006/wordprocessingDrawing" xmlns:w10="urn:schemas-microsoft-com:office:word" xmlns:w="http://schemas.openxmlformats.org/wordprocessingml/2006/main" xmlns:w14="http://schemas.microsoft.com/office/word/2010/wordml" xmlns:w15="http://schemas.microsoft.com/office/word/2012/wordml" xmlns:w16se="http://schemas.microsoft.com/office/word/2015/wordml/symex" xmlns:wpg="http://schemas.microsoft.com/office/word/2010/wordprocessingGroup" xmlns:wpi="http://schemas.microsoft.com/office/word/2010/wordprocessingInk" xmlns:wne="http://schemas.microsoft.com/office/word/2006/wordml" xmlns:wps="http://schemas.microsoft.com/office/word/2010/wordprocessingShape" mc:Ignorable="w14 w15 w16se wp14">
   <w:footnote w:type="separator" w:id="-1">
     <w:p>
       <w:pPr>
@@ -6713,7 +7405,7 @@
 </file>
 
 <file path=word/numbering.xml><?xml version="1.0" encoding="utf-8"?>
-<w:numbering xmlns:wpc="http://schemas.microsoft.com/office/word/2010/wordprocessingCanvas" xmlns:cx="http://schemas.microsoft.com/office/drawing/2014/chartex" xmlns:cx1="http://schemas.microsoft.com/office/drawing/2015/9/8/chartex" xmlns:cx2="http://schemas.microsoft.com/office/drawing/2015/10/21/chartex" xmlns:cx3="http://schemas.microsoft.com/office/drawing/2016/5/9/chartex" xmlns:cx4="http://schemas.microsoft.com/office/drawing/2016/5/10/chartex" xmlns:cx5="http://schemas.microsoft.com/office/drawing/2016/5/11/chartex" xmlns:cx6="http://schemas.microsoft.com/office/drawing/2016/5/12/chartex" xmlns:cx7="http://schemas.microsoft.com/office/drawing/2016/5/13/chartex" xmlns:cx8="http://schemas.microsoft.com/office/drawing/2016/5/14/chartex" xmlns:mc="http://schemas.openxmlformats.org/markup-compatibility/2006" xmlns:aink="http://schemas.microsoft.com/office/drawing/2016/ink" xmlns:am3d="http://schemas.microsoft.com/office/drawing/2017/model3d" xmlns:o="urn:schemas-microsoft-com:office:office" xmlns:r="http://schemas.openxmlformats.org/officeDocument/2006/relationships" xmlns:m="http://schemas.openxmlformats.org/officeDocument/2006/math" xmlns:v="urn:schemas-microsoft-com:vml" xmlns:wp14="http://schemas.microsoft.com/office/word/2010/wordprocessingDrawing" xmlns:wp="http://schemas.openxmlformats.org/drawingml/2006/wordprocessingDrawing" xmlns:w10="urn:schemas-microsoft-com:office:word" xmlns:w="http://schemas.openxmlformats.org/wordprocessingml/2006/main" xmlns:w14="http://schemas.microsoft.com/office/word/2010/wordml" xmlns:w15="http://schemas.microsoft.com/office/word/2012/wordml" xmlns:w16cex="http://schemas.microsoft.com/office/word/2018/wordml/cex" xmlns:w16cid="http://schemas.microsoft.com/office/word/2016/wordml/cid" xmlns:w16="http://schemas.microsoft.com/office/word/2018/wordml" xmlns:w16se="http://schemas.microsoft.com/office/word/2015/wordml/symex" xmlns:wpg="http://schemas.microsoft.com/office/word/2010/wordprocessingGroup" xmlns:wpi="http://schemas.microsoft.com/office/word/2010/wordprocessingInk" xmlns:wne="http://schemas.microsoft.com/office/word/2006/wordml" xmlns:wps="http://schemas.microsoft.com/office/word/2010/wordprocessingShape" mc:Ignorable="w14 w15 w16se w16cid w16 w16cex wp14">
+<w:numbering xmlns:wpc="http://schemas.microsoft.com/office/word/2010/wordprocessingCanvas" xmlns:cx="http://schemas.microsoft.com/office/drawing/2014/chartex" xmlns:cx1="http://schemas.microsoft.com/office/drawing/2015/9/8/chartex" xmlns:cx2="http://schemas.microsoft.com/office/drawing/2015/10/21/chartex" xmlns:mc="http://schemas.openxmlformats.org/markup-compatibility/2006" xmlns:o="urn:schemas-microsoft-com:office:office" xmlns:r="http://schemas.openxmlformats.org/officeDocument/2006/relationships" xmlns:m="http://schemas.openxmlformats.org/officeDocument/2006/math" xmlns:v="urn:schemas-microsoft-com:vml" xmlns:wp14="http://schemas.microsoft.com/office/word/2010/wordprocessingDrawing" xmlns:wp="http://schemas.openxmlformats.org/drawingml/2006/wordprocessingDrawing" xmlns:w10="urn:schemas-microsoft-com:office:word" xmlns:w="http://schemas.openxmlformats.org/wordprocessingml/2006/main" xmlns:w14="http://schemas.microsoft.com/office/word/2010/wordml" xmlns:w15="http://schemas.microsoft.com/office/word/2012/wordml" xmlns:w16se="http://schemas.microsoft.com/office/word/2015/wordml/symex" xmlns:wpg="http://schemas.microsoft.com/office/word/2010/wordprocessingGroup" xmlns:wpi="http://schemas.microsoft.com/office/word/2010/wordprocessingInk" xmlns:wne="http://schemas.microsoft.com/office/word/2006/wordml" xmlns:wps="http://schemas.microsoft.com/office/word/2010/wordprocessingShape" mc:Ignorable="w14 w15 w16se wp14">
   <w:abstractNum w:abstractNumId="0" w15:restartNumberingAfterBreak="0">
     <w:nsid w:val="0975101E"/>
     <w:multiLevelType w:val="hybridMultilevel"/>
@@ -8328,7 +9020,7 @@
 </file>
 
 <file path=word/styles.xml><?xml version="1.0" encoding="utf-8"?>
-<w:styles xmlns:mc="http://schemas.openxmlformats.org/markup-compatibility/2006" xmlns:r="http://schemas.openxmlformats.org/officeDocument/2006/relationships" xmlns:w="http://schemas.openxmlformats.org/wordprocessingml/2006/main" xmlns:w14="http://schemas.microsoft.com/office/word/2010/wordml" xmlns:w15="http://schemas.microsoft.com/office/word/2012/wordml" xmlns:w16cex="http://schemas.microsoft.com/office/word/2018/wordml/cex" xmlns:w16cid="http://schemas.microsoft.com/office/word/2016/wordml/cid" xmlns:w16="http://schemas.microsoft.com/office/word/2018/wordml" xmlns:w16se="http://schemas.microsoft.com/office/word/2015/wordml/symex" mc:Ignorable="w14 w15 w16se w16cid w16 w16cex">
+<w:styles xmlns:mc="http://schemas.openxmlformats.org/markup-compatibility/2006" xmlns:r="http://schemas.openxmlformats.org/officeDocument/2006/relationships" xmlns:w="http://schemas.openxmlformats.org/wordprocessingml/2006/main" xmlns:w14="http://schemas.microsoft.com/office/word/2010/wordml" xmlns:w15="http://schemas.microsoft.com/office/word/2012/wordml" xmlns:w16se="http://schemas.microsoft.com/office/word/2015/wordml/symex" mc:Ignorable="w14 w15 w16se">
   <w:docDefaults>
     <w:rPrDefault>
       <w:rPr>
@@ -8340,7 +9032,7 @@
     </w:rPrDefault>
     <w:pPrDefault/>
   </w:docDefaults>
-  <w:latentStyles w:defLockedState="0" w:defUIPriority="99" w:defSemiHidden="0" w:defUnhideWhenUsed="0" w:defQFormat="0" w:count="376">
+  <w:latentStyles w:defLockedState="0" w:defUIPriority="99" w:defSemiHidden="0" w:defUnhideWhenUsed="0" w:defQFormat="0" w:count="372">
     <w:lsdException w:name="Normal" w:uiPriority="0" w:qFormat="1"/>
     <w:lsdException w:name="heading 1" w:uiPriority="9" w:qFormat="1"/>
     <w:lsdException w:name="heading 2" w:semiHidden="1" w:uiPriority="9" w:unhideWhenUsed="1" w:qFormat="1"/>
@@ -8446,6 +9138,7 @@
     <w:lsdException w:name="HTML Sample" w:semiHidden="1" w:unhideWhenUsed="1"/>
     <w:lsdException w:name="HTML Typewriter" w:semiHidden="1" w:unhideWhenUsed="1"/>
     <w:lsdException w:name="HTML Variable" w:semiHidden="1" w:unhideWhenUsed="1"/>
+    <w:lsdException w:name="Normal Table" w:semiHidden="1" w:unhideWhenUsed="1"/>
     <w:lsdException w:name="annotation subject" w:semiHidden="1" w:unhideWhenUsed="1"/>
     <w:lsdException w:name="No List" w:semiHidden="1" w:unhideWhenUsed="1"/>
     <w:lsdException w:name="Outline List 1" w:semiHidden="1" w:unhideWhenUsed="1"/>
@@ -8489,8 +9182,10 @@
     <w:lsdException w:name="Table Elegant" w:semiHidden="1" w:unhideWhenUsed="1"/>
     <w:lsdException w:name="Table Professional" w:semiHidden="1" w:unhideWhenUsed="1"/>
     <w:lsdException w:name="Table Subtle 1" w:semiHidden="1" w:unhideWhenUsed="1"/>
+    <w:lsdException w:name="Table Subtle 2" w:semiHidden="1" w:unhideWhenUsed="1"/>
     <w:lsdException w:name="Table Web 1" w:semiHidden="1" w:unhideWhenUsed="1"/>
     <w:lsdException w:name="Table Web 2" w:semiHidden="1" w:unhideWhenUsed="1"/>
+    <w:lsdException w:name="Table Web 3" w:semiHidden="1" w:unhideWhenUsed="1"/>
     <w:lsdException w:name="Balloon Text" w:semiHidden="1" w:unhideWhenUsed="1"/>
     <w:lsdException w:name="Table Grid" w:uiPriority="59"/>
     <w:lsdException w:name="Table Theme" w:semiHidden="1" w:unhideWhenUsed="1"/>
@@ -8710,10 +9405,6 @@
     <w:lsdException w:name="List Table 6 Colorful Accent 6" w:uiPriority="51"/>
     <w:lsdException w:name="List Table 7 Colorful Accent 6" w:uiPriority="52"/>
     <w:lsdException w:name="Mention" w:semiHidden="1" w:unhideWhenUsed="1"/>
-    <w:lsdException w:name="Smart Hyperlink" w:semiHidden="1" w:unhideWhenUsed="1"/>
-    <w:lsdException w:name="Hashtag" w:semiHidden="1" w:unhideWhenUsed="1"/>
-    <w:lsdException w:name="Unresolved Mention" w:semiHidden="1" w:unhideWhenUsed="1"/>
-    <w:lsdException w:name="Smart Link" w:semiHidden="1" w:unhideWhenUsed="1"/>
   </w:latentStyles>
   <w:style w:type="paragraph" w:default="1" w:styleId="Normale">
     <w:name w:val="Normal"/>
@@ -9492,7 +10183,7 @@
 </file>
 
 <file path=customXml/itemProps1.xml><?xml version="1.0" encoding="utf-8"?>
-<ds:datastoreItem xmlns:ds="http://schemas.openxmlformats.org/officeDocument/2006/customXml" ds:itemID="{4BED8DAD-7CDD-4802-A146-BFEB11669467}">
+<ds:datastoreItem xmlns:ds="http://schemas.openxmlformats.org/officeDocument/2006/customXml" ds:itemID="{6E444548-D199-4923-9852-62B21ACE906E}">
   <ds:schemaRefs>
     <ds:schemaRef ds:uri="http://schemas.openxmlformats.org/officeDocument/2006/bibliography"/>
   </ds:schemaRefs>

</xml_diff>

<commit_message>
Corretti e inseriti use case e class analysis e aggiunta loro descrizione
</commit_message>
<xml_diff>
--- a/task2/Document_T2.docx
+++ b/task2/Document_T2.docx
@@ -1,6 +1,6 @@
 
 <file path=word/document.xml><?xml version="1.0" encoding="utf-8"?>
-<w:document xmlns:wpc="http://schemas.microsoft.com/office/word/2010/wordprocessingCanvas" xmlns:cx="http://schemas.microsoft.com/office/drawing/2014/chartex" xmlns:cx1="http://schemas.microsoft.com/office/drawing/2015/9/8/chartex" xmlns:cx2="http://schemas.microsoft.com/office/drawing/2015/10/21/chartex" xmlns:cx3="http://schemas.microsoft.com/office/drawing/2016/5/9/chartex" xmlns:cx4="http://schemas.microsoft.com/office/drawing/2016/5/10/chartex" xmlns:cx5="http://schemas.microsoft.com/office/drawing/2016/5/11/chartex" xmlns:cx6="http://schemas.microsoft.com/office/drawing/2016/5/12/chartex" xmlns:cx7="http://schemas.microsoft.com/office/drawing/2016/5/13/chartex" xmlns:cx8="http://schemas.microsoft.com/office/drawing/2016/5/14/chartex" xmlns:mc="http://schemas.openxmlformats.org/markup-compatibility/2006" xmlns:aink="http://schemas.microsoft.com/office/drawing/2016/ink" xmlns:am3d="http://schemas.microsoft.com/office/drawing/2017/model3d" xmlns:o="urn:schemas-microsoft-com:office:office" xmlns:r="http://schemas.openxmlformats.org/officeDocument/2006/relationships" xmlns:m="http://schemas.openxmlformats.org/officeDocument/2006/math" xmlns:v="urn:schemas-microsoft-com:vml" xmlns:wp14="http://schemas.microsoft.com/office/word/2010/wordprocessingDrawing" xmlns:wp="http://schemas.openxmlformats.org/drawingml/2006/wordprocessingDrawing" xmlns:w10="urn:schemas-microsoft-com:office:word" xmlns:w="http://schemas.openxmlformats.org/wordprocessingml/2006/main" xmlns:w14="http://schemas.microsoft.com/office/word/2010/wordml" xmlns:w15="http://schemas.microsoft.com/office/word/2012/wordml" xmlns:w16cex="http://schemas.microsoft.com/office/word/2018/wordml/cex" xmlns:w16cid="http://schemas.microsoft.com/office/word/2016/wordml/cid" xmlns:w16="http://schemas.microsoft.com/office/word/2018/wordml" xmlns:w16se="http://schemas.microsoft.com/office/word/2015/wordml/symex" xmlns:wpg="http://schemas.microsoft.com/office/word/2010/wordprocessingGroup" xmlns:wpi="http://schemas.microsoft.com/office/word/2010/wordprocessingInk" xmlns:wne="http://schemas.microsoft.com/office/word/2006/wordml" xmlns:wps="http://schemas.microsoft.com/office/word/2010/wordprocessingShape" mc:Ignorable="w14 w15 w16se w16cid w16 w16cex wp14">
+<w:document xmlns:wpc="http://schemas.microsoft.com/office/word/2010/wordprocessingCanvas" xmlns:cx="http://schemas.microsoft.com/office/drawing/2014/chartex" xmlns:cx1="http://schemas.microsoft.com/office/drawing/2015/9/8/chartex" xmlns:cx2="http://schemas.microsoft.com/office/drawing/2015/10/21/chartex" xmlns:cx3="http://schemas.microsoft.com/office/drawing/2016/5/9/chartex" xmlns:cx4="http://schemas.microsoft.com/office/drawing/2016/5/10/chartex" xmlns:cx5="http://schemas.microsoft.com/office/drawing/2016/5/11/chartex" xmlns:cx6="http://schemas.microsoft.com/office/drawing/2016/5/12/chartex" xmlns:cx7="http://schemas.microsoft.com/office/drawing/2016/5/13/chartex" xmlns:cx8="http://schemas.microsoft.com/office/drawing/2016/5/14/chartex" xmlns:mc="http://schemas.openxmlformats.org/markup-compatibility/2006" xmlns:aink="http://schemas.microsoft.com/office/drawing/2016/ink" xmlns:am3d="http://schemas.microsoft.com/office/drawing/2017/model3d" xmlns:o="urn:schemas-microsoft-com:office:office" xmlns:r="http://schemas.openxmlformats.org/officeDocument/2006/relationships" xmlns:m="http://schemas.openxmlformats.org/officeDocument/2006/math" xmlns:v="urn:schemas-microsoft-com:vml" xmlns:wp14="http://schemas.microsoft.com/office/word/2010/wordprocessingDrawing" xmlns:wp="http://schemas.openxmlformats.org/drawingml/2006/wordprocessingDrawing" xmlns:w10="urn:schemas-microsoft-com:office:word" xmlns:w="http://schemas.openxmlformats.org/wordprocessingml/2006/main" xmlns:w14="http://schemas.microsoft.com/office/word/2010/wordml" xmlns:w15="http://schemas.microsoft.com/office/word/2012/wordml" xmlns:w16cid="http://schemas.microsoft.com/office/word/2016/wordml/cid" xmlns:w16se="http://schemas.microsoft.com/office/word/2015/wordml/symex" xmlns:wpg="http://schemas.microsoft.com/office/word/2010/wordprocessingGroup" xmlns:wpi="http://schemas.microsoft.com/office/word/2010/wordprocessingInk" xmlns:wne="http://schemas.microsoft.com/office/word/2006/wordml" xmlns:wps="http://schemas.microsoft.com/office/word/2010/wordprocessingShape" mc:Ignorable="w14 w15 w16se w16cid wp14">
   <w:body>
     <w:p>
       <w:pPr>
@@ -213,6 +213,7 @@
           <w:lang w:val="en-GB"/>
         </w:rPr>
       </w:pPr>
+      <w:proofErr w:type="spellStart"/>
       <w:r>
         <w:rPr>
           <w:rFonts w:ascii="Palatino Linotype" w:hAnsi="Palatino Linotype" w:cs="PalatinoLinotype"/>
@@ -223,6 +224,7 @@
         </w:rPr>
         <w:t>OrgaBET</w:t>
       </w:r>
+      <w:proofErr w:type="spellEnd"/>
     </w:p>
     <w:p>
       <w:pPr>
@@ -473,8 +475,18 @@
                 <w:sz w:val="24"/>
                 <w:szCs w:val="24"/>
               </w:rPr>
-              <w:t>1. INTRODUCTION...………………………………………………………….</w:t>
-            </w:r>
+              <w:t>1. INTRODUCTION...……………………………………………………</w:t>
+            </w:r>
+            <w:proofErr w:type="gramStart"/>
+            <w:r>
+              <w:rPr>
+                <w:rFonts w:ascii="Palatino Linotype" w:hAnsi="Palatino Linotype" w:cs="Times New Roman"/>
+                <w:sz w:val="24"/>
+                <w:szCs w:val="24"/>
+              </w:rPr>
+              <w:t>…….</w:t>
+            </w:r>
+            <w:proofErr w:type="gramEnd"/>
           </w:p>
         </w:tc>
         <w:tc>
@@ -653,7 +665,27 @@
                 <w:szCs w:val="24"/>
                 <w:lang w:val="en-GB"/>
               </w:rPr>
-              <w:t>.1. Application Actors.....……………………………………………</w:t>
+              <w:t>.1. Application Actors</w:t>
+            </w:r>
+            <w:proofErr w:type="gramStart"/>
+            <w:r>
+              <w:rPr>
+                <w:rFonts w:ascii="Palatino Linotype" w:hAnsi="Palatino Linotype" w:cs="Times New Roman"/>
+                <w:sz w:val="24"/>
+                <w:szCs w:val="24"/>
+                <w:lang w:val="en-GB"/>
+              </w:rPr>
+              <w:t>.....</w:t>
+            </w:r>
+            <w:proofErr w:type="gramEnd"/>
+            <w:r>
+              <w:rPr>
+                <w:rFonts w:ascii="Palatino Linotype" w:hAnsi="Palatino Linotype" w:cs="Times New Roman"/>
+                <w:sz w:val="24"/>
+                <w:szCs w:val="24"/>
+                <w:lang w:val="en-GB"/>
+              </w:rPr>
+              <w:t>……………………………………………</w:t>
             </w:r>
           </w:p>
         </w:tc>
@@ -738,8 +770,19 @@
                 <w:szCs w:val="24"/>
                 <w:lang w:val="en-GB"/>
               </w:rPr>
-              <w:t>.2. Functional and Non-Functional Requirements………………..</w:t>
-            </w:r>
+              <w:t>.2. Functional and Non-Functional Requirements……………</w:t>
+            </w:r>
+            <w:proofErr w:type="gramStart"/>
+            <w:r>
+              <w:rPr>
+                <w:rFonts w:ascii="Palatino Linotype" w:hAnsi="Palatino Linotype" w:cs="Times New Roman"/>
+                <w:sz w:val="24"/>
+                <w:szCs w:val="24"/>
+                <w:lang w:val="en-GB"/>
+              </w:rPr>
+              <w:t>…..</w:t>
+            </w:r>
+            <w:proofErr w:type="gramEnd"/>
           </w:p>
         </w:tc>
         <w:tc>
@@ -808,7 +851,27 @@
                 <w:szCs w:val="24"/>
                 <w:lang w:val="en-GB"/>
               </w:rPr>
-              <w:t>. UML DIAGRAMS……...….....………………………………………………</w:t>
+              <w:t>. UML DIAGRAMS……...…</w:t>
+            </w:r>
+            <w:proofErr w:type="gramStart"/>
+            <w:r>
+              <w:rPr>
+                <w:rFonts w:ascii="Palatino Linotype" w:hAnsi="Palatino Linotype" w:cs="Times New Roman"/>
+                <w:sz w:val="24"/>
+                <w:szCs w:val="24"/>
+                <w:lang w:val="en-GB"/>
+              </w:rPr>
+              <w:t>.....</w:t>
+            </w:r>
+            <w:proofErr w:type="gramEnd"/>
+            <w:r>
+              <w:rPr>
+                <w:rFonts w:ascii="Palatino Linotype" w:hAnsi="Palatino Linotype" w:cs="Times New Roman"/>
+                <w:sz w:val="24"/>
+                <w:szCs w:val="24"/>
+                <w:lang w:val="en-GB"/>
+              </w:rPr>
+              <w:t>………………………………………………</w:t>
             </w:r>
           </w:p>
         </w:tc>
@@ -893,7 +956,27 @@
                 <w:szCs w:val="24"/>
                 <w:lang w:val="en-GB"/>
               </w:rPr>
-              <w:t>.1. Use-Case Diagram…..……………………………………………</w:t>
+              <w:t>.1. Use-Case Diagram</w:t>
+            </w:r>
+            <w:proofErr w:type="gramStart"/>
+            <w:r>
+              <w:rPr>
+                <w:rFonts w:ascii="Palatino Linotype" w:hAnsi="Palatino Linotype" w:cs="Times New Roman"/>
+                <w:sz w:val="24"/>
+                <w:szCs w:val="24"/>
+                <w:lang w:val="en-GB"/>
+              </w:rPr>
+              <w:t>…..</w:t>
+            </w:r>
+            <w:proofErr w:type="gramEnd"/>
+            <w:r>
+              <w:rPr>
+                <w:rFonts w:ascii="Palatino Linotype" w:hAnsi="Palatino Linotype" w:cs="Times New Roman"/>
+                <w:sz w:val="24"/>
+                <w:szCs w:val="24"/>
+                <w:lang w:val="en-GB"/>
+              </w:rPr>
+              <w:t>……………………………………………</w:t>
             </w:r>
           </w:p>
         </w:tc>
@@ -978,8 +1061,19 @@
                 <w:szCs w:val="24"/>
                 <w:lang w:val="en-GB"/>
               </w:rPr>
-              <w:t>.2. Class Diagram…………………...………………………………..</w:t>
-            </w:r>
+              <w:t>.2. Class Diagram…………………...……………………………</w:t>
+            </w:r>
+            <w:proofErr w:type="gramStart"/>
+            <w:r>
+              <w:rPr>
+                <w:rFonts w:ascii="Palatino Linotype" w:hAnsi="Palatino Linotype" w:cs="Times New Roman"/>
+                <w:sz w:val="24"/>
+                <w:szCs w:val="24"/>
+                <w:lang w:val="en-GB"/>
+              </w:rPr>
+              <w:t>…..</w:t>
+            </w:r>
+            <w:proofErr w:type="gramEnd"/>
           </w:p>
         </w:tc>
         <w:tc>
@@ -1195,8 +1289,19 @@
                 <w:szCs w:val="24"/>
                 <w:lang w:val="en-GB"/>
               </w:rPr>
-              <w:t>………………………..</w:t>
-            </w:r>
+              <w:t>……………………</w:t>
+            </w:r>
+            <w:proofErr w:type="gramStart"/>
+            <w:r>
+              <w:rPr>
+                <w:rFonts w:ascii="Palatino Linotype" w:hAnsi="Palatino Linotype" w:cs="Times New Roman"/>
+                <w:sz w:val="24"/>
+                <w:szCs w:val="24"/>
+                <w:lang w:val="en-GB"/>
+              </w:rPr>
+              <w:t>…..</w:t>
+            </w:r>
+            <w:proofErr w:type="gramEnd"/>
           </w:p>
         </w:tc>
         <w:tc>
@@ -1280,8 +1385,19 @@
                 <w:szCs w:val="24"/>
                 <w:lang w:val="en-GB"/>
               </w:rPr>
-              <w:t>.2. E-R Diagram of the DB….……...………………………………..</w:t>
-            </w:r>
+              <w:t>.2. E-R Diagram of the DB….……...……………………………</w:t>
+            </w:r>
+            <w:proofErr w:type="gramStart"/>
+            <w:r>
+              <w:rPr>
+                <w:rFonts w:ascii="Palatino Linotype" w:hAnsi="Palatino Linotype" w:cs="Times New Roman"/>
+                <w:sz w:val="24"/>
+                <w:szCs w:val="24"/>
+                <w:lang w:val="en-GB"/>
+              </w:rPr>
+              <w:t>…..</w:t>
+            </w:r>
+            <w:proofErr w:type="gramEnd"/>
           </w:p>
         </w:tc>
         <w:tc>
@@ -1339,8 +1455,18 @@
                 <w:sz w:val="24"/>
                 <w:szCs w:val="24"/>
               </w:rPr>
-              <w:t>5. SOFTWARE ARCHITECTURE…………………………………………….</w:t>
-            </w:r>
+              <w:t>5. SOFTWARE ARCHITECTURE………………………………………</w:t>
+            </w:r>
+            <w:proofErr w:type="gramStart"/>
+            <w:r>
+              <w:rPr>
+                <w:rFonts w:ascii="Palatino Linotype" w:hAnsi="Palatino Linotype" w:cs="Times New Roman"/>
+                <w:sz w:val="24"/>
+                <w:szCs w:val="24"/>
+              </w:rPr>
+              <w:t>…….</w:t>
+            </w:r>
+            <w:proofErr w:type="gramEnd"/>
           </w:p>
         </w:tc>
         <w:tc>
@@ -1412,7 +1538,43 @@
                 <w:sz w:val="24"/>
                 <w:szCs w:val="24"/>
               </w:rPr>
-              <w:t>5.1. Repository Structure……………………………………………..</w:t>
+              <w:t xml:space="preserve">5.1. Repository </w:t>
+            </w:r>
+            <w:proofErr w:type="spellStart"/>
+            <w:r>
+              <w:rPr>
+                <w:rFonts w:ascii="Palatino Linotype" w:hAnsi="Palatino Linotype" w:cs="Times New Roman"/>
+                <w:sz w:val="24"/>
+                <w:szCs w:val="24"/>
+              </w:rPr>
+              <w:t>Structure</w:t>
+            </w:r>
+            <w:proofErr w:type="spellEnd"/>
+            <w:r>
+              <w:rPr>
+                <w:rFonts w:ascii="Palatino Linotype" w:hAnsi="Palatino Linotype" w:cs="Times New Roman"/>
+                <w:sz w:val="24"/>
+                <w:szCs w:val="24"/>
+              </w:rPr>
+              <w:t>………………………………………</w:t>
+            </w:r>
+            <w:proofErr w:type="gramStart"/>
+            <w:r>
+              <w:rPr>
+                <w:rFonts w:ascii="Palatino Linotype" w:hAnsi="Palatino Linotype" w:cs="Times New Roman"/>
+                <w:sz w:val="24"/>
+                <w:szCs w:val="24"/>
+              </w:rPr>
+              <w:t>…….</w:t>
+            </w:r>
+            <w:proofErr w:type="gramEnd"/>
+            <w:r>
+              <w:rPr>
+                <w:rFonts w:ascii="Palatino Linotype" w:hAnsi="Palatino Linotype" w:cs="Times New Roman"/>
+                <w:sz w:val="24"/>
+                <w:szCs w:val="24"/>
+              </w:rPr>
+              <w:t>.</w:t>
             </w:r>
           </w:p>
         </w:tc>
@@ -1852,6 +2014,7 @@
           <w:lang w:val="en-GB"/>
         </w:rPr>
       </w:pPr>
+      <w:proofErr w:type="spellStart"/>
       <w:r>
         <w:rPr>
           <w:rFonts w:ascii="Palatino Linotype" w:hAnsi="Palatino Linotype"/>
@@ -1860,6 +2023,7 @@
         </w:rPr>
         <w:t>OrgaBet</w:t>
       </w:r>
+      <w:proofErr w:type="spellEnd"/>
       <w:r>
         <w:rPr>
           <w:rFonts w:ascii="Palatino Linotype" w:hAnsi="Palatino Linotype"/>
@@ -1912,12 +2076,21 @@
         </w:rPr>
         <w:t xml:space="preserve"> (</w:t>
       </w:r>
-      <w:r>
-        <w:rPr>
-          <w:rFonts w:ascii="Palatino Linotype" w:hAnsi="Palatino Linotype"/>
-          <w:lang w:val="en-GB"/>
-        </w:rPr>
-        <w:t>signin up first if he is not registered</w:t>
+      <w:proofErr w:type="spellStart"/>
+      <w:r>
+        <w:rPr>
+          <w:rFonts w:ascii="Palatino Linotype" w:hAnsi="Palatino Linotype"/>
+          <w:lang w:val="en-GB"/>
+        </w:rPr>
+        <w:t>signin</w:t>
+      </w:r>
+      <w:proofErr w:type="spellEnd"/>
+      <w:r>
+        <w:rPr>
+          <w:rFonts w:ascii="Palatino Linotype" w:hAnsi="Palatino Linotype"/>
+          <w:lang w:val="en-GB"/>
+        </w:rPr>
+        <w:t xml:space="preserve"> up first if he is not registered</w:t>
       </w:r>
       <w:r>
         <w:rPr>
@@ -1975,7 +2148,21 @@
           <w:rFonts w:ascii="Palatino Linotype" w:hAnsi="Palatino Linotype"/>
           <w:lang w:val="en-GB"/>
         </w:rPr>
-        <w:t>Some sports statistics are also available in a specific panel, accessible to users. Here one can browse various analytics about Matches, Teams or Players.</w:t>
+        <w:t>Some sports statistics are also available in a specific panel, accessible to users. Here one can browse various analytics about Teams</w:t>
+      </w:r>
+      <w:r>
+        <w:rPr>
+          <w:rFonts w:ascii="Palatino Linotype" w:hAnsi="Palatino Linotype"/>
+          <w:lang w:val="en-GB"/>
+        </w:rPr>
+        <w:t xml:space="preserve"> and Players of different sports and divisions</w:t>
+      </w:r>
+      <w:r>
+        <w:rPr>
+          <w:rFonts w:ascii="Palatino Linotype" w:hAnsi="Palatino Linotype"/>
+          <w:lang w:val="en-GB"/>
+        </w:rPr>
+        <w:t>.</w:t>
       </w:r>
     </w:p>
     <w:p>
@@ -2928,7 +3115,21 @@
           <w:rFonts w:ascii="Palatino Linotype" w:hAnsi="Palatino Linotype"/>
           <w:lang w:val="en-GB"/>
         </w:rPr>
-        <w:t>The application must be easily scalable.</w:t>
+        <w:t>The application m</w:t>
+      </w:r>
+      <w:r>
+        <w:rPr>
+          <w:rFonts w:ascii="Palatino Linotype" w:hAnsi="Palatino Linotype"/>
+          <w:lang w:val="en-GB"/>
+        </w:rPr>
+        <w:t xml:space="preserve">ust </w:t>
+      </w:r>
+      <w:r>
+        <w:rPr>
+          <w:rFonts w:ascii="Palatino Linotype" w:hAnsi="Palatino Linotype"/>
+          <w:lang w:val="en-GB"/>
+        </w:rPr>
+        <w:t>ensure prevention against server crashes thanks to replicas.</w:t>
       </w:r>
     </w:p>
     <w:p>
@@ -2950,7 +3151,44 @@
           <w:rFonts w:ascii="Palatino Linotype" w:hAnsi="Palatino Linotype"/>
           <w:lang w:val="en-GB"/>
         </w:rPr>
-        <w:t>The application must be reliable: no system crashes, exceptions are handled etc.</w:t>
+        <w:t>The application</w:t>
+      </w:r>
+      <w:r>
+        <w:rPr>
+          <w:rFonts w:ascii="Palatino Linotype" w:hAnsi="Palatino Linotype"/>
+          <w:lang w:val="en-GB"/>
+        </w:rPr>
+        <w:t>,</w:t>
+      </w:r>
+      <w:r>
+        <w:rPr>
+          <w:rFonts w:ascii="Palatino Linotype" w:hAnsi="Palatino Linotype"/>
+          <w:lang w:val="en-GB"/>
+        </w:rPr>
+        <w:t xml:space="preserve"> </w:t>
+      </w:r>
+      <w:r>
+        <w:rPr>
+          <w:rFonts w:ascii="Palatino Linotype" w:hAnsi="Palatino Linotype"/>
+          <w:lang w:val="en-GB"/>
+        </w:rPr>
+        <w:t xml:space="preserve">thanks to </w:t>
+      </w:r>
+      <w:proofErr w:type="spellStart"/>
+      <w:r>
+        <w:rPr>
+          <w:rFonts w:ascii="Palatino Linotype" w:hAnsi="Palatino Linotype"/>
+          <w:lang w:val="en-GB"/>
+        </w:rPr>
+        <w:t>sharding</w:t>
+      </w:r>
+      <w:proofErr w:type="spellEnd"/>
+      <w:r>
+        <w:rPr>
+          <w:rFonts w:ascii="Palatino Linotype" w:hAnsi="Palatino Linotype"/>
+          <w:lang w:val="en-GB"/>
+        </w:rPr>
+        <w:t>, allows the possibility to store more data and handle more load without requiring more powerful machines.</w:t>
       </w:r>
     </w:p>
     <w:p>
@@ -2972,6 +3210,50 @@
           <w:rFonts w:ascii="Palatino Linotype" w:hAnsi="Palatino Linotype"/>
           <w:lang w:val="en-GB"/>
         </w:rPr>
+        <w:t>The application must be easily scalable.</w:t>
+      </w:r>
+    </w:p>
+    <w:p>
+      <w:pPr>
+        <w:pStyle w:val="Paragrafoelenco"/>
+        <w:numPr>
+          <w:ilvl w:val="0"/>
+          <w:numId w:val="14"/>
+        </w:numPr>
+        <w:spacing w:after="120" w:line="276" w:lineRule="auto"/>
+        <w:jc w:val="both"/>
+        <w:rPr>
+          <w:rFonts w:ascii="Palatino Linotype" w:hAnsi="Palatino Linotype"/>
+          <w:lang w:val="en-GB"/>
+        </w:rPr>
+      </w:pPr>
+      <w:r>
+        <w:rPr>
+          <w:rFonts w:ascii="Palatino Linotype" w:hAnsi="Palatino Linotype"/>
+          <w:lang w:val="en-GB"/>
+        </w:rPr>
+        <w:t>The application must be reliable: no system crashes, exceptions are handled etc.</w:t>
+      </w:r>
+    </w:p>
+    <w:p>
+      <w:pPr>
+        <w:pStyle w:val="Paragrafoelenco"/>
+        <w:numPr>
+          <w:ilvl w:val="0"/>
+          <w:numId w:val="14"/>
+        </w:numPr>
+        <w:spacing w:after="120" w:line="276" w:lineRule="auto"/>
+        <w:jc w:val="both"/>
+        <w:rPr>
+          <w:rFonts w:ascii="Palatino Linotype" w:hAnsi="Palatino Linotype"/>
+          <w:lang w:val="en-GB"/>
+        </w:rPr>
+      </w:pPr>
+      <w:r>
+        <w:rPr>
+          <w:rFonts w:ascii="Palatino Linotype" w:hAnsi="Palatino Linotype"/>
+          <w:lang w:val="en-GB"/>
+        </w:rPr>
         <w:t>Admins of the application periodically monitor the behaviour of Users in order to guarantee that they comply to the Terms &amp; Agreements.</w:t>
       </w:r>
     </w:p>
@@ -3041,36 +3323,6 @@
           <w:szCs w:val="24"/>
         </w:rPr>
       </w:pPr>
-      <w:r>
-        <w:rPr>
-          <w:rFonts w:ascii="Palatino Linotype" w:hAnsi="Palatino Linotype" w:cstheme="minorHAnsi"/>
-          <w:b/>
-          <w:bCs/>
-          <w:sz w:val="24"/>
-          <w:szCs w:val="24"/>
-        </w:rPr>
-        <w:t>3</w:t>
-      </w:r>
-      <w:r>
-        <w:rPr>
-          <w:rFonts w:ascii="Palatino Linotype" w:hAnsi="Palatino Linotype" w:cstheme="minorHAnsi"/>
-          <w:b/>
-          <w:bCs/>
-          <w:sz w:val="24"/>
-          <w:szCs w:val="24"/>
-        </w:rPr>
-        <w:t>.1. Use-Case Diagram</w:t>
-      </w:r>
-      <w:r>
-        <w:rPr>
-          <w:rFonts w:ascii="Palatino Linotype" w:hAnsi="Palatino Linotype" w:cstheme="minorHAnsi"/>
-          <w:b/>
-          <w:bCs/>
-          <w:sz w:val="24"/>
-          <w:szCs w:val="24"/>
-        </w:rPr>
-        <w:t xml:space="preserve"> </w:t>
-      </w:r>
     </w:p>
     <w:p>
       <w:pPr>
@@ -3080,6 +3332,61 @@
           <w:rFonts w:ascii="Palatino Linotype" w:hAnsi="Palatino Linotype" w:cstheme="minorHAnsi"/>
           <w:b/>
           <w:bCs/>
+          <w:sz w:val="24"/>
+          <w:szCs w:val="24"/>
+        </w:rPr>
+      </w:pPr>
+      <w:r>
+        <w:rPr>
+          <w:rFonts w:ascii="Palatino Linotype" w:hAnsi="Palatino Linotype" w:cstheme="minorHAnsi"/>
+          <w:b/>
+          <w:bCs/>
+          <w:sz w:val="24"/>
+          <w:szCs w:val="24"/>
+        </w:rPr>
+        <w:t>3</w:t>
+      </w:r>
+      <w:r>
+        <w:rPr>
+          <w:rFonts w:ascii="Palatino Linotype" w:hAnsi="Palatino Linotype" w:cstheme="minorHAnsi"/>
+          <w:b/>
+          <w:bCs/>
+          <w:sz w:val="24"/>
+          <w:szCs w:val="24"/>
+        </w:rPr>
+        <w:t xml:space="preserve">.1. Use-Case </w:t>
+      </w:r>
+      <w:proofErr w:type="spellStart"/>
+      <w:r>
+        <w:rPr>
+          <w:rFonts w:ascii="Palatino Linotype" w:hAnsi="Palatino Linotype" w:cstheme="minorHAnsi"/>
+          <w:b/>
+          <w:bCs/>
+          <w:sz w:val="24"/>
+          <w:szCs w:val="24"/>
+        </w:rPr>
+        <w:t>Diagram</w:t>
+      </w:r>
+      <w:proofErr w:type="spellEnd"/>
+      <w:r>
+        <w:rPr>
+          <w:rFonts w:ascii="Palatino Linotype" w:hAnsi="Palatino Linotype" w:cstheme="minorHAnsi"/>
+          <w:b/>
+          <w:bCs/>
+          <w:sz w:val="24"/>
+          <w:szCs w:val="24"/>
+        </w:rPr>
+        <w:t xml:space="preserve"> </w:t>
+      </w:r>
+    </w:p>
+    <w:p>
+      <w:pPr>
+        <w:spacing w:after="120"/>
+        <w:jc w:val="both"/>
+        <w:rPr>
+          <w:rFonts w:ascii="Palatino Linotype" w:hAnsi="Palatino Linotype" w:cstheme="minorHAnsi"/>
+          <w:b/>
+          <w:bCs/>
           <w:noProof/>
           <w:lang w:val="en-GB"/>
         </w:rPr>
@@ -3090,7 +3397,16 @@
           <w:szCs w:val="24"/>
           <w:lang w:val="en-GB"/>
         </w:rPr>
-        <w:t>See the linked PDF file for a</w:t>
+        <w:t xml:space="preserve">See the linked PDF file for </w:t>
+      </w:r>
+      <w:proofErr w:type="gramStart"/>
+      <w:r>
+        <w:rPr>
+          <w:rFonts w:ascii="Palatino Linotype" w:hAnsi="Palatino Linotype" w:cstheme="minorHAnsi"/>
+          <w:szCs w:val="24"/>
+          <w:lang w:val="en-GB"/>
+        </w:rPr>
+        <w:t>a</w:t>
       </w:r>
       <w:r>
         <w:rPr>
@@ -3100,6 +3416,7 @@
         </w:rPr>
         <w:t>n</w:t>
       </w:r>
+      <w:proofErr w:type="gramEnd"/>
       <w:r>
         <w:rPr>
           <w:rFonts w:ascii="Palatino Linotype" w:hAnsi="Palatino Linotype" w:cstheme="minorHAnsi"/>
@@ -3118,6 +3435,19 @@
         </w:rPr>
         <w:t xml:space="preserve"> </w:t>
       </w:r>
+    </w:p>
+    <w:p>
+      <w:pPr>
+        <w:spacing w:after="120"/>
+        <w:jc w:val="both"/>
+        <w:rPr>
+          <w:rFonts w:ascii="Palatino Linotype" w:hAnsi="Palatino Linotype" w:cstheme="minorHAnsi"/>
+          <w:b/>
+          <w:bCs/>
+          <w:noProof/>
+          <w:lang w:val="en-GB"/>
+        </w:rPr>
+      </w:pPr>
     </w:p>
     <w:p>
       <w:pPr>
@@ -3127,18 +3457,59 @@
           <w:rFonts w:ascii="Palatino Linotype" w:hAnsi="Palatino Linotype" w:cstheme="minorHAnsi"/>
           <w:b/>
           <w:bCs/>
-          <w:lang w:val="en-GB"/>
-        </w:rPr>
-      </w:pPr>
-      <w:r>
-        <w:rPr>
-          <w:rFonts w:ascii="Palatino Linotype" w:hAnsi="Palatino Linotype" w:cstheme="minorHAnsi"/>
-          <w:b/>
-          <w:bCs/>
           <w:noProof/>
           <w:lang w:val="en-GB" w:eastAsia="it-IT"/>
         </w:rPr>
-        <w:t>use-casis cazzoh</w:t>
+      </w:pPr>
+      <w:r>
+        <w:rPr>
+          <w:rFonts w:ascii="Palatino Linotype" w:hAnsi="Palatino Linotype" w:cstheme="minorHAnsi"/>
+          <w:b/>
+          <w:bCs/>
+          <w:noProof/>
+          <w:lang w:val="en-GB" w:eastAsia="it-IT"/>
+        </w:rPr>
+        <w:drawing>
+          <wp:inline distT="0" distB="0" distL="0" distR="0" wp14:anchorId="0F1FDC3C" wp14:editId="48A7D774">
+            <wp:extent cx="5400040" cy="2637155"/>
+            <wp:effectExtent l="0" t="0" r="0" b="0"/>
+            <wp:docPr id="2" name="Immagine 2" descr="Immagine che contiene testo, mappa&#10;&#10;Descrizione generata automaticamente"/>
+            <wp:cNvGraphicFramePr>
+              <a:graphicFrameLocks xmlns:a="http://schemas.openxmlformats.org/drawingml/2006/main" noChangeAspect="1"/>
+            </wp:cNvGraphicFramePr>
+            <a:graphic xmlns:a="http://schemas.openxmlformats.org/drawingml/2006/main">
+              <a:graphicData uri="http://schemas.openxmlformats.org/drawingml/2006/picture">
+                <pic:pic xmlns:pic="http://schemas.openxmlformats.org/drawingml/2006/picture">
+                  <pic:nvPicPr>
+                    <pic:cNvPr id="2" name="UseCasisOrgaBetCazzohhhh.PNG"/>
+                    <pic:cNvPicPr/>
+                  </pic:nvPicPr>
+                  <pic:blipFill>
+                    <a:blip r:embed="rId9" cstate="print">
+                      <a:extLst>
+                        <a:ext uri="{28A0092B-C50C-407E-A947-70E740481C1C}">
+                          <a14:useLocalDpi xmlns:a14="http://schemas.microsoft.com/office/drawing/2010/main" val="0"/>
+                        </a:ext>
+                      </a:extLst>
+                    </a:blip>
+                    <a:stretch>
+                      <a:fillRect/>
+                    </a:stretch>
+                  </pic:blipFill>
+                  <pic:spPr>
+                    <a:xfrm>
+                      <a:off x="0" y="0"/>
+                      <a:ext cx="5400040" cy="2637155"/>
+                    </a:xfrm>
+                    <a:prstGeom prst="rect">
+                      <a:avLst/>
+                    </a:prstGeom>
+                  </pic:spPr>
+                </pic:pic>
+              </a:graphicData>
+            </a:graphic>
+          </wp:inline>
+        </w:drawing>
       </w:r>
     </w:p>
     <w:p>
@@ -3222,22 +3593,7 @@
           <w:i/>
           <w:lang w:val="en-GB"/>
         </w:rPr>
-        <w:t>User</w:t>
-      </w:r>
-      <w:r>
-        <w:rPr>
-          <w:rFonts w:ascii="Palatino Linotype" w:hAnsi="Palatino Linotype" w:cstheme="minorHAnsi"/>
-          <w:lang w:val="en-GB"/>
-        </w:rPr>
-        <w:t xml:space="preserve"> generalized into </w:t>
-      </w:r>
-      <w:r>
-        <w:rPr>
-          <w:rFonts w:ascii="Palatino Linotype" w:hAnsi="Palatino Linotype" w:cstheme="minorHAnsi"/>
-          <w:i/>
-          <w:lang w:val="en-GB"/>
-        </w:rPr>
-        <w:t>Person</w:t>
+        <w:t>Use</w:t>
       </w:r>
       <w:r>
         <w:rPr>
@@ -3246,18 +3602,53 @@
         </w:rPr>
         <w:t xml:space="preserve">; </w:t>
       </w:r>
-      <w:r>
-        <w:rPr>
-          <w:rFonts w:ascii="Palatino Linotype" w:hAnsi="Palatino Linotype" w:cstheme="minorHAnsi"/>
-          <w:color w:val="FF0000"/>
-          <w:lang w:val="en-GB"/>
-        </w:rPr>
-        <w:t xml:space="preserve">the use cases and some notes to specify when a use case is available only to the </w:t>
-      </w:r>
-      <w:r>
-        <w:rPr>
-          <w:rFonts w:ascii="Palatino Linotype" w:hAnsi="Palatino Linotype" w:cstheme="minorHAnsi"/>
-          <w:color w:val="FF0000"/>
+      <w:proofErr w:type="spellStart"/>
+      <w:r>
+        <w:rPr>
+          <w:rFonts w:ascii="Palatino Linotype" w:hAnsi="Palatino Linotype" w:cstheme="minorHAnsi"/>
+          <w:lang w:val="en-GB"/>
+        </w:rPr>
+        <w:t>the</w:t>
+      </w:r>
+      <w:r>
+        <w:rPr>
+          <w:rFonts w:ascii="Palatino Linotype" w:hAnsi="Palatino Linotype" w:cstheme="minorHAnsi"/>
+          <w:lang w:val="en-GB"/>
+        </w:rPr>
+        <w:t>ir</w:t>
+      </w:r>
+      <w:proofErr w:type="spellEnd"/>
+      <w:r>
+        <w:rPr>
+          <w:rFonts w:ascii="Palatino Linotype" w:hAnsi="Palatino Linotype" w:cstheme="minorHAnsi"/>
+          <w:lang w:val="en-GB"/>
+        </w:rPr>
+        <w:t xml:space="preserve"> respective action lists</w:t>
+      </w:r>
+      <w:r>
+        <w:rPr>
+          <w:rFonts w:ascii="Palatino Linotype" w:hAnsi="Palatino Linotype" w:cstheme="minorHAnsi"/>
+          <w:lang w:val="en-GB"/>
+        </w:rPr>
+        <w:t xml:space="preserve"> and some notes to specify when </w:t>
+      </w:r>
+      <w:r>
+        <w:rPr>
+          <w:rFonts w:ascii="Palatino Linotype" w:hAnsi="Palatino Linotype" w:cstheme="minorHAnsi"/>
+          <w:lang w:val="en-GB"/>
+        </w:rPr>
+        <w:t>an action</w:t>
+      </w:r>
+      <w:r>
+        <w:rPr>
+          <w:rFonts w:ascii="Palatino Linotype" w:hAnsi="Palatino Linotype" w:cstheme="minorHAnsi"/>
+          <w:lang w:val="en-GB"/>
+        </w:rPr>
+        <w:t xml:space="preserve"> is available only to the </w:t>
+      </w:r>
+      <w:r>
+        <w:rPr>
+          <w:rFonts w:ascii="Palatino Linotype" w:hAnsi="Palatino Linotype" w:cstheme="minorHAnsi"/>
           <w:lang w:val="en-GB"/>
         </w:rPr>
         <w:t>admin</w:t>
@@ -3265,7 +3656,6 @@
       <w:r>
         <w:rPr>
           <w:rFonts w:ascii="Palatino Linotype" w:hAnsi="Palatino Linotype" w:cstheme="minorHAnsi"/>
-          <w:color w:val="FF0000"/>
           <w:lang w:val="en-GB"/>
         </w:rPr>
         <w:t xml:space="preserve"> or only to the </w:t>
@@ -3273,7 +3663,6 @@
       <w:r>
         <w:rPr>
           <w:rFonts w:ascii="Palatino Linotype" w:hAnsi="Palatino Linotype" w:cstheme="minorHAnsi"/>
-          <w:color w:val="FF0000"/>
           <w:lang w:val="en-GB"/>
         </w:rPr>
         <w:t>user</w:t>
@@ -3281,7 +3670,6 @@
       <w:r>
         <w:rPr>
           <w:rFonts w:ascii="Palatino Linotype" w:hAnsi="Palatino Linotype" w:cstheme="minorHAnsi"/>
-          <w:color w:val="FF0000"/>
           <w:lang w:val="en-GB"/>
         </w:rPr>
         <w:t xml:space="preserve"> (if it is not already obvious from the diagram).</w:t>
@@ -3468,18 +3856,59 @@
           <w:rFonts w:ascii="Palatino Linotype" w:hAnsi="Palatino Linotype" w:cstheme="minorHAnsi"/>
           <w:b/>
           <w:bCs/>
-          <w:lang w:val="en-US"/>
-        </w:rPr>
-      </w:pPr>
-      <w:r>
-        <w:rPr>
-          <w:rFonts w:ascii="Palatino Linotype" w:hAnsi="Palatino Linotype" w:cstheme="minorHAnsi"/>
-          <w:b/>
-          <w:bCs/>
           <w:noProof/>
           <w:lang w:val="en-US" w:eastAsia="it-IT"/>
         </w:rPr>
-        <w:t>classis-diagram cazzoh</w:t>
+      </w:pPr>
+      <w:r>
+        <w:rPr>
+          <w:rFonts w:ascii="Palatino Linotype" w:hAnsi="Palatino Linotype" w:cstheme="minorHAnsi"/>
+          <w:b/>
+          <w:bCs/>
+          <w:noProof/>
+          <w:lang w:val="en-US" w:eastAsia="it-IT"/>
+        </w:rPr>
+        <w:drawing>
+          <wp:inline distT="0" distB="0" distL="0" distR="0" wp14:anchorId="1CF85444" wp14:editId="67D2F12E">
+            <wp:extent cx="5752034" cy="3040380"/>
+            <wp:effectExtent l="0" t="0" r="1270" b="7620"/>
+            <wp:docPr id="3" name="Immagine 3" descr="Immagine che contiene cielo, testo, mappa&#10;&#10;Descrizione generata automaticamente"/>
+            <wp:cNvGraphicFramePr>
+              <a:graphicFrameLocks xmlns:a="http://schemas.openxmlformats.org/drawingml/2006/main" noChangeAspect="1"/>
+            </wp:cNvGraphicFramePr>
+            <a:graphic xmlns:a="http://schemas.openxmlformats.org/drawingml/2006/main">
+              <a:graphicData uri="http://schemas.openxmlformats.org/drawingml/2006/picture">
+                <pic:pic xmlns:pic="http://schemas.openxmlformats.org/drawingml/2006/picture">
+                  <pic:nvPicPr>
+                    <pic:cNvPr id="3" name="ClassDiagram.PNG"/>
+                    <pic:cNvPicPr/>
+                  </pic:nvPicPr>
+                  <pic:blipFill>
+                    <a:blip r:embed="rId10">
+                      <a:extLst>
+                        <a:ext uri="{28A0092B-C50C-407E-A947-70E740481C1C}">
+                          <a14:useLocalDpi xmlns:a14="http://schemas.microsoft.com/office/drawing/2010/main" val="0"/>
+                        </a:ext>
+                      </a:extLst>
+                    </a:blip>
+                    <a:stretch>
+                      <a:fillRect/>
+                    </a:stretch>
+                  </pic:blipFill>
+                  <pic:spPr>
+                    <a:xfrm>
+                      <a:off x="0" y="0"/>
+                      <a:ext cx="5759129" cy="3044130"/>
+                    </a:xfrm>
+                    <a:prstGeom prst="rect">
+                      <a:avLst/>
+                    </a:prstGeom>
+                  </pic:spPr>
+                </pic:pic>
+              </a:graphicData>
+            </a:graphic>
+          </wp:inline>
+        </w:drawing>
       </w:r>
     </w:p>
     <w:p>
@@ -3510,7 +3939,6 @@
     <w:p>
       <w:pPr>
         <w:spacing w:after="120"/>
-        <w:jc w:val="center"/>
         <w:rPr>
           <w:rFonts w:ascii="Palatino Linotype" w:hAnsi="Palatino Linotype" w:cstheme="minorHAnsi"/>
           <w:i/>
@@ -3527,13 +3955,22 @@
         <w:jc w:val="both"/>
         <w:rPr>
           <w:rFonts w:ascii="Palatino Linotype" w:hAnsi="Palatino Linotype" w:cstheme="minorHAnsi"/>
+          <w:bCs/>
+          <w:iCs/>
+          <w:lang w:val="en-GB"/>
+        </w:rPr>
+      </w:pPr>
+      <w:r>
+        <w:rPr>
+          <w:rFonts w:ascii="Palatino Linotype" w:hAnsi="Palatino Linotype" w:cstheme="minorHAnsi"/>
           <w:b/>
           <w:iCs/>
           <w:sz w:val="24"/>
           <w:szCs w:val="24"/>
           <w:lang w:val="en-GB"/>
         </w:rPr>
-      </w:pPr>
+        <w:softHyphen/>
+      </w:r>
       <w:r>
         <w:rPr>
           <w:rFonts w:ascii="Palatino Linotype" w:hAnsi="Palatino Linotype" w:cstheme="minorHAnsi"/>
@@ -3570,14 +4007,61 @@
       <w:r>
         <w:rPr>
           <w:rFonts w:ascii="Palatino Linotype" w:hAnsi="Palatino Linotype" w:cstheme="minorHAnsi"/>
-          <w:b/>
+          <w:bCs/>
           <w:iCs/>
-          <w:sz w:val="24"/>
-          <w:szCs w:val="24"/>
-          <w:lang w:val="en-GB"/>
-        </w:rPr>
-        <w:softHyphen/>
-      </w:r>
+          <w:lang w:val="en-GB"/>
+        </w:rPr>
+        <w:t>Each user can create one or more coupons, each of which will be composed of one or more odds</w:t>
+      </w:r>
+      <w:r>
+        <w:rPr>
+          <w:rFonts w:ascii="Palatino Linotype" w:hAnsi="Palatino Linotype" w:cstheme="minorHAnsi"/>
+          <w:bCs/>
+          <w:iCs/>
+          <w:lang w:val="en-GB"/>
+        </w:rPr>
+        <w:t xml:space="preserve"> and will generate a list of </w:t>
+      </w:r>
+      <w:proofErr w:type="spellStart"/>
+      <w:r>
+        <w:rPr>
+          <w:rFonts w:ascii="Palatino Linotype" w:hAnsi="Palatino Linotype" w:cstheme="minorHAnsi"/>
+          <w:bCs/>
+          <w:iCs/>
+          <w:lang w:val="en-GB"/>
+        </w:rPr>
+        <w:t>BookmakerTot</w:t>
+      </w:r>
+      <w:proofErr w:type="spellEnd"/>
+      <w:r>
+        <w:rPr>
+          <w:rFonts w:ascii="Palatino Linotype" w:hAnsi="Palatino Linotype" w:cstheme="minorHAnsi"/>
+          <w:bCs/>
+          <w:iCs/>
+          <w:lang w:val="en-GB"/>
+        </w:rPr>
+        <w:t xml:space="preserve"> which represent the multiplier for each bookmaker</w:t>
+      </w:r>
+      <w:r>
+        <w:rPr>
+          <w:rFonts w:ascii="Palatino Linotype" w:hAnsi="Palatino Linotype" w:cstheme="minorHAnsi"/>
+          <w:bCs/>
+          <w:iCs/>
+          <w:lang w:val="en-GB"/>
+        </w:rPr>
+        <w:t xml:space="preserve">. Odds are characterized </w:t>
+      </w:r>
+      <w:r>
+        <w:rPr>
+          <w:rFonts w:ascii="Palatino Linotype" w:hAnsi="Palatino Linotype" w:cstheme="minorHAnsi"/>
+          <w:bCs/>
+          <w:iCs/>
+          <w:lang w:val="en-GB"/>
+        </w:rPr>
+        <w:t>by a bookmaker, a type of bet and a unique quote. All matches are made of two players with the relative score and other fields such as the sport, the league, the timestamp and the outcome of the game.</w:t>
+      </w:r>
+      <w:bookmarkStart w:id="1" w:name="_GoBack"/>
+      <w:bookmarkEnd w:id="1"/>
     </w:p>
     <w:p>
       <w:pPr>
@@ -3889,6 +4373,7 @@
               </w:rPr>
               <w:tab/>
             </w:r>
+            <w:proofErr w:type="gramStart"/>
             <w:r>
               <w:rPr>
                 <w:rFonts w:ascii="Consolas" w:hAnsi="Consolas"/>
@@ -3911,7 +4396,16 @@
                 <w:sz w:val="20"/>
                 <w:lang w:val="en-GB"/>
               </w:rPr>
-              <w:t>[]</w:t>
+              <w:t>[</w:t>
+            </w:r>
+            <w:proofErr w:type="gramEnd"/>
+            <w:r>
+              <w:rPr>
+                <w:rFonts w:ascii="Consolas" w:hAnsi="Consolas"/>
+                <w:sz w:val="20"/>
+                <w:lang w:val="en-GB"/>
+              </w:rPr>
+              <w:t>]</w:t>
             </w:r>
           </w:p>
           <w:p>
@@ -4041,7 +4535,24 @@
                 <w:lang w:val="en-GB"/>
               </w:rPr>
               <w:tab/>
-              <w:t>bookmakerTot: [{</w:t>
+            </w:r>
+            <w:proofErr w:type="spellStart"/>
+            <w:r>
+              <w:rPr>
+                <w:rFonts w:ascii="Consolas" w:hAnsi="Consolas"/>
+                <w:sz w:val="20"/>
+                <w:lang w:val="en-GB"/>
+              </w:rPr>
+              <w:t>bookmakerTot</w:t>
+            </w:r>
+            <w:proofErr w:type="spellEnd"/>
+            <w:r>
+              <w:rPr>
+                <w:rFonts w:ascii="Consolas" w:hAnsi="Consolas"/>
+                <w:sz w:val="20"/>
+                <w:lang w:val="en-GB"/>
+              </w:rPr>
+              <w:t>: [{</w:t>
             </w:r>
           </w:p>
           <w:p>
@@ -4129,7 +4640,24 @@
                 <w:lang w:val="en-GB"/>
               </w:rPr>
               <w:tab/>
-              <w:t>quoteTot:</w:t>
+            </w:r>
+            <w:proofErr w:type="spellStart"/>
+            <w:r>
+              <w:rPr>
+                <w:rFonts w:ascii="Consolas" w:hAnsi="Consolas"/>
+                <w:sz w:val="20"/>
+                <w:lang w:val="en-GB"/>
+              </w:rPr>
+              <w:t>quoteTot</w:t>
+            </w:r>
+            <w:proofErr w:type="spellEnd"/>
+            <w:r>
+              <w:rPr>
+                <w:rFonts w:ascii="Consolas" w:hAnsi="Consolas"/>
+                <w:sz w:val="20"/>
+                <w:lang w:val="en-GB"/>
+              </w:rPr>
+              <w:t>:</w:t>
             </w:r>
           </w:p>
           <w:p>
@@ -4254,13 +4782,23 @@
               </w:rPr>
               <w:tab/>
             </w:r>
-            <w:r>
-              <w:rPr>
-                <w:rFonts w:ascii="Consolas" w:hAnsi="Consolas"/>
-                <w:sz w:val="20"/>
-                <w:lang w:val="en-GB"/>
-              </w:rPr>
-              <w:t>matchId:</w:t>
+            <w:proofErr w:type="spellStart"/>
+            <w:r>
+              <w:rPr>
+                <w:rFonts w:ascii="Consolas" w:hAnsi="Consolas"/>
+                <w:sz w:val="20"/>
+                <w:lang w:val="en-GB"/>
+              </w:rPr>
+              <w:t>matchId</w:t>
+            </w:r>
+            <w:proofErr w:type="spellEnd"/>
+            <w:r>
+              <w:rPr>
+                <w:rFonts w:ascii="Consolas" w:hAnsi="Consolas"/>
+                <w:sz w:val="20"/>
+                <w:lang w:val="en-GB"/>
+              </w:rPr>
+              <w:t>:</w:t>
             </w:r>
           </w:p>
           <w:p>
@@ -4281,13 +4819,23 @@
               </w:rPr>
               <w:t xml:space="preserve">                          </w:t>
             </w:r>
-            <w:r>
-              <w:rPr>
-                <w:rFonts w:ascii="Consolas" w:hAnsi="Consolas"/>
-                <w:sz w:val="20"/>
-                <w:lang w:val="en-GB"/>
-              </w:rPr>
-              <w:t>homeTeam:</w:t>
+            <w:proofErr w:type="spellStart"/>
+            <w:r>
+              <w:rPr>
+                <w:rFonts w:ascii="Consolas" w:hAnsi="Consolas"/>
+                <w:sz w:val="20"/>
+                <w:lang w:val="en-GB"/>
+              </w:rPr>
+              <w:t>homeTeam</w:t>
+            </w:r>
+            <w:proofErr w:type="spellEnd"/>
+            <w:r>
+              <w:rPr>
+                <w:rFonts w:ascii="Consolas" w:hAnsi="Consolas"/>
+                <w:sz w:val="20"/>
+                <w:lang w:val="en-GB"/>
+              </w:rPr>
+              <w:t>:</w:t>
             </w:r>
           </w:p>
           <w:p>
@@ -4331,7 +4879,24 @@
                 <w:lang w:val="en-GB"/>
               </w:rPr>
               <w:tab/>
-              <w:t>awayTeam:</w:t>
+            </w:r>
+            <w:proofErr w:type="spellStart"/>
+            <w:r>
+              <w:rPr>
+                <w:rFonts w:ascii="Consolas" w:hAnsi="Consolas"/>
+                <w:sz w:val="20"/>
+                <w:lang w:val="en-GB"/>
+              </w:rPr>
+              <w:t>awayTeam</w:t>
+            </w:r>
+            <w:proofErr w:type="spellEnd"/>
+            <w:r>
+              <w:rPr>
+                <w:rFonts w:ascii="Consolas" w:hAnsi="Consolas"/>
+                <w:sz w:val="20"/>
+                <w:lang w:val="en-GB"/>
+              </w:rPr>
+              <w:t>:</w:t>
             </w:r>
           </w:p>
           <w:p>
@@ -4419,7 +4984,24 @@
                 <w:lang w:val="en-GB"/>
               </w:rPr>
               <w:tab/>
-              <w:t>avgOdd:</w:t>
+            </w:r>
+            <w:proofErr w:type="spellStart"/>
+            <w:r>
+              <w:rPr>
+                <w:rFonts w:ascii="Consolas" w:hAnsi="Consolas"/>
+                <w:sz w:val="20"/>
+                <w:lang w:val="en-GB"/>
+              </w:rPr>
+              <w:t>avgOdd</w:t>
+            </w:r>
+            <w:proofErr w:type="spellEnd"/>
+            <w:r>
+              <w:rPr>
+                <w:rFonts w:ascii="Consolas" w:hAnsi="Consolas"/>
+                <w:sz w:val="20"/>
+                <w:lang w:val="en-GB"/>
+              </w:rPr>
+              <w:t>:</w:t>
             </w:r>
           </w:p>
           <w:p>
@@ -4925,7 +5507,24 @@
                 <w:lang w:val="en-GB"/>
               </w:rPr>
               <w:tab/>
-              <w:t>homeTeam:</w:t>
+            </w:r>
+            <w:proofErr w:type="spellStart"/>
+            <w:r>
+              <w:rPr>
+                <w:rFonts w:ascii="Consolas" w:eastAsia="Calibri" w:hAnsi="Consolas" w:cs="Times New Roman"/>
+                <w:sz w:val="20"/>
+                <w:lang w:val="en-GB"/>
+              </w:rPr>
+              <w:t>homeTeam</w:t>
+            </w:r>
+            <w:proofErr w:type="spellEnd"/>
+            <w:r>
+              <w:rPr>
+                <w:rFonts w:ascii="Consolas" w:eastAsia="Calibri" w:hAnsi="Consolas" w:cs="Times New Roman"/>
+                <w:sz w:val="20"/>
+                <w:lang w:val="en-GB"/>
+              </w:rPr>
+              <w:t>:</w:t>
             </w:r>
           </w:p>
           <w:p>
@@ -4945,7 +5544,24 @@
                 <w:lang w:val="en-GB"/>
               </w:rPr>
               <w:tab/>
-              <w:t>awayTeam:</w:t>
+            </w:r>
+            <w:proofErr w:type="spellStart"/>
+            <w:r>
+              <w:rPr>
+                <w:rFonts w:ascii="Consolas" w:eastAsia="Calibri" w:hAnsi="Consolas" w:cs="Times New Roman"/>
+                <w:sz w:val="20"/>
+                <w:lang w:val="en-GB"/>
+              </w:rPr>
+              <w:t>awayTeam</w:t>
+            </w:r>
+            <w:proofErr w:type="spellEnd"/>
+            <w:r>
+              <w:rPr>
+                <w:rFonts w:ascii="Consolas" w:eastAsia="Calibri" w:hAnsi="Consolas" w:cs="Times New Roman"/>
+                <w:sz w:val="20"/>
+                <w:lang w:val="en-GB"/>
+              </w:rPr>
+              <w:t>:</w:t>
             </w:r>
           </w:p>
           <w:p>
@@ -4965,6 +5581,14 @@
                 <w:lang w:val="en-GB"/>
               </w:rPr>
               <w:tab/>
+            </w:r>
+            <w:proofErr w:type="spellStart"/>
+            <w:r>
+              <w:rPr>
+                <w:rFonts w:ascii="Consolas" w:eastAsia="Calibri" w:hAnsi="Consolas" w:cs="Times New Roman"/>
+                <w:sz w:val="20"/>
+                <w:lang w:val="en-GB"/>
+              </w:rPr>
               <w:t>fullTimeHome</w:t>
             </w:r>
             <w:r>
@@ -4975,6 +5599,7 @@
               </w:rPr>
               <w:t>Score</w:t>
             </w:r>
+            <w:proofErr w:type="spellEnd"/>
             <w:r>
               <w:rPr>
                 <w:rFonts w:ascii="Consolas" w:eastAsia="Calibri" w:hAnsi="Consolas" w:cs="Times New Roman"/>
@@ -5001,6 +5626,14 @@
                 <w:lang w:val="en-GB"/>
               </w:rPr>
               <w:tab/>
+            </w:r>
+            <w:proofErr w:type="spellStart"/>
+            <w:r>
+              <w:rPr>
+                <w:rFonts w:ascii="Consolas" w:eastAsia="Calibri" w:hAnsi="Consolas" w:cs="Times New Roman"/>
+                <w:sz w:val="20"/>
+                <w:lang w:val="en-GB"/>
+              </w:rPr>
               <w:t>fullTimeAway</w:t>
             </w:r>
             <w:r>
@@ -5011,6 +5644,7 @@
               </w:rPr>
               <w:t>Score</w:t>
             </w:r>
+            <w:proofErr w:type="spellEnd"/>
             <w:r>
               <w:rPr>
                 <w:rFonts w:ascii="Consolas" w:eastAsia="Calibri" w:hAnsi="Consolas" w:cs="Times New Roman"/>
@@ -5037,7 +5671,24 @@
                 <w:lang w:val="en-GB"/>
               </w:rPr>
               <w:tab/>
-              <w:t>fullTimeResult:</w:t>
+            </w:r>
+            <w:proofErr w:type="spellStart"/>
+            <w:r>
+              <w:rPr>
+                <w:rFonts w:ascii="Consolas" w:eastAsia="Calibri" w:hAnsi="Consolas" w:cs="Times New Roman"/>
+                <w:sz w:val="20"/>
+                <w:lang w:val="en-GB"/>
+              </w:rPr>
+              <w:t>fullTimeResult</w:t>
+            </w:r>
+            <w:proofErr w:type="spellEnd"/>
+            <w:r>
+              <w:rPr>
+                <w:rFonts w:ascii="Consolas" w:eastAsia="Calibri" w:hAnsi="Consolas" w:cs="Times New Roman"/>
+                <w:sz w:val="20"/>
+                <w:lang w:val="en-GB"/>
+              </w:rPr>
+              <w:t>:</w:t>
             </w:r>
           </w:p>
           <w:p>
@@ -5409,6 +6060,7 @@
           <w:lang w:val="en-GB"/>
         </w:rPr>
       </w:pPr>
+      <w:proofErr w:type="spellStart"/>
       <w:r>
         <w:rPr>
           <w:rFonts w:ascii="Palatino Linotype" w:hAnsi="Palatino Linotype" w:cstheme="minorHAnsi"/>
@@ -5417,7 +6069,18 @@
           <w:szCs w:val="24"/>
           <w:lang w:val="en-GB"/>
         </w:rPr>
-        <w:t xml:space="preserve">OrgaBet </w:t>
+        <w:t>OrgaBet</w:t>
+      </w:r>
+      <w:proofErr w:type="spellEnd"/>
+      <w:r>
+        <w:rPr>
+          <w:rFonts w:ascii="Palatino Linotype" w:hAnsi="Palatino Linotype" w:cstheme="minorHAnsi"/>
+          <w:bCs/>
+          <w:i/>
+          <w:szCs w:val="24"/>
+          <w:lang w:val="en-GB"/>
+        </w:rPr>
+        <w:t xml:space="preserve"> </w:t>
       </w:r>
       <w:r>
         <w:rPr>
@@ -5551,6 +6214,7 @@
         </w:rPr>
         <w:t xml:space="preserve"> layer is handled by </w:t>
       </w:r>
+      <w:proofErr w:type="spellStart"/>
       <w:r>
         <w:rPr>
           <w:rFonts w:ascii="Palatino Linotype" w:hAnsi="Palatino Linotype" w:cstheme="minorHAnsi"/>
@@ -5561,6 +6225,7 @@
         </w:rPr>
         <w:t>Thymeleaf</w:t>
       </w:r>
+      <w:proofErr w:type="spellEnd"/>
       <w:r>
         <w:rPr>
           <w:rFonts w:ascii="Palatino Linotype" w:hAnsi="Palatino Linotype" w:cstheme="minorHAnsi"/>
@@ -5589,6 +6254,7 @@
         </w:rPr>
         <w:t xml:space="preserve">. </w:t>
       </w:r>
+      <w:proofErr w:type="spellStart"/>
       <w:r>
         <w:rPr>
           <w:rFonts w:ascii="Palatino Linotype" w:hAnsi="Palatino Linotype" w:cstheme="minorHAnsi"/>
@@ -5599,6 +6265,7 @@
         </w:rPr>
         <w:t>Thymeleaf</w:t>
       </w:r>
+      <w:proofErr w:type="spellEnd"/>
       <w:r>
         <w:rPr>
           <w:rFonts w:ascii="Palatino Linotype" w:hAnsi="Palatino Linotype" w:cstheme="minorHAnsi"/>
@@ -5627,7 +6294,27 @@
           <w:szCs w:val="24"/>
           <w:lang w:val="en-GB"/>
         </w:rPr>
-        <w:t xml:space="preserve">The back-end is composed of a </w:t>
+        <w:t xml:space="preserve">The </w:t>
+      </w:r>
+      <w:proofErr w:type="gramStart"/>
+      <w:r>
+        <w:rPr>
+          <w:rFonts w:ascii="Palatino Linotype" w:hAnsi="Palatino Linotype" w:cstheme="minorHAnsi"/>
+          <w:bCs/>
+          <w:szCs w:val="24"/>
+          <w:lang w:val="en-GB"/>
+        </w:rPr>
+        <w:t>back-end</w:t>
+      </w:r>
+      <w:proofErr w:type="gramEnd"/>
+      <w:r>
+        <w:rPr>
+          <w:rFonts w:ascii="Palatino Linotype" w:hAnsi="Palatino Linotype" w:cstheme="minorHAnsi"/>
+          <w:bCs/>
+          <w:szCs w:val="24"/>
+          <w:lang w:val="en-GB"/>
+        </w:rPr>
+        <w:t xml:space="preserve"> is composed of a </w:t>
       </w:r>
       <w:r>
         <w:rPr>
@@ -5722,7 +6409,25 @@
           <w:bCs/>
           <w:szCs w:val="24"/>
         </w:rPr>
-        <w:t>Altri discorsi su come funziona Spring cazzoh…</w:t>
+        <w:t xml:space="preserve">Altri discorsi su come funziona Spring </w:t>
+      </w:r>
+      <w:proofErr w:type="spellStart"/>
+      <w:r>
+        <w:rPr>
+          <w:rFonts w:ascii="Palatino Linotype" w:hAnsi="Palatino Linotype" w:cstheme="minorHAnsi"/>
+          <w:bCs/>
+          <w:szCs w:val="24"/>
+        </w:rPr>
+        <w:t>cazzoh</w:t>
+      </w:r>
+      <w:proofErr w:type="spellEnd"/>
+      <w:r>
+        <w:rPr>
+          <w:rFonts w:ascii="Palatino Linotype" w:hAnsi="Palatino Linotype" w:cstheme="minorHAnsi"/>
+          <w:bCs/>
+          <w:szCs w:val="24"/>
+        </w:rPr>
+        <w:t>…</w:t>
       </w:r>
     </w:p>
     <w:p>
@@ -5784,8 +6489,21 @@
           <w:szCs w:val="24"/>
           <w:lang w:val="en-GB"/>
         </w:rPr>
-        <w:t>Figure 4: Software architecture of BibliOS</w:t>
-      </w:r>
+        <w:t xml:space="preserve">Figure 4: Software architecture of </w:t>
+      </w:r>
+      <w:proofErr w:type="spellStart"/>
+      <w:r>
+        <w:rPr>
+          <w:rFonts w:ascii="Palatino Linotype" w:hAnsi="Palatino Linotype" w:cstheme="minorHAnsi"/>
+          <w:bCs/>
+          <w:i/>
+          <w:sz w:val="18"/>
+          <w:szCs w:val="24"/>
+          <w:lang w:val="en-GB"/>
+        </w:rPr>
+        <w:t>BibliOS</w:t>
+      </w:r>
+      <w:proofErr w:type="spellEnd"/>
     </w:p>
     <w:p>
       <w:pPr>
@@ -5842,6 +6560,7 @@
           <w:lang w:val="en-GB"/>
         </w:rPr>
       </w:pPr>
+      <w:proofErr w:type="spellStart"/>
       <w:r>
         <w:rPr>
           <w:rFonts w:ascii="Palatino Linotype" w:hAnsi="Palatino Linotype" w:cstheme="minorHAnsi"/>
@@ -5850,6 +6569,7 @@
         </w:rPr>
         <w:t>OrgaBet</w:t>
       </w:r>
+      <w:proofErr w:type="spellEnd"/>
       <w:r>
         <w:rPr>
           <w:rFonts w:ascii="Palatino Linotype" w:hAnsi="Palatino Linotype" w:cstheme="minorHAnsi"/>
@@ -5887,6 +6607,7 @@
           <w:lang w:val="en-GB"/>
         </w:rPr>
       </w:pPr>
+      <w:proofErr w:type="gramStart"/>
       <w:r>
         <w:rPr>
           <w:rFonts w:ascii="Consolas" w:hAnsi="Consolas" w:cstheme="minorHAnsi"/>
@@ -5903,6 +6624,7 @@
         </w:rPr>
         <w:t>/</w:t>
       </w:r>
+      <w:proofErr w:type="gramEnd"/>
       <w:r>
         <w:rPr>
           <w:rFonts w:ascii="Palatino Linotype" w:hAnsi="Palatino Linotype" w:cstheme="minorHAnsi"/>
@@ -5933,6 +6655,7 @@
         </w:rPr>
         <w:t xml:space="preserve">the </w:t>
       </w:r>
+      <w:proofErr w:type="spellStart"/>
       <w:r>
         <w:rPr>
           <w:rFonts w:ascii="Palatino Linotype" w:hAnsi="Palatino Linotype" w:cstheme="minorHAnsi"/>
@@ -5941,6 +6664,7 @@
         </w:rPr>
         <w:t>makefile</w:t>
       </w:r>
+      <w:proofErr w:type="spellEnd"/>
       <w:r>
         <w:rPr>
           <w:rFonts w:ascii="Palatino Linotype" w:hAnsi="Palatino Linotype" w:cstheme="minorHAnsi"/>
@@ -5978,13 +6702,41 @@
           <w:lang w:val="en-GB"/>
         </w:rPr>
       </w:pPr>
+      <w:proofErr w:type="spellStart"/>
       <w:r>
         <w:rPr>
           <w:rFonts w:ascii="Consolas" w:hAnsi="Consolas" w:cstheme="minorHAnsi"/>
           <w:b/>
           <w:lang w:val="en-GB"/>
         </w:rPr>
-        <w:t>src/main/java/com/example/Orgabet:</w:t>
+        <w:t>src</w:t>
+      </w:r>
+      <w:proofErr w:type="spellEnd"/>
+      <w:r>
+        <w:rPr>
+          <w:rFonts w:ascii="Consolas" w:hAnsi="Consolas" w:cstheme="minorHAnsi"/>
+          <w:b/>
+          <w:lang w:val="en-GB"/>
+        </w:rPr>
+        <w:t>/main/java/com/example/</w:t>
+      </w:r>
+      <w:proofErr w:type="spellStart"/>
+      <w:r>
+        <w:rPr>
+          <w:rFonts w:ascii="Consolas" w:hAnsi="Consolas" w:cstheme="minorHAnsi"/>
+          <w:b/>
+          <w:lang w:val="en-GB"/>
+        </w:rPr>
+        <w:t>Orgabet</w:t>
+      </w:r>
+      <w:proofErr w:type="spellEnd"/>
+      <w:r>
+        <w:rPr>
+          <w:rFonts w:ascii="Consolas" w:hAnsi="Consolas" w:cstheme="minorHAnsi"/>
+          <w:b/>
+          <w:lang w:val="en-GB"/>
+        </w:rPr>
+        <w:t>:</w:t>
       </w:r>
       <w:r>
         <w:rPr>
@@ -6097,7 +6849,25 @@
           <w:b/>
           <w:lang w:val="en-GB"/>
         </w:rPr>
-        <w:t>/dto:</w:t>
+        <w:t>/</w:t>
+      </w:r>
+      <w:proofErr w:type="spellStart"/>
+      <w:r>
+        <w:rPr>
+          <w:rFonts w:ascii="Consolas" w:hAnsi="Consolas" w:cstheme="minorHAnsi"/>
+          <w:b/>
+          <w:lang w:val="en-GB"/>
+        </w:rPr>
+        <w:t>dto</w:t>
+      </w:r>
+      <w:proofErr w:type="spellEnd"/>
+      <w:r>
+        <w:rPr>
+          <w:rFonts w:ascii="Consolas" w:hAnsi="Consolas" w:cstheme="minorHAnsi"/>
+          <w:b/>
+          <w:lang w:val="en-GB"/>
+        </w:rPr>
+        <w:t>:</w:t>
       </w:r>
       <w:r>
         <w:rPr>
@@ -6239,17 +7009,8 @@
           <w:rFonts w:ascii="Palatino Linotype" w:hAnsi="Palatino Linotype" w:cstheme="minorHAnsi"/>
           <w:lang w:val="en-GB"/>
         </w:rPr>
-        <w:t>contains</w:t>
-      </w:r>
-      <w:r>
-        <w:rPr>
-          <w:rFonts w:ascii="Palatino Linotype" w:hAnsi="Palatino Linotype" w:cstheme="minorHAnsi"/>
-          <w:lang w:val="en-GB"/>
-        </w:rPr>
-        <w:t xml:space="preserve"> functions used to build authorities on registration and authenticate users.</w:t>
-      </w:r>
-      <w:bookmarkStart w:id="1" w:name="_GoBack"/>
-      <w:bookmarkEnd w:id="1"/>
+        <w:t>contains functions used to build authorities on registration and authenticate users.</w:t>
+      </w:r>
     </w:p>
     <w:p>
       <w:pPr>
@@ -6266,21 +7027,49 @@
           <w:lang w:val="en-GB"/>
         </w:rPr>
       </w:pPr>
+      <w:proofErr w:type="spellStart"/>
       <w:r>
         <w:rPr>
           <w:rFonts w:ascii="Consolas" w:hAnsi="Consolas" w:cstheme="minorHAnsi"/>
           <w:b/>
           <w:lang w:val="en-GB"/>
         </w:rPr>
-        <w:t>src/main/resources</w:t>
-      </w:r>
-      <w:r>
-        <w:rPr>
-          <w:rFonts w:ascii="Palatino Linotype" w:hAnsi="Palatino Linotype" w:cstheme="minorHAnsi"/>
-          <w:b/>
-          <w:lang w:val="en-GB"/>
-        </w:rPr>
-        <w:t xml:space="preserve">: </w:t>
+        <w:t>src</w:t>
+      </w:r>
+      <w:proofErr w:type="spellEnd"/>
+      <w:r>
+        <w:rPr>
+          <w:rFonts w:ascii="Consolas" w:hAnsi="Consolas" w:cstheme="minorHAnsi"/>
+          <w:b/>
+          <w:lang w:val="en-GB"/>
+        </w:rPr>
+        <w:t>/main/</w:t>
+      </w:r>
+      <w:proofErr w:type="gramStart"/>
+      <w:r>
+        <w:rPr>
+          <w:rFonts w:ascii="Consolas" w:hAnsi="Consolas" w:cstheme="minorHAnsi"/>
+          <w:b/>
+          <w:lang w:val="en-GB"/>
+        </w:rPr>
+        <w:t>resources</w:t>
+      </w:r>
+      <w:r>
+        <w:rPr>
+          <w:rFonts w:ascii="Palatino Linotype" w:hAnsi="Palatino Linotype" w:cstheme="minorHAnsi"/>
+          <w:b/>
+          <w:lang w:val="en-GB"/>
+        </w:rPr>
+        <w:t>:</w:t>
+      </w:r>
+      <w:proofErr w:type="gramEnd"/>
+      <w:r>
+        <w:rPr>
+          <w:rFonts w:ascii="Palatino Linotype" w:hAnsi="Palatino Linotype" w:cstheme="minorHAnsi"/>
+          <w:b/>
+          <w:lang w:val="en-GB"/>
+        </w:rPr>
+        <w:t xml:space="preserve"> </w:t>
       </w:r>
       <w:r>
         <w:rPr>
@@ -6424,6 +7213,7 @@
         </w:rPr>
         <w:t xml:space="preserve">After downloading </w:t>
       </w:r>
+      <w:proofErr w:type="spellStart"/>
       <w:r>
         <w:rPr>
           <w:rFonts w:ascii="Palatino Linotype" w:hAnsi="Palatino Linotype" w:cstheme="minorHAnsi"/>
@@ -6432,6 +7222,7 @@
         </w:rPr>
         <w:t>BibliOS</w:t>
       </w:r>
+      <w:proofErr w:type="spellEnd"/>
       <w:r>
         <w:rPr>
           <w:rFonts w:ascii="Palatino Linotype" w:hAnsi="Palatino Linotype" w:cstheme="minorHAnsi"/>
@@ -6439,6 +7230,7 @@
         </w:rPr>
         <w:t xml:space="preserve"> on a UNIX-like system, import the Database schema </w:t>
       </w:r>
+      <w:proofErr w:type="spellStart"/>
       <w:r>
         <w:rPr>
           <w:rFonts w:ascii="Courier New" w:hAnsi="Courier New" w:cs="Courier New"/>
@@ -6455,6 +7247,7 @@
         </w:rPr>
         <w:t>.sql</w:t>
       </w:r>
+      <w:proofErr w:type="spellEnd"/>
       <w:r>
         <w:rPr>
           <w:rFonts w:ascii="Palatino Linotype" w:hAnsi="Palatino Linotype" w:cstheme="minorHAnsi"/>
@@ -6538,13 +7331,23 @@
           <w:lang w:val="en-GB"/>
         </w:rPr>
       </w:pPr>
+      <w:proofErr w:type="spellStart"/>
       <w:r>
         <w:rPr>
           <w:rFonts w:ascii="Courier New" w:hAnsi="Courier New" w:cs="Courier New"/>
           <w:b/>
           <w:lang w:val="en-GB"/>
         </w:rPr>
-        <w:t>sudo apt install maven</w:t>
+        <w:t>sudo</w:t>
+      </w:r>
+      <w:proofErr w:type="spellEnd"/>
+      <w:r>
+        <w:rPr>
+          <w:rFonts w:ascii="Courier New" w:hAnsi="Courier New" w:cs="Courier New"/>
+          <w:b/>
+          <w:lang w:val="en-GB"/>
+        </w:rPr>
+        <w:t xml:space="preserve"> apt install maven</w:t>
       </w:r>
     </w:p>
     <w:p>
@@ -6555,13 +7358,23 @@
           <w:lang w:val="en-GB"/>
         </w:rPr>
       </w:pPr>
+      <w:proofErr w:type="spellStart"/>
       <w:r>
         <w:rPr>
           <w:rFonts w:ascii="Palatino Linotype" w:hAnsi="Palatino Linotype" w:cstheme="minorHAnsi"/>
           <w:i/>
           <w:lang w:val="en-GB"/>
         </w:rPr>
-        <w:t xml:space="preserve">BibliOS </w:t>
+        <w:t>BibliOS</w:t>
+      </w:r>
+      <w:proofErr w:type="spellEnd"/>
+      <w:r>
+        <w:rPr>
+          <w:rFonts w:ascii="Palatino Linotype" w:hAnsi="Palatino Linotype" w:cstheme="minorHAnsi"/>
+          <w:i/>
+          <w:lang w:val="en-GB"/>
+        </w:rPr>
+        <w:t xml:space="preserve"> </w:t>
       </w:r>
       <w:r>
         <w:rPr>
@@ -6585,6 +7398,7 @@
         </w:rPr>
         <w:t xml:space="preserve"> (version 11 or higher) and </w:t>
       </w:r>
+      <w:proofErr w:type="spellStart"/>
       <w:r>
         <w:rPr>
           <w:rFonts w:ascii="Courier New" w:hAnsi="Courier New" w:cs="Courier New"/>
@@ -6593,6 +7407,7 @@
         </w:rPr>
         <w:t>javafx</w:t>
       </w:r>
+      <w:proofErr w:type="spellEnd"/>
       <w:r>
         <w:rPr>
           <w:rFonts w:ascii="Palatino Linotype" w:hAnsi="Palatino Linotype" w:cstheme="minorHAnsi"/>
@@ -6627,6 +7442,7 @@
         </w:rPr>
         <w:t xml:space="preserve">After installing all the necessary packages, you can run </w:t>
       </w:r>
+      <w:proofErr w:type="spellStart"/>
       <w:r>
         <w:rPr>
           <w:rFonts w:ascii="Palatino Linotype" w:hAnsi="Palatino Linotype" w:cs="Times New Roman"/>
@@ -6634,7 +7450,17 @@
           <w:i/>
           <w:lang w:val="en-GB"/>
         </w:rPr>
-        <w:t xml:space="preserve">BibliOS </w:t>
+        <w:t>BibliOS</w:t>
+      </w:r>
+      <w:proofErr w:type="spellEnd"/>
+      <w:r>
+        <w:rPr>
+          <w:rFonts w:ascii="Palatino Linotype" w:hAnsi="Palatino Linotype" w:cs="Times New Roman"/>
+          <w:bCs/>
+          <w:i/>
+          <w:lang w:val="en-GB"/>
+        </w:rPr>
+        <w:t xml:space="preserve"> </w:t>
       </w:r>
       <w:r>
         <w:rPr>
@@ -6756,7 +7582,7 @@
       </w:r>
     </w:p>
     <w:sectPr>
-      <w:footerReference w:type="default" r:id="rId9"/>
+      <w:footerReference w:type="default" r:id="rId11"/>
       <w:pgSz w:w="11906" w:h="16838"/>
       <w:pgMar w:top="1440" w:right="1701" w:bottom="1440" w:left="1701" w:header="0" w:footer="708" w:gutter="0"/>
       <w:pgNumType w:start="1"/>
@@ -6769,7 +7595,7 @@
 </file>
 
 <file path=word/endnotes.xml><?xml version="1.0" encoding="utf-8"?>
-<w:endnotes xmlns:wpc="http://schemas.microsoft.com/office/word/2010/wordprocessingCanvas" xmlns:cx="http://schemas.microsoft.com/office/drawing/2014/chartex" xmlns:cx1="http://schemas.microsoft.com/office/drawing/2015/9/8/chartex" xmlns:cx2="http://schemas.microsoft.com/office/drawing/2015/10/21/chartex" xmlns:cx3="http://schemas.microsoft.com/office/drawing/2016/5/9/chartex" xmlns:cx4="http://schemas.microsoft.com/office/drawing/2016/5/10/chartex" xmlns:cx5="http://schemas.microsoft.com/office/drawing/2016/5/11/chartex" xmlns:cx6="http://schemas.microsoft.com/office/drawing/2016/5/12/chartex" xmlns:cx7="http://schemas.microsoft.com/office/drawing/2016/5/13/chartex" xmlns:cx8="http://schemas.microsoft.com/office/drawing/2016/5/14/chartex" xmlns:mc="http://schemas.openxmlformats.org/markup-compatibility/2006" xmlns:aink="http://schemas.microsoft.com/office/drawing/2016/ink" xmlns:am3d="http://schemas.microsoft.com/office/drawing/2017/model3d" xmlns:o="urn:schemas-microsoft-com:office:office" xmlns:r="http://schemas.openxmlformats.org/officeDocument/2006/relationships" xmlns:m="http://schemas.openxmlformats.org/officeDocument/2006/math" xmlns:v="urn:schemas-microsoft-com:vml" xmlns:wp14="http://schemas.microsoft.com/office/word/2010/wordprocessingDrawing" xmlns:wp="http://schemas.openxmlformats.org/drawingml/2006/wordprocessingDrawing" xmlns:w10="urn:schemas-microsoft-com:office:word" xmlns:w="http://schemas.openxmlformats.org/wordprocessingml/2006/main" xmlns:w14="http://schemas.microsoft.com/office/word/2010/wordml" xmlns:w15="http://schemas.microsoft.com/office/word/2012/wordml" xmlns:w16cex="http://schemas.microsoft.com/office/word/2018/wordml/cex" xmlns:w16cid="http://schemas.microsoft.com/office/word/2016/wordml/cid" xmlns:w16="http://schemas.microsoft.com/office/word/2018/wordml" xmlns:w16se="http://schemas.microsoft.com/office/word/2015/wordml/symex" xmlns:wpg="http://schemas.microsoft.com/office/word/2010/wordprocessingGroup" xmlns:wpi="http://schemas.microsoft.com/office/word/2010/wordprocessingInk" xmlns:wne="http://schemas.microsoft.com/office/word/2006/wordml" xmlns:wps="http://schemas.microsoft.com/office/word/2010/wordprocessingShape" mc:Ignorable="w14 w15 w16se w16cid w16 w16cex wp14">
+<w:endnotes xmlns:wpc="http://schemas.microsoft.com/office/word/2010/wordprocessingCanvas" xmlns:cx="http://schemas.microsoft.com/office/drawing/2014/chartex" xmlns:cx1="http://schemas.microsoft.com/office/drawing/2015/9/8/chartex" xmlns:cx2="http://schemas.microsoft.com/office/drawing/2015/10/21/chartex" xmlns:cx3="http://schemas.microsoft.com/office/drawing/2016/5/9/chartex" xmlns:cx4="http://schemas.microsoft.com/office/drawing/2016/5/10/chartex" xmlns:cx5="http://schemas.microsoft.com/office/drawing/2016/5/11/chartex" xmlns:cx6="http://schemas.microsoft.com/office/drawing/2016/5/12/chartex" xmlns:cx7="http://schemas.microsoft.com/office/drawing/2016/5/13/chartex" xmlns:cx8="http://schemas.microsoft.com/office/drawing/2016/5/14/chartex" xmlns:mc="http://schemas.openxmlformats.org/markup-compatibility/2006" xmlns:aink="http://schemas.microsoft.com/office/drawing/2016/ink" xmlns:am3d="http://schemas.microsoft.com/office/drawing/2017/model3d" xmlns:o="urn:schemas-microsoft-com:office:office" xmlns:r="http://schemas.openxmlformats.org/officeDocument/2006/relationships" xmlns:m="http://schemas.openxmlformats.org/officeDocument/2006/math" xmlns:v="urn:schemas-microsoft-com:vml" xmlns:wp14="http://schemas.microsoft.com/office/word/2010/wordprocessingDrawing" xmlns:wp="http://schemas.openxmlformats.org/drawingml/2006/wordprocessingDrawing" xmlns:w10="urn:schemas-microsoft-com:office:word" xmlns:w="http://schemas.openxmlformats.org/wordprocessingml/2006/main" xmlns:w14="http://schemas.microsoft.com/office/word/2010/wordml" xmlns:w15="http://schemas.microsoft.com/office/word/2012/wordml" xmlns:w16cid="http://schemas.microsoft.com/office/word/2016/wordml/cid" xmlns:w16se="http://schemas.microsoft.com/office/word/2015/wordml/symex" xmlns:wpg="http://schemas.microsoft.com/office/word/2010/wordprocessingGroup" xmlns:wpi="http://schemas.microsoft.com/office/word/2010/wordprocessingInk" xmlns:wne="http://schemas.microsoft.com/office/word/2006/wordml" xmlns:wps="http://schemas.microsoft.com/office/word/2010/wordprocessingShape" mc:Ignorable="w14 w15 w16se w16cid wp14">
   <w:endnote w:type="separator" w:id="-1">
     <w:p>
       <w:pPr>
@@ -6794,7 +7620,7 @@
 </file>
 
 <file path=word/footer1.xml><?xml version="1.0" encoding="utf-8"?>
-<w:ftr xmlns:wpc="http://schemas.microsoft.com/office/word/2010/wordprocessingCanvas" xmlns:cx="http://schemas.microsoft.com/office/drawing/2014/chartex" xmlns:cx1="http://schemas.microsoft.com/office/drawing/2015/9/8/chartex" xmlns:cx2="http://schemas.microsoft.com/office/drawing/2015/10/21/chartex" xmlns:cx3="http://schemas.microsoft.com/office/drawing/2016/5/9/chartex" xmlns:cx4="http://schemas.microsoft.com/office/drawing/2016/5/10/chartex" xmlns:cx5="http://schemas.microsoft.com/office/drawing/2016/5/11/chartex" xmlns:cx6="http://schemas.microsoft.com/office/drawing/2016/5/12/chartex" xmlns:cx7="http://schemas.microsoft.com/office/drawing/2016/5/13/chartex" xmlns:cx8="http://schemas.microsoft.com/office/drawing/2016/5/14/chartex" xmlns:mc="http://schemas.openxmlformats.org/markup-compatibility/2006" xmlns:aink="http://schemas.microsoft.com/office/drawing/2016/ink" xmlns:am3d="http://schemas.microsoft.com/office/drawing/2017/model3d" xmlns:o="urn:schemas-microsoft-com:office:office" xmlns:r="http://schemas.openxmlformats.org/officeDocument/2006/relationships" xmlns:m="http://schemas.openxmlformats.org/officeDocument/2006/math" xmlns:v="urn:schemas-microsoft-com:vml" xmlns:wp14="http://schemas.microsoft.com/office/word/2010/wordprocessingDrawing" xmlns:wp="http://schemas.openxmlformats.org/drawingml/2006/wordprocessingDrawing" xmlns:w10="urn:schemas-microsoft-com:office:word" xmlns:w="http://schemas.openxmlformats.org/wordprocessingml/2006/main" xmlns:w14="http://schemas.microsoft.com/office/word/2010/wordml" xmlns:w15="http://schemas.microsoft.com/office/word/2012/wordml" xmlns:w16cex="http://schemas.microsoft.com/office/word/2018/wordml/cex" xmlns:w16cid="http://schemas.microsoft.com/office/word/2016/wordml/cid" xmlns:w16="http://schemas.microsoft.com/office/word/2018/wordml" xmlns:w16se="http://schemas.microsoft.com/office/word/2015/wordml/symex" xmlns:wpg="http://schemas.microsoft.com/office/word/2010/wordprocessingGroup" xmlns:wpi="http://schemas.microsoft.com/office/word/2010/wordprocessingInk" xmlns:wne="http://schemas.microsoft.com/office/word/2006/wordml" xmlns:wps="http://schemas.microsoft.com/office/word/2010/wordprocessingShape" mc:Ignorable="w14 w15 w16se w16cid w16 w16cex wp14">
+<w:ftr xmlns:wpc="http://schemas.microsoft.com/office/word/2010/wordprocessingCanvas" xmlns:cx="http://schemas.microsoft.com/office/drawing/2014/chartex" xmlns:cx1="http://schemas.microsoft.com/office/drawing/2015/9/8/chartex" xmlns:cx2="http://schemas.microsoft.com/office/drawing/2015/10/21/chartex" xmlns:cx3="http://schemas.microsoft.com/office/drawing/2016/5/9/chartex" xmlns:cx4="http://schemas.microsoft.com/office/drawing/2016/5/10/chartex" xmlns:cx5="http://schemas.microsoft.com/office/drawing/2016/5/11/chartex" xmlns:cx6="http://schemas.microsoft.com/office/drawing/2016/5/12/chartex" xmlns:cx7="http://schemas.microsoft.com/office/drawing/2016/5/13/chartex" xmlns:cx8="http://schemas.microsoft.com/office/drawing/2016/5/14/chartex" xmlns:mc="http://schemas.openxmlformats.org/markup-compatibility/2006" xmlns:aink="http://schemas.microsoft.com/office/drawing/2016/ink" xmlns:am3d="http://schemas.microsoft.com/office/drawing/2017/model3d" xmlns:o="urn:schemas-microsoft-com:office:office" xmlns:r="http://schemas.openxmlformats.org/officeDocument/2006/relationships" xmlns:m="http://schemas.openxmlformats.org/officeDocument/2006/math" xmlns:v="urn:schemas-microsoft-com:vml" xmlns:wp14="http://schemas.microsoft.com/office/word/2010/wordprocessingDrawing" xmlns:wp="http://schemas.openxmlformats.org/drawingml/2006/wordprocessingDrawing" xmlns:w10="urn:schemas-microsoft-com:office:word" xmlns:w="http://schemas.openxmlformats.org/wordprocessingml/2006/main" xmlns:w14="http://schemas.microsoft.com/office/word/2010/wordml" xmlns:w15="http://schemas.microsoft.com/office/word/2012/wordml" xmlns:w16cid="http://schemas.microsoft.com/office/word/2016/wordml/cid" xmlns:w16se="http://schemas.microsoft.com/office/word/2015/wordml/symex" xmlns:wpg="http://schemas.microsoft.com/office/word/2010/wordprocessingGroup" xmlns:wpi="http://schemas.microsoft.com/office/word/2010/wordprocessingInk" xmlns:wne="http://schemas.microsoft.com/office/word/2006/wordml" xmlns:wps="http://schemas.microsoft.com/office/word/2010/wordprocessingShape" mc:Ignorable="w14 w15 w16se w16cid wp14">
   <w:sdt>
     <w:sdtPr>
       <w:id w:val="1020284266"/>
@@ -6840,7 +7666,7 @@
 </file>
 
 <file path=word/footnotes.xml><?xml version="1.0" encoding="utf-8"?>
-<w:footnotes xmlns:wpc="http://schemas.microsoft.com/office/word/2010/wordprocessingCanvas" xmlns:cx="http://schemas.microsoft.com/office/drawing/2014/chartex" xmlns:cx1="http://schemas.microsoft.com/office/drawing/2015/9/8/chartex" xmlns:cx2="http://schemas.microsoft.com/office/drawing/2015/10/21/chartex" xmlns:cx3="http://schemas.microsoft.com/office/drawing/2016/5/9/chartex" xmlns:cx4="http://schemas.microsoft.com/office/drawing/2016/5/10/chartex" xmlns:cx5="http://schemas.microsoft.com/office/drawing/2016/5/11/chartex" xmlns:cx6="http://schemas.microsoft.com/office/drawing/2016/5/12/chartex" xmlns:cx7="http://schemas.microsoft.com/office/drawing/2016/5/13/chartex" xmlns:cx8="http://schemas.microsoft.com/office/drawing/2016/5/14/chartex" xmlns:mc="http://schemas.openxmlformats.org/markup-compatibility/2006" xmlns:aink="http://schemas.microsoft.com/office/drawing/2016/ink" xmlns:am3d="http://schemas.microsoft.com/office/drawing/2017/model3d" xmlns:o="urn:schemas-microsoft-com:office:office" xmlns:r="http://schemas.openxmlformats.org/officeDocument/2006/relationships" xmlns:m="http://schemas.openxmlformats.org/officeDocument/2006/math" xmlns:v="urn:schemas-microsoft-com:vml" xmlns:wp14="http://schemas.microsoft.com/office/word/2010/wordprocessingDrawing" xmlns:wp="http://schemas.openxmlformats.org/drawingml/2006/wordprocessingDrawing" xmlns:w10="urn:schemas-microsoft-com:office:word" xmlns:w="http://schemas.openxmlformats.org/wordprocessingml/2006/main" xmlns:w14="http://schemas.microsoft.com/office/word/2010/wordml" xmlns:w15="http://schemas.microsoft.com/office/word/2012/wordml" xmlns:w16cex="http://schemas.microsoft.com/office/word/2018/wordml/cex" xmlns:w16cid="http://schemas.microsoft.com/office/word/2016/wordml/cid" xmlns:w16="http://schemas.microsoft.com/office/word/2018/wordml" xmlns:w16se="http://schemas.microsoft.com/office/word/2015/wordml/symex" xmlns:wpg="http://schemas.microsoft.com/office/word/2010/wordprocessingGroup" xmlns:wpi="http://schemas.microsoft.com/office/word/2010/wordprocessingInk" xmlns:wne="http://schemas.microsoft.com/office/word/2006/wordml" xmlns:wps="http://schemas.microsoft.com/office/word/2010/wordprocessingShape" mc:Ignorable="w14 w15 w16se w16cid w16 w16cex wp14">
+<w:footnotes xmlns:wpc="http://schemas.microsoft.com/office/word/2010/wordprocessingCanvas" xmlns:cx="http://schemas.microsoft.com/office/drawing/2014/chartex" xmlns:cx1="http://schemas.microsoft.com/office/drawing/2015/9/8/chartex" xmlns:cx2="http://schemas.microsoft.com/office/drawing/2015/10/21/chartex" xmlns:cx3="http://schemas.microsoft.com/office/drawing/2016/5/9/chartex" xmlns:cx4="http://schemas.microsoft.com/office/drawing/2016/5/10/chartex" xmlns:cx5="http://schemas.microsoft.com/office/drawing/2016/5/11/chartex" xmlns:cx6="http://schemas.microsoft.com/office/drawing/2016/5/12/chartex" xmlns:cx7="http://schemas.microsoft.com/office/drawing/2016/5/13/chartex" xmlns:cx8="http://schemas.microsoft.com/office/drawing/2016/5/14/chartex" xmlns:mc="http://schemas.openxmlformats.org/markup-compatibility/2006" xmlns:aink="http://schemas.microsoft.com/office/drawing/2016/ink" xmlns:am3d="http://schemas.microsoft.com/office/drawing/2017/model3d" xmlns:o="urn:schemas-microsoft-com:office:office" xmlns:r="http://schemas.openxmlformats.org/officeDocument/2006/relationships" xmlns:m="http://schemas.openxmlformats.org/officeDocument/2006/math" xmlns:v="urn:schemas-microsoft-com:vml" xmlns:wp14="http://schemas.microsoft.com/office/word/2010/wordprocessingDrawing" xmlns:wp="http://schemas.openxmlformats.org/drawingml/2006/wordprocessingDrawing" xmlns:w10="urn:schemas-microsoft-com:office:word" xmlns:w="http://schemas.openxmlformats.org/wordprocessingml/2006/main" xmlns:w14="http://schemas.microsoft.com/office/word/2010/wordml" xmlns:w15="http://schemas.microsoft.com/office/word/2012/wordml" xmlns:w16cid="http://schemas.microsoft.com/office/word/2016/wordml/cid" xmlns:w16se="http://schemas.microsoft.com/office/word/2015/wordml/symex" xmlns:wpg="http://schemas.microsoft.com/office/word/2010/wordprocessingGroup" xmlns:wpi="http://schemas.microsoft.com/office/word/2010/wordprocessingInk" xmlns:wne="http://schemas.microsoft.com/office/word/2006/wordml" xmlns:wps="http://schemas.microsoft.com/office/word/2010/wordprocessingShape" mc:Ignorable="w14 w15 w16se w16cid wp14">
   <w:footnote w:type="separator" w:id="-1">
     <w:p>
       <w:pPr>
@@ -6865,7 +7691,7 @@
 </file>
 
 <file path=word/numbering.xml><?xml version="1.0" encoding="utf-8"?>
-<w:numbering xmlns:wpc="http://schemas.microsoft.com/office/word/2010/wordprocessingCanvas" xmlns:cx="http://schemas.microsoft.com/office/drawing/2014/chartex" xmlns:cx1="http://schemas.microsoft.com/office/drawing/2015/9/8/chartex" xmlns:cx2="http://schemas.microsoft.com/office/drawing/2015/10/21/chartex" xmlns:cx3="http://schemas.microsoft.com/office/drawing/2016/5/9/chartex" xmlns:cx4="http://schemas.microsoft.com/office/drawing/2016/5/10/chartex" xmlns:cx5="http://schemas.microsoft.com/office/drawing/2016/5/11/chartex" xmlns:cx6="http://schemas.microsoft.com/office/drawing/2016/5/12/chartex" xmlns:cx7="http://schemas.microsoft.com/office/drawing/2016/5/13/chartex" xmlns:cx8="http://schemas.microsoft.com/office/drawing/2016/5/14/chartex" xmlns:mc="http://schemas.openxmlformats.org/markup-compatibility/2006" xmlns:aink="http://schemas.microsoft.com/office/drawing/2016/ink" xmlns:am3d="http://schemas.microsoft.com/office/drawing/2017/model3d" xmlns:o="urn:schemas-microsoft-com:office:office" xmlns:r="http://schemas.openxmlformats.org/officeDocument/2006/relationships" xmlns:m="http://schemas.openxmlformats.org/officeDocument/2006/math" xmlns:v="urn:schemas-microsoft-com:vml" xmlns:wp14="http://schemas.microsoft.com/office/word/2010/wordprocessingDrawing" xmlns:wp="http://schemas.openxmlformats.org/drawingml/2006/wordprocessingDrawing" xmlns:w10="urn:schemas-microsoft-com:office:word" xmlns:w="http://schemas.openxmlformats.org/wordprocessingml/2006/main" xmlns:w14="http://schemas.microsoft.com/office/word/2010/wordml" xmlns:w15="http://schemas.microsoft.com/office/word/2012/wordml" xmlns:w16cex="http://schemas.microsoft.com/office/word/2018/wordml/cex" xmlns:w16cid="http://schemas.microsoft.com/office/word/2016/wordml/cid" xmlns:w16="http://schemas.microsoft.com/office/word/2018/wordml" xmlns:w16se="http://schemas.microsoft.com/office/word/2015/wordml/symex" xmlns:wpg="http://schemas.microsoft.com/office/word/2010/wordprocessingGroup" xmlns:wpi="http://schemas.microsoft.com/office/word/2010/wordprocessingInk" xmlns:wne="http://schemas.microsoft.com/office/word/2006/wordml" xmlns:wps="http://schemas.microsoft.com/office/word/2010/wordprocessingShape" mc:Ignorable="w14 w15 w16se w16cid w16 w16cex wp14">
+<w:numbering xmlns:wpc="http://schemas.microsoft.com/office/word/2010/wordprocessingCanvas" xmlns:cx="http://schemas.microsoft.com/office/drawing/2014/chartex" xmlns:cx1="http://schemas.microsoft.com/office/drawing/2015/9/8/chartex" xmlns:cx2="http://schemas.microsoft.com/office/drawing/2015/10/21/chartex" xmlns:cx3="http://schemas.microsoft.com/office/drawing/2016/5/9/chartex" xmlns:cx4="http://schemas.microsoft.com/office/drawing/2016/5/10/chartex" xmlns:cx5="http://schemas.microsoft.com/office/drawing/2016/5/11/chartex" xmlns:cx6="http://schemas.microsoft.com/office/drawing/2016/5/12/chartex" xmlns:cx7="http://schemas.microsoft.com/office/drawing/2016/5/13/chartex" xmlns:cx8="http://schemas.microsoft.com/office/drawing/2016/5/14/chartex" xmlns:mc="http://schemas.openxmlformats.org/markup-compatibility/2006" xmlns:aink="http://schemas.microsoft.com/office/drawing/2016/ink" xmlns:am3d="http://schemas.microsoft.com/office/drawing/2017/model3d" xmlns:o="urn:schemas-microsoft-com:office:office" xmlns:r="http://schemas.openxmlformats.org/officeDocument/2006/relationships" xmlns:m="http://schemas.openxmlformats.org/officeDocument/2006/math" xmlns:v="urn:schemas-microsoft-com:vml" xmlns:wp14="http://schemas.microsoft.com/office/word/2010/wordprocessingDrawing" xmlns:wp="http://schemas.openxmlformats.org/drawingml/2006/wordprocessingDrawing" xmlns:w10="urn:schemas-microsoft-com:office:word" xmlns:w="http://schemas.openxmlformats.org/wordprocessingml/2006/main" xmlns:w14="http://schemas.microsoft.com/office/word/2010/wordml" xmlns:w15="http://schemas.microsoft.com/office/word/2012/wordml" xmlns:w16cid="http://schemas.microsoft.com/office/word/2016/wordml/cid" xmlns:w16se="http://schemas.microsoft.com/office/word/2015/wordml/symex" xmlns:wpg="http://schemas.microsoft.com/office/word/2010/wordprocessingGroup" xmlns:wpi="http://schemas.microsoft.com/office/word/2010/wordprocessingInk" xmlns:wne="http://schemas.microsoft.com/office/word/2006/wordml" xmlns:wps="http://schemas.microsoft.com/office/word/2010/wordprocessingShape" mc:Ignorable="w14 w15 w16se w16cid wp14">
   <w:abstractNum w:abstractNumId="0" w15:restartNumberingAfterBreak="0">
     <w:nsid w:val="0975101E"/>
     <w:multiLevelType w:val="hybridMultilevel"/>
@@ -8480,7 +9306,7 @@
 </file>
 
 <file path=word/styles.xml><?xml version="1.0" encoding="utf-8"?>
-<w:styles xmlns:mc="http://schemas.openxmlformats.org/markup-compatibility/2006" xmlns:r="http://schemas.openxmlformats.org/officeDocument/2006/relationships" xmlns:w="http://schemas.openxmlformats.org/wordprocessingml/2006/main" xmlns:w14="http://schemas.microsoft.com/office/word/2010/wordml" xmlns:w15="http://schemas.microsoft.com/office/word/2012/wordml" xmlns:w16cex="http://schemas.microsoft.com/office/word/2018/wordml/cex" xmlns:w16cid="http://schemas.microsoft.com/office/word/2016/wordml/cid" xmlns:w16="http://schemas.microsoft.com/office/word/2018/wordml" xmlns:w16se="http://schemas.microsoft.com/office/word/2015/wordml/symex" mc:Ignorable="w14 w15 w16se w16cid w16 w16cex">
+<w:styles xmlns:mc="http://schemas.openxmlformats.org/markup-compatibility/2006" xmlns:r="http://schemas.openxmlformats.org/officeDocument/2006/relationships" xmlns:w="http://schemas.openxmlformats.org/wordprocessingml/2006/main" xmlns:w14="http://schemas.microsoft.com/office/word/2010/wordml" xmlns:w15="http://schemas.microsoft.com/office/word/2012/wordml" xmlns:w16cid="http://schemas.microsoft.com/office/word/2016/wordml/cid" xmlns:w16se="http://schemas.microsoft.com/office/word/2015/wordml/symex" mc:Ignorable="w14 w15 w16se w16cid">
   <w:docDefaults>
     <w:rPrDefault>
       <w:rPr>
@@ -8598,6 +9424,7 @@
     <w:lsdException w:name="HTML Sample" w:semiHidden="1" w:unhideWhenUsed="1"/>
     <w:lsdException w:name="HTML Typewriter" w:semiHidden="1" w:unhideWhenUsed="1"/>
     <w:lsdException w:name="HTML Variable" w:semiHidden="1" w:unhideWhenUsed="1"/>
+    <w:lsdException w:name="Normal Table" w:semiHidden="1" w:unhideWhenUsed="1"/>
     <w:lsdException w:name="annotation subject" w:semiHidden="1" w:unhideWhenUsed="1"/>
     <w:lsdException w:name="No List" w:semiHidden="1" w:unhideWhenUsed="1"/>
     <w:lsdException w:name="Outline List 1" w:semiHidden="1" w:unhideWhenUsed="1"/>
@@ -8641,8 +9468,10 @@
     <w:lsdException w:name="Table Elegant" w:semiHidden="1" w:unhideWhenUsed="1"/>
     <w:lsdException w:name="Table Professional" w:semiHidden="1" w:unhideWhenUsed="1"/>
     <w:lsdException w:name="Table Subtle 1" w:semiHidden="1" w:unhideWhenUsed="1"/>
+    <w:lsdException w:name="Table Subtle 2" w:semiHidden="1" w:unhideWhenUsed="1"/>
     <w:lsdException w:name="Table Web 1" w:semiHidden="1" w:unhideWhenUsed="1"/>
     <w:lsdException w:name="Table Web 2" w:semiHidden="1" w:unhideWhenUsed="1"/>
+    <w:lsdException w:name="Table Web 3" w:semiHidden="1" w:unhideWhenUsed="1"/>
     <w:lsdException w:name="Balloon Text" w:semiHidden="1" w:unhideWhenUsed="1"/>
     <w:lsdException w:name="Table Grid" w:uiPriority="59"/>
     <w:lsdException w:name="Table Theme" w:semiHidden="1" w:unhideWhenUsed="1"/>
@@ -9644,7 +10473,7 @@
 </file>
 
 <file path=customXml/itemProps1.xml><?xml version="1.0" encoding="utf-8"?>
-<ds:datastoreItem xmlns:ds="http://schemas.openxmlformats.org/officeDocument/2006/customXml" ds:itemID="{7A3B18EC-E229-4840-ADED-C69D6B8DDA60}">
+<ds:datastoreItem xmlns:ds="http://schemas.openxmlformats.org/officeDocument/2006/customXml" ds:itemID="{D4AB5500-442E-4D20-81F9-026ACB0B516F}">
   <ds:schemaRefs>
     <ds:schemaRef ds:uri="http://schemas.openxmlformats.org/officeDocument/2006/bibliography"/>
   </ds:schemaRefs>

</xml_diff>

<commit_message>
Caratteristiche dataset e manuale d'uso admin
</commit_message>
<xml_diff>
--- a/task2/Document_T2.docx
+++ b/task2/Document_T2.docx
@@ -6000,6 +6000,527 @@
     </w:tbl>
     <w:p>
       <w:pPr>
+        <w:spacing w:after="120"/>
+        <w:jc w:val="both"/>
+        <w:rPr>
+          <w:rFonts w:ascii="Palatino Linotype" w:hAnsi="Palatino Linotype" w:cstheme="minorHAnsi"/>
+          <w:bCs/>
+          <w:iCs/>
+          <w:szCs w:val="24"/>
+          <w:lang w:val="en-GB"/>
+        </w:rPr>
+      </w:pPr>
+      <w:r>
+        <w:rPr>
+          <w:rFonts w:ascii="Palatino Linotype" w:hAnsi="Palatino Linotype" w:cstheme="minorHAnsi"/>
+          <w:bCs/>
+          <w:iCs/>
+          <w:szCs w:val="24"/>
+          <w:lang w:val="en-GB"/>
+        </w:rPr>
+        <w:lastRenderedPageBreak/>
+        <w:t xml:space="preserve">Please note that the dataset used for </w:t>
+      </w:r>
+      <w:proofErr w:type="spellStart"/>
+      <w:r>
+        <w:rPr>
+          <w:rFonts w:ascii="Palatino Linotype" w:hAnsi="Palatino Linotype" w:cstheme="minorHAnsi"/>
+          <w:bCs/>
+          <w:iCs/>
+          <w:szCs w:val="24"/>
+          <w:lang w:val="en-GB"/>
+        </w:rPr>
+        <w:t>Orgabet</w:t>
+      </w:r>
+      <w:proofErr w:type="spellEnd"/>
+      <w:r>
+        <w:rPr>
+          <w:rFonts w:ascii="Palatino Linotype" w:hAnsi="Palatino Linotype" w:cstheme="minorHAnsi"/>
+          <w:bCs/>
+          <w:iCs/>
+          <w:szCs w:val="24"/>
+          <w:lang w:val="en-GB"/>
+        </w:rPr>
+        <w:t xml:space="preserve"> is a real dataset characterized by a large volume and has the </w:t>
+      </w:r>
+      <w:r>
+        <w:rPr>
+          <w:rFonts w:ascii="Palatino Linotype" w:hAnsi="Palatino Linotype" w:cstheme="minorHAnsi"/>
+          <w:bCs/>
+          <w:iCs/>
+          <w:szCs w:val="24"/>
+          <w:lang w:val="en-GB"/>
+        </w:rPr>
+        <w:t>“Variety”</w:t>
+      </w:r>
+      <w:r>
+        <w:rPr>
+          <w:rFonts w:ascii="Palatino Linotype" w:hAnsi="Palatino Linotype" w:cstheme="minorHAnsi"/>
+          <w:bCs/>
+          <w:iCs/>
+          <w:szCs w:val="24"/>
+          <w:lang w:val="en-GB"/>
+        </w:rPr>
+        <w:t xml:space="preserve"> feature</w:t>
+      </w:r>
+      <w:r>
+        <w:rPr>
+          <w:rFonts w:ascii="Palatino Linotype" w:hAnsi="Palatino Linotype" w:cstheme="minorHAnsi"/>
+          <w:bCs/>
+          <w:iCs/>
+          <w:szCs w:val="24"/>
+          <w:lang w:val="en-GB"/>
+        </w:rPr>
+        <w:t>, indeed it is:</w:t>
+      </w:r>
+    </w:p>
+    <w:p>
+      <w:pPr>
+        <w:pStyle w:val="Paragrafoelenco"/>
+        <w:numPr>
+          <w:ilvl w:val="0"/>
+          <w:numId w:val="14"/>
+        </w:numPr>
+        <w:spacing w:after="120" w:line="276" w:lineRule="auto"/>
+        <w:jc w:val="both"/>
+        <w:rPr>
+          <w:rFonts w:ascii="Palatino Linotype" w:hAnsi="Palatino Linotype"/>
+          <w:lang w:val="en-GB"/>
+        </w:rPr>
+      </w:pPr>
+      <w:r>
+        <w:rPr>
+          <w:rFonts w:ascii="Palatino Linotype" w:hAnsi="Palatino Linotype"/>
+          <w:lang w:val="en-GB"/>
+        </w:rPr>
+        <w:t xml:space="preserve">Multi-sources: </w:t>
+      </w:r>
+      <w:r>
+        <w:rPr>
+          <w:rFonts w:ascii="Palatino Linotype" w:hAnsi="Palatino Linotype" w:cstheme="minorHAnsi"/>
+          <w:bCs/>
+          <w:iCs/>
+          <w:szCs w:val="24"/>
+          <w:lang w:val="en-GB"/>
+        </w:rPr>
+        <w:t>data we got comes from multiple betting sites</w:t>
+      </w:r>
+      <w:r>
+        <w:rPr>
+          <w:rFonts w:ascii="Palatino Linotype" w:hAnsi="Palatino Linotype"/>
+          <w:lang w:val="en-GB"/>
+        </w:rPr>
+        <w:t>.</w:t>
+      </w:r>
+    </w:p>
+    <w:p>
+      <w:pPr>
+        <w:pStyle w:val="Paragrafoelenco"/>
+        <w:numPr>
+          <w:ilvl w:val="0"/>
+          <w:numId w:val="14"/>
+        </w:numPr>
+        <w:spacing w:after="120" w:line="276" w:lineRule="auto"/>
+        <w:jc w:val="both"/>
+        <w:rPr>
+          <w:rFonts w:ascii="Palatino Linotype" w:hAnsi="Palatino Linotype" w:cstheme="minorHAnsi"/>
+          <w:bCs/>
+          <w:iCs/>
+          <w:szCs w:val="24"/>
+          <w:lang w:val="en-GB"/>
+        </w:rPr>
+      </w:pPr>
+      <w:r>
+        <w:rPr>
+          <w:rFonts w:ascii="Palatino Linotype" w:hAnsi="Palatino Linotype"/>
+          <w:lang w:val="en-GB"/>
+        </w:rPr>
+        <w:t>Multi-format: depending on the sport</w:t>
+      </w:r>
+      <w:r>
+        <w:rPr>
+          <w:rFonts w:ascii="Palatino Linotype" w:hAnsi="Palatino Linotype"/>
+          <w:lang w:val="en-GB"/>
+        </w:rPr>
+        <w:t>.</w:t>
+      </w:r>
+      <w:r>
+        <w:rPr>
+          <w:rFonts w:ascii="Palatino Linotype" w:hAnsi="Palatino Linotype" w:cstheme="minorHAnsi"/>
+          <w:bCs/>
+          <w:iCs/>
+          <w:szCs w:val="24"/>
+          <w:lang w:val="en-GB"/>
+        </w:rPr>
+        <w:t xml:space="preserve"> </w:t>
+      </w:r>
+    </w:p>
+    <w:p>
+      <w:pPr>
+        <w:spacing w:after="120"/>
+        <w:jc w:val="both"/>
+        <w:rPr>
+          <w:rFonts w:ascii="Palatino Linotype" w:hAnsi="Palatino Linotype" w:cstheme="minorHAnsi"/>
+          <w:bCs/>
+          <w:i/>
+          <w:szCs w:val="24"/>
+          <w:lang w:val="en-GB"/>
+        </w:rPr>
+      </w:pPr>
+    </w:p>
+    <w:p>
+      <w:pPr>
+        <w:spacing w:after="120"/>
+        <w:jc w:val="both"/>
+        <w:rPr>
+          <w:rFonts w:ascii="Palatino Linotype" w:hAnsi="Palatino Linotype" w:cstheme="minorHAnsi"/>
+          <w:bCs/>
+          <w:i/>
+          <w:szCs w:val="24"/>
+          <w:lang w:val="en-GB"/>
+        </w:rPr>
+      </w:pPr>
+    </w:p>
+    <w:p>
+      <w:pPr>
+        <w:spacing w:after="120"/>
+        <w:jc w:val="both"/>
+        <w:rPr>
+          <w:rFonts w:ascii="Palatino Linotype" w:hAnsi="Palatino Linotype" w:cstheme="minorHAnsi"/>
+          <w:bCs/>
+          <w:i/>
+          <w:szCs w:val="24"/>
+          <w:lang w:val="en-GB"/>
+        </w:rPr>
+      </w:pPr>
+    </w:p>
+    <w:p>
+      <w:pPr>
+        <w:spacing w:after="120"/>
+        <w:jc w:val="both"/>
+        <w:rPr>
+          <w:rFonts w:ascii="Palatino Linotype" w:hAnsi="Palatino Linotype" w:cstheme="minorHAnsi"/>
+          <w:bCs/>
+          <w:i/>
+          <w:szCs w:val="24"/>
+          <w:lang w:val="en-GB"/>
+        </w:rPr>
+      </w:pPr>
+    </w:p>
+    <w:p>
+      <w:pPr>
+        <w:spacing w:after="120"/>
+        <w:jc w:val="both"/>
+        <w:rPr>
+          <w:rFonts w:ascii="Palatino Linotype" w:hAnsi="Palatino Linotype" w:cstheme="minorHAnsi"/>
+          <w:bCs/>
+          <w:i/>
+          <w:szCs w:val="24"/>
+          <w:lang w:val="en-GB"/>
+        </w:rPr>
+      </w:pPr>
+    </w:p>
+    <w:p>
+      <w:pPr>
+        <w:spacing w:after="120"/>
+        <w:jc w:val="both"/>
+        <w:rPr>
+          <w:rFonts w:ascii="Palatino Linotype" w:hAnsi="Palatino Linotype" w:cstheme="minorHAnsi"/>
+          <w:bCs/>
+          <w:i/>
+          <w:szCs w:val="24"/>
+          <w:lang w:val="en-GB"/>
+        </w:rPr>
+      </w:pPr>
+    </w:p>
+    <w:p>
+      <w:pPr>
+        <w:spacing w:after="120"/>
+        <w:jc w:val="both"/>
+        <w:rPr>
+          <w:rFonts w:ascii="Palatino Linotype" w:hAnsi="Palatino Linotype" w:cstheme="minorHAnsi"/>
+          <w:bCs/>
+          <w:i/>
+          <w:szCs w:val="24"/>
+          <w:lang w:val="en-GB"/>
+        </w:rPr>
+      </w:pPr>
+    </w:p>
+    <w:p>
+      <w:pPr>
+        <w:spacing w:after="120"/>
+        <w:jc w:val="both"/>
+        <w:rPr>
+          <w:rFonts w:ascii="Palatino Linotype" w:hAnsi="Palatino Linotype" w:cstheme="minorHAnsi"/>
+          <w:bCs/>
+          <w:i/>
+          <w:szCs w:val="24"/>
+          <w:lang w:val="en-GB"/>
+        </w:rPr>
+      </w:pPr>
+    </w:p>
+    <w:p>
+      <w:pPr>
+        <w:spacing w:after="120"/>
+        <w:jc w:val="both"/>
+        <w:rPr>
+          <w:rFonts w:ascii="Palatino Linotype" w:hAnsi="Palatino Linotype" w:cstheme="minorHAnsi"/>
+          <w:bCs/>
+          <w:i/>
+          <w:szCs w:val="24"/>
+          <w:lang w:val="en-GB"/>
+        </w:rPr>
+      </w:pPr>
+    </w:p>
+    <w:p>
+      <w:pPr>
+        <w:spacing w:after="120"/>
+        <w:jc w:val="both"/>
+        <w:rPr>
+          <w:rFonts w:ascii="Palatino Linotype" w:hAnsi="Palatino Linotype" w:cstheme="minorHAnsi"/>
+          <w:bCs/>
+          <w:i/>
+          <w:szCs w:val="24"/>
+          <w:lang w:val="en-GB"/>
+        </w:rPr>
+      </w:pPr>
+    </w:p>
+    <w:p>
+      <w:pPr>
+        <w:spacing w:after="120"/>
+        <w:jc w:val="both"/>
+        <w:rPr>
+          <w:rFonts w:ascii="Palatino Linotype" w:hAnsi="Palatino Linotype" w:cstheme="minorHAnsi"/>
+          <w:bCs/>
+          <w:i/>
+          <w:szCs w:val="24"/>
+          <w:lang w:val="en-GB"/>
+        </w:rPr>
+      </w:pPr>
+    </w:p>
+    <w:p>
+      <w:pPr>
+        <w:spacing w:after="120"/>
+        <w:jc w:val="both"/>
+        <w:rPr>
+          <w:rFonts w:ascii="Palatino Linotype" w:hAnsi="Palatino Linotype" w:cstheme="minorHAnsi"/>
+          <w:bCs/>
+          <w:i/>
+          <w:szCs w:val="24"/>
+          <w:lang w:val="en-GB"/>
+        </w:rPr>
+      </w:pPr>
+    </w:p>
+    <w:p>
+      <w:pPr>
+        <w:spacing w:after="120"/>
+        <w:jc w:val="both"/>
+        <w:rPr>
+          <w:rFonts w:ascii="Palatino Linotype" w:hAnsi="Palatino Linotype" w:cstheme="minorHAnsi"/>
+          <w:bCs/>
+          <w:i/>
+          <w:szCs w:val="24"/>
+          <w:lang w:val="en-GB"/>
+        </w:rPr>
+      </w:pPr>
+    </w:p>
+    <w:p>
+      <w:pPr>
+        <w:spacing w:after="120"/>
+        <w:jc w:val="both"/>
+        <w:rPr>
+          <w:rFonts w:ascii="Palatino Linotype" w:hAnsi="Palatino Linotype" w:cstheme="minorHAnsi"/>
+          <w:bCs/>
+          <w:i/>
+          <w:szCs w:val="24"/>
+          <w:lang w:val="en-GB"/>
+        </w:rPr>
+      </w:pPr>
+    </w:p>
+    <w:p>
+      <w:pPr>
+        <w:spacing w:after="120"/>
+        <w:jc w:val="both"/>
+        <w:rPr>
+          <w:rFonts w:ascii="Palatino Linotype" w:hAnsi="Palatino Linotype" w:cstheme="minorHAnsi"/>
+          <w:bCs/>
+          <w:i/>
+          <w:szCs w:val="24"/>
+          <w:lang w:val="en-GB"/>
+        </w:rPr>
+      </w:pPr>
+    </w:p>
+    <w:p>
+      <w:pPr>
+        <w:spacing w:after="120"/>
+        <w:jc w:val="both"/>
+        <w:rPr>
+          <w:rFonts w:ascii="Palatino Linotype" w:hAnsi="Palatino Linotype" w:cstheme="minorHAnsi"/>
+          <w:bCs/>
+          <w:i/>
+          <w:szCs w:val="24"/>
+          <w:lang w:val="en-GB"/>
+        </w:rPr>
+      </w:pPr>
+    </w:p>
+    <w:p>
+      <w:pPr>
+        <w:spacing w:after="120"/>
+        <w:jc w:val="both"/>
+        <w:rPr>
+          <w:rFonts w:ascii="Palatino Linotype" w:hAnsi="Palatino Linotype" w:cstheme="minorHAnsi"/>
+          <w:bCs/>
+          <w:i/>
+          <w:szCs w:val="24"/>
+          <w:lang w:val="en-GB"/>
+        </w:rPr>
+      </w:pPr>
+    </w:p>
+    <w:p>
+      <w:pPr>
+        <w:spacing w:after="120"/>
+        <w:jc w:val="both"/>
+        <w:rPr>
+          <w:rFonts w:ascii="Palatino Linotype" w:hAnsi="Palatino Linotype" w:cstheme="minorHAnsi"/>
+          <w:bCs/>
+          <w:i/>
+          <w:szCs w:val="24"/>
+          <w:lang w:val="en-GB"/>
+        </w:rPr>
+      </w:pPr>
+    </w:p>
+    <w:p>
+      <w:pPr>
+        <w:spacing w:after="120"/>
+        <w:jc w:val="both"/>
+        <w:rPr>
+          <w:rFonts w:ascii="Palatino Linotype" w:hAnsi="Palatino Linotype" w:cstheme="minorHAnsi"/>
+          <w:bCs/>
+          <w:i/>
+          <w:szCs w:val="24"/>
+          <w:lang w:val="en-GB"/>
+        </w:rPr>
+      </w:pPr>
+    </w:p>
+    <w:p>
+      <w:pPr>
+        <w:spacing w:after="120"/>
+        <w:jc w:val="both"/>
+        <w:rPr>
+          <w:rFonts w:ascii="Palatino Linotype" w:hAnsi="Palatino Linotype" w:cstheme="minorHAnsi"/>
+          <w:bCs/>
+          <w:i/>
+          <w:szCs w:val="24"/>
+          <w:lang w:val="en-GB"/>
+        </w:rPr>
+      </w:pPr>
+    </w:p>
+    <w:p>
+      <w:pPr>
+        <w:spacing w:after="120"/>
+        <w:jc w:val="both"/>
+        <w:rPr>
+          <w:rFonts w:ascii="Palatino Linotype" w:hAnsi="Palatino Linotype" w:cstheme="minorHAnsi"/>
+          <w:bCs/>
+          <w:i/>
+          <w:szCs w:val="24"/>
+          <w:lang w:val="en-GB"/>
+        </w:rPr>
+      </w:pPr>
+    </w:p>
+    <w:p>
+      <w:pPr>
+        <w:spacing w:after="120"/>
+        <w:jc w:val="both"/>
+        <w:rPr>
+          <w:rFonts w:ascii="Palatino Linotype" w:hAnsi="Palatino Linotype" w:cstheme="minorHAnsi"/>
+          <w:bCs/>
+          <w:i/>
+          <w:szCs w:val="24"/>
+          <w:lang w:val="en-GB"/>
+        </w:rPr>
+      </w:pPr>
+    </w:p>
+    <w:p>
+      <w:pPr>
+        <w:spacing w:after="120"/>
+        <w:jc w:val="both"/>
+        <w:rPr>
+          <w:rFonts w:ascii="Palatino Linotype" w:hAnsi="Palatino Linotype" w:cstheme="minorHAnsi"/>
+          <w:bCs/>
+          <w:i/>
+          <w:szCs w:val="24"/>
+          <w:lang w:val="en-GB"/>
+        </w:rPr>
+      </w:pPr>
+    </w:p>
+    <w:p>
+      <w:pPr>
+        <w:spacing w:after="120"/>
+        <w:jc w:val="both"/>
+        <w:rPr>
+          <w:rFonts w:ascii="Palatino Linotype" w:hAnsi="Palatino Linotype" w:cstheme="minorHAnsi"/>
+          <w:bCs/>
+          <w:i/>
+          <w:szCs w:val="24"/>
+          <w:lang w:val="en-GB"/>
+        </w:rPr>
+      </w:pPr>
+    </w:p>
+    <w:p>
+      <w:pPr>
+        <w:spacing w:after="120"/>
+        <w:jc w:val="both"/>
+        <w:rPr>
+          <w:rFonts w:ascii="Palatino Linotype" w:hAnsi="Palatino Linotype" w:cstheme="minorHAnsi"/>
+          <w:bCs/>
+          <w:i/>
+          <w:szCs w:val="24"/>
+          <w:lang w:val="en-GB"/>
+        </w:rPr>
+      </w:pPr>
+    </w:p>
+    <w:p>
+      <w:pPr>
+        <w:spacing w:after="120"/>
+        <w:jc w:val="both"/>
+        <w:rPr>
+          <w:rFonts w:ascii="Palatino Linotype" w:hAnsi="Palatino Linotype" w:cstheme="minorHAnsi"/>
+          <w:bCs/>
+          <w:i/>
+          <w:szCs w:val="24"/>
+          <w:lang w:val="en-GB"/>
+        </w:rPr>
+      </w:pPr>
+    </w:p>
+    <w:p>
+      <w:pPr>
+        <w:spacing w:after="120"/>
+        <w:jc w:val="both"/>
+        <w:rPr>
+          <w:rFonts w:ascii="Palatino Linotype" w:hAnsi="Palatino Linotype" w:cstheme="minorHAnsi"/>
+          <w:bCs/>
+          <w:i/>
+          <w:szCs w:val="24"/>
+          <w:lang w:val="en-GB"/>
+        </w:rPr>
+      </w:pPr>
+    </w:p>
+    <w:p>
+      <w:pPr>
+        <w:spacing w:after="120"/>
+        <w:jc w:val="both"/>
+        <w:rPr>
+          <w:rFonts w:ascii="Palatino Linotype" w:hAnsi="Palatino Linotype" w:cstheme="minorHAnsi"/>
+          <w:bCs/>
+          <w:i/>
+          <w:szCs w:val="24"/>
+          <w:lang w:val="en-GB"/>
+        </w:rPr>
+      </w:pPr>
+    </w:p>
+    <w:p>
+      <w:pPr>
         <w:pStyle w:val="Paragrafoelenco"/>
         <w:numPr>
           <w:ilvl w:val="0"/>
@@ -7169,6 +7690,17 @@
         <w:t>Orgabet</w:t>
       </w:r>
       <w:proofErr w:type="spellEnd"/>
+      <w:r>
+        <w:rPr>
+          <w:rFonts w:ascii="Palatino Linotype" w:hAnsi="Palatino Linotype" w:cs="Times New Roman"/>
+          <w:bCs/>
+          <w:sz w:val="24"/>
+          <w:szCs w:val="24"/>
+          <w:u w:val="single"/>
+          <w:lang w:val="en-GB"/>
+        </w:rPr>
+        <w:t xml:space="preserve"> – User side</w:t>
+      </w:r>
     </w:p>
     <w:p>
       <w:pPr>
@@ -9537,14 +10069,7 @@
           <w:rFonts w:ascii="Palatino Linotype" w:hAnsi="Palatino Linotype"/>
           <w:lang w:val="en-GB"/>
         </w:rPr>
-        <w:t>win percentage</w:t>
-      </w:r>
-      <w:r>
-        <w:rPr>
-          <w:rFonts w:ascii="Palatino Linotype" w:hAnsi="Palatino Linotype"/>
-          <w:lang w:val="en-GB"/>
-        </w:rPr>
-        <w:t>.</w:t>
+        <w:t>win percentage.</w:t>
       </w:r>
     </w:p>
     <w:p>
@@ -9580,21 +10105,7 @@
           <w:rFonts w:ascii="Palatino Linotype" w:hAnsi="Palatino Linotype"/>
           <w:lang w:val="en-GB"/>
         </w:rPr>
-        <w:t xml:space="preserve">(%): </w:t>
-      </w:r>
-      <w:r>
-        <w:rPr>
-          <w:rFonts w:ascii="Palatino Linotype" w:hAnsi="Palatino Linotype"/>
-          <w:lang w:val="en-GB"/>
-        </w:rPr>
-        <w:t>draw</w:t>
-      </w:r>
-      <w:r>
-        <w:rPr>
-          <w:rFonts w:ascii="Palatino Linotype" w:hAnsi="Palatino Linotype"/>
-          <w:lang w:val="en-GB"/>
-        </w:rPr>
-        <w:t xml:space="preserve"> percentage.</w:t>
+        <w:t>(%): draw percentage.</w:t>
       </w:r>
     </w:p>
     <w:p>
@@ -9630,21 +10141,7 @@
           <w:rFonts w:ascii="Palatino Linotype" w:hAnsi="Palatino Linotype"/>
           <w:lang w:val="en-GB"/>
         </w:rPr>
-        <w:t xml:space="preserve">(%): </w:t>
-      </w:r>
-      <w:r>
-        <w:rPr>
-          <w:rFonts w:ascii="Palatino Linotype" w:hAnsi="Palatino Linotype"/>
-          <w:lang w:val="en-GB"/>
-        </w:rPr>
-        <w:t>lost</w:t>
-      </w:r>
-      <w:r>
-        <w:rPr>
-          <w:rFonts w:ascii="Palatino Linotype" w:hAnsi="Palatino Linotype"/>
-          <w:lang w:val="en-GB"/>
-        </w:rPr>
-        <w:t xml:space="preserve"> percentage.</w:t>
+        <w:t>(%): lost percentage.</w:t>
       </w:r>
     </w:p>
     <w:p>
@@ -9680,21 +10177,7 @@
           <w:rFonts w:ascii="Palatino Linotype" w:hAnsi="Palatino Linotype"/>
           <w:lang w:val="en-GB"/>
         </w:rPr>
-        <w:t xml:space="preserve">(%): </w:t>
-      </w:r>
-      <w:r>
-        <w:rPr>
-          <w:rFonts w:ascii="Palatino Linotype" w:hAnsi="Palatino Linotype"/>
-          <w:lang w:val="en-GB"/>
-        </w:rPr>
-        <w:t>more than two goals in the game</w:t>
-      </w:r>
-      <w:r>
-        <w:rPr>
-          <w:rFonts w:ascii="Palatino Linotype" w:hAnsi="Palatino Linotype"/>
-          <w:lang w:val="en-GB"/>
-        </w:rPr>
-        <w:t xml:space="preserve"> percentage</w:t>
+        <w:t>(%): more than two goals in the game percentage</w:t>
       </w:r>
       <w:r>
         <w:rPr>
@@ -9723,14 +10206,7 @@
           <w:rFonts w:ascii="Palatino Linotype" w:hAnsi="Palatino Linotype"/>
           <w:lang w:val="en-GB"/>
         </w:rPr>
-        <w:t>UNDER</w:t>
-      </w:r>
-      <w:r>
-        <w:rPr>
-          <w:rFonts w:ascii="Palatino Linotype" w:hAnsi="Palatino Linotype"/>
-          <w:lang w:val="en-GB"/>
-        </w:rPr>
-        <w:t xml:space="preserve"> 2.5</w:t>
+        <w:t>UNDER 2.5</w:t>
       </w:r>
       <w:r>
         <w:rPr>
@@ -9744,35 +10220,7 @@
           <w:rFonts w:ascii="Palatino Linotype" w:hAnsi="Palatino Linotype"/>
           <w:lang w:val="en-GB"/>
         </w:rPr>
-        <w:t xml:space="preserve">(%): </w:t>
-      </w:r>
-      <w:r>
-        <w:rPr>
-          <w:rFonts w:ascii="Palatino Linotype" w:hAnsi="Palatino Linotype"/>
-          <w:lang w:val="en-GB"/>
-        </w:rPr>
-        <w:t>less</w:t>
-      </w:r>
-      <w:r>
-        <w:rPr>
-          <w:rFonts w:ascii="Palatino Linotype" w:hAnsi="Palatino Linotype"/>
-          <w:lang w:val="en-GB"/>
-        </w:rPr>
-        <w:t xml:space="preserve"> than </w:t>
-      </w:r>
-      <w:r>
-        <w:rPr>
-          <w:rFonts w:ascii="Palatino Linotype" w:hAnsi="Palatino Linotype"/>
-          <w:lang w:val="en-GB"/>
-        </w:rPr>
-        <w:t>three</w:t>
-      </w:r>
-      <w:r>
-        <w:rPr>
-          <w:rFonts w:ascii="Palatino Linotype" w:hAnsi="Palatino Linotype"/>
-          <w:lang w:val="en-GB"/>
-        </w:rPr>
-        <w:t xml:space="preserve"> goals in the game percentage.</w:t>
+        <w:t>(%): less than three goals in the game percentage.</w:t>
       </w:r>
     </w:p>
     <w:p>
@@ -9933,14 +10381,7 @@
           <w:rFonts w:ascii="Palatino Linotype" w:hAnsi="Palatino Linotype"/>
           <w:lang w:val="en-GB"/>
         </w:rPr>
-        <w:t>Tennis</w:t>
-      </w:r>
-      <w:r>
-        <w:rPr>
-          <w:rFonts w:ascii="Palatino Linotype" w:hAnsi="Palatino Linotype"/>
-          <w:lang w:val="en-GB"/>
-        </w:rPr>
-        <w:t xml:space="preserve"> statistics</w:t>
+        <w:t>Tennis statistics</w:t>
       </w:r>
       <w:r>
         <w:rPr>
@@ -10641,17 +11082,79 @@
       <w:pPr>
         <w:spacing w:after="0" w:line="240" w:lineRule="auto"/>
         <w:rPr>
-          <w:rFonts w:ascii="Palatino Linotype" w:hAnsi="Palatino Linotype" w:cstheme="minorHAnsi"/>
-          <w:bCs/>
-        </w:rPr>
-      </w:pPr>
+          <w:rFonts w:ascii="Palatino Linotype" w:hAnsi="Palatino Linotype" w:cs="Times New Roman"/>
+          <w:bCs/>
+          <w:sz w:val="24"/>
+          <w:szCs w:val="24"/>
+          <w:u w:val="single"/>
+          <w:lang w:val="en-GB"/>
+        </w:rPr>
+      </w:pPr>
+      <w:r>
+        <w:rPr>
+          <w:rFonts w:ascii="Palatino Linotype" w:hAnsi="Palatino Linotype" w:cs="Times New Roman"/>
+          <w:bCs/>
+          <w:sz w:val="24"/>
+          <w:szCs w:val="24"/>
+          <w:u w:val="single"/>
+          <w:lang w:val="en-GB"/>
+        </w:rPr>
+        <w:t xml:space="preserve">How to use </w:t>
+      </w:r>
+      <w:proofErr w:type="spellStart"/>
+      <w:r>
+        <w:rPr>
+          <w:rFonts w:ascii="Palatino Linotype" w:hAnsi="Palatino Linotype" w:cs="Times New Roman"/>
+          <w:bCs/>
+          <w:sz w:val="24"/>
+          <w:szCs w:val="24"/>
+          <w:u w:val="single"/>
+          <w:lang w:val="en-GB"/>
+        </w:rPr>
+        <w:t>Orgabet</w:t>
+      </w:r>
+      <w:proofErr w:type="spellEnd"/>
+      <w:r>
+        <w:rPr>
+          <w:rFonts w:ascii="Palatino Linotype" w:hAnsi="Palatino Linotype" w:cs="Times New Roman"/>
+          <w:bCs/>
+          <w:sz w:val="24"/>
+          <w:szCs w:val="24"/>
+          <w:u w:val="single"/>
+          <w:lang w:val="en-GB"/>
+        </w:rPr>
+        <w:t xml:space="preserve"> – </w:t>
+      </w:r>
+      <w:r>
+        <w:rPr>
+          <w:rFonts w:ascii="Palatino Linotype" w:hAnsi="Palatino Linotype" w:cs="Times New Roman"/>
+          <w:bCs/>
+          <w:sz w:val="24"/>
+          <w:szCs w:val="24"/>
+          <w:u w:val="single"/>
+          <w:lang w:val="en-GB"/>
+        </w:rPr>
+        <w:t>Admin</w:t>
+      </w:r>
+      <w:r>
+        <w:rPr>
+          <w:rFonts w:ascii="Palatino Linotype" w:hAnsi="Palatino Linotype" w:cs="Times New Roman"/>
+          <w:bCs/>
+          <w:sz w:val="24"/>
+          <w:szCs w:val="24"/>
+          <w:u w:val="single"/>
+          <w:lang w:val="en-GB"/>
+        </w:rPr>
+        <w:t xml:space="preserve"> side</w:t>
+      </w:r>
     </w:p>
     <w:p>
       <w:pPr>
         <w:spacing w:after="0" w:line="240" w:lineRule="auto"/>
         <w:rPr>
-          <w:rFonts w:ascii="Palatino Linotype" w:hAnsi="Palatino Linotype" w:cstheme="minorHAnsi"/>
-          <w:bCs/>
+          <w:rFonts w:ascii="Palatino Linotype" w:hAnsi="Palatino Linotype" w:cs="Times New Roman"/>
+          <w:bCs/>
+          <w:lang w:val="en-GB"/>
         </w:rPr>
       </w:pPr>
     </w:p>
@@ -10659,17 +11162,39 @@
       <w:pPr>
         <w:spacing w:after="0" w:line="240" w:lineRule="auto"/>
         <w:rPr>
-          <w:rFonts w:ascii="Palatino Linotype" w:hAnsi="Palatino Linotype" w:cstheme="minorHAnsi"/>
-          <w:bCs/>
-        </w:rPr>
-      </w:pPr>
+          <w:rFonts w:ascii="Palatino Linotype" w:hAnsi="Palatino Linotype" w:cs="Times New Roman"/>
+          <w:lang w:val="en-GB"/>
+        </w:rPr>
+      </w:pPr>
+      <w:r>
+        <w:rPr>
+          <w:rFonts w:ascii="Palatino Linotype" w:hAnsi="Palatino Linotype" w:cs="Times New Roman"/>
+          <w:bCs/>
+          <w:lang w:val="en-GB"/>
+        </w:rPr>
+        <w:t xml:space="preserve">The site administrator, as mentioned above, </w:t>
+      </w:r>
+      <w:r>
+        <w:rPr>
+          <w:rFonts w:ascii="Palatino Linotype" w:hAnsi="Palatino Linotype" w:cs="Times New Roman"/>
+          <w:lang w:val="en-GB"/>
+        </w:rPr>
+        <w:t>has the same functionalities as the regular user but also has additional responsibilities</w:t>
+      </w:r>
+      <w:r>
+        <w:rPr>
+          <w:rFonts w:ascii="Palatino Linotype" w:hAnsi="Palatino Linotype" w:cs="Times New Roman"/>
+          <w:lang w:val="en-GB"/>
+        </w:rPr>
+        <w:t xml:space="preserve">. </w:t>
+      </w:r>
     </w:p>
     <w:p>
       <w:pPr>
         <w:spacing w:after="0" w:line="240" w:lineRule="auto"/>
         <w:rPr>
-          <w:rFonts w:ascii="Palatino Linotype" w:hAnsi="Palatino Linotype" w:cstheme="minorHAnsi"/>
-          <w:bCs/>
+          <w:rFonts w:ascii="Palatino Linotype" w:hAnsi="Palatino Linotype" w:cs="Times New Roman"/>
+          <w:lang w:val="en-GB"/>
         </w:rPr>
       </w:pPr>
     </w:p>
@@ -10677,10 +11202,892 @@
       <w:pPr>
         <w:spacing w:after="0" w:line="240" w:lineRule="auto"/>
         <w:rPr>
-          <w:rFonts w:ascii="Palatino Linotype" w:hAnsi="Palatino Linotype" w:cstheme="minorHAnsi"/>
-          <w:bCs/>
-        </w:rPr>
-      </w:pPr>
+          <w:rFonts w:ascii="Palatino Linotype" w:hAnsi="Palatino Linotype" w:cs="Times New Roman"/>
+          <w:bCs/>
+          <w:lang w:val="en-GB"/>
+        </w:rPr>
+      </w:pPr>
+      <w:r>
+        <w:rPr>
+          <w:rFonts w:ascii="Palatino Linotype" w:hAnsi="Palatino Linotype" w:cs="Times New Roman"/>
+          <w:bCs/>
+          <w:noProof/>
+          <w:lang w:val="en-GB"/>
+        </w:rPr>
+        <w:drawing>
+          <wp:inline distT="0" distB="0" distL="0" distR="0" wp14:anchorId="17F928C1" wp14:editId="11785C39">
+            <wp:extent cx="5400040" cy="1532255"/>
+            <wp:effectExtent l="0" t="0" r="0" b="0"/>
+            <wp:docPr id="11" name="Immagine 11" descr="Immagine che contiene screenshot&#10;&#10;Descrizione generata automaticamente"/>
+            <wp:cNvGraphicFramePr>
+              <a:graphicFrameLocks xmlns:a="http://schemas.openxmlformats.org/drawingml/2006/main" noChangeAspect="1"/>
+            </wp:cNvGraphicFramePr>
+            <a:graphic xmlns:a="http://schemas.openxmlformats.org/drawingml/2006/main">
+              <a:graphicData uri="http://schemas.openxmlformats.org/drawingml/2006/picture">
+                <pic:pic xmlns:pic="http://schemas.openxmlformats.org/drawingml/2006/picture">
+                  <pic:nvPicPr>
+                    <pic:cNvPr id="11" name="users.PNG"/>
+                    <pic:cNvPicPr/>
+                  </pic:nvPicPr>
+                  <pic:blipFill>
+                    <a:blip r:embed="rId18" cstate="print">
+                      <a:extLst>
+                        <a:ext uri="{28A0092B-C50C-407E-A947-70E740481C1C}">
+                          <a14:useLocalDpi xmlns:a14="http://schemas.microsoft.com/office/drawing/2010/main" val="0"/>
+                        </a:ext>
+                      </a:extLst>
+                    </a:blip>
+                    <a:stretch>
+                      <a:fillRect/>
+                    </a:stretch>
+                  </pic:blipFill>
+                  <pic:spPr>
+                    <a:xfrm>
+                      <a:off x="0" y="0"/>
+                      <a:ext cx="5400040" cy="1532255"/>
+                    </a:xfrm>
+                    <a:prstGeom prst="rect">
+                      <a:avLst/>
+                    </a:prstGeom>
+                  </pic:spPr>
+                </pic:pic>
+              </a:graphicData>
+            </a:graphic>
+          </wp:inline>
+        </w:drawing>
+      </w:r>
+    </w:p>
+    <w:p>
+      <w:pPr>
+        <w:spacing w:after="0" w:line="240" w:lineRule="auto"/>
+        <w:jc w:val="center"/>
+        <w:rPr>
+          <w:rFonts w:ascii="Palatino Linotype" w:hAnsi="Palatino Linotype" w:cstheme="minorHAnsi"/>
+          <w:bCs/>
+        </w:rPr>
+      </w:pPr>
+      <w:r>
+        <w:rPr>
+          <w:rFonts w:ascii="Palatino Linotype" w:hAnsi="Palatino Linotype" w:cstheme="minorHAnsi"/>
+          <w:bCs/>
+          <w:i/>
+          <w:sz w:val="18"/>
+          <w:szCs w:val="24"/>
+          <w:lang w:val="en-GB"/>
+        </w:rPr>
+        <w:t xml:space="preserve">Figure </w:t>
+      </w:r>
+      <w:r>
+        <w:rPr>
+          <w:rFonts w:ascii="Palatino Linotype" w:hAnsi="Palatino Linotype" w:cstheme="minorHAnsi"/>
+          <w:bCs/>
+          <w:i/>
+          <w:sz w:val="18"/>
+          <w:szCs w:val="24"/>
+          <w:lang w:val="en-GB"/>
+        </w:rPr>
+        <w:t>8</w:t>
+      </w:r>
+      <w:r>
+        <w:rPr>
+          <w:rFonts w:ascii="Palatino Linotype" w:hAnsi="Palatino Linotype" w:cstheme="minorHAnsi"/>
+          <w:bCs/>
+          <w:i/>
+          <w:sz w:val="18"/>
+          <w:szCs w:val="24"/>
+          <w:lang w:val="en-GB"/>
+        </w:rPr>
+        <w:t xml:space="preserve">: </w:t>
+      </w:r>
+      <w:proofErr w:type="spellStart"/>
+      <w:r>
+        <w:rPr>
+          <w:rFonts w:ascii="Palatino Linotype" w:hAnsi="Palatino Linotype" w:cstheme="minorHAnsi"/>
+          <w:bCs/>
+          <w:i/>
+          <w:sz w:val="18"/>
+          <w:szCs w:val="24"/>
+          <w:lang w:val="en-GB"/>
+        </w:rPr>
+        <w:t>Orgabet</w:t>
+      </w:r>
+      <w:proofErr w:type="spellEnd"/>
+      <w:r>
+        <w:rPr>
+          <w:rFonts w:ascii="Palatino Linotype" w:hAnsi="Palatino Linotype" w:cstheme="minorHAnsi"/>
+          <w:bCs/>
+          <w:i/>
+          <w:sz w:val="18"/>
+          <w:szCs w:val="24"/>
+          <w:lang w:val="en-GB"/>
+        </w:rPr>
+        <w:t xml:space="preserve"> </w:t>
+      </w:r>
+      <w:r>
+        <w:rPr>
+          <w:rFonts w:ascii="Palatino Linotype" w:hAnsi="Palatino Linotype" w:cstheme="minorHAnsi"/>
+          <w:bCs/>
+          <w:i/>
+          <w:sz w:val="18"/>
+          <w:szCs w:val="24"/>
+          <w:lang w:val="en-GB"/>
+        </w:rPr>
+        <w:t>profile page</w:t>
+      </w:r>
+    </w:p>
+    <w:p>
+      <w:pPr>
+        <w:spacing w:after="0" w:line="240" w:lineRule="auto"/>
+        <w:rPr>
+          <w:rFonts w:ascii="Palatino Linotype" w:hAnsi="Palatino Linotype" w:cstheme="minorHAnsi"/>
+          <w:bCs/>
+        </w:rPr>
+      </w:pPr>
+    </w:p>
+    <w:p>
+      <w:pPr>
+        <w:spacing w:after="0" w:line="240" w:lineRule="auto"/>
+        <w:rPr>
+          <w:rFonts w:ascii="Palatino Linotype" w:hAnsi="Palatino Linotype" w:cstheme="minorHAnsi"/>
+          <w:bCs/>
+        </w:rPr>
+      </w:pPr>
+      <w:r>
+        <w:rPr>
+          <w:rFonts w:ascii="Palatino Linotype" w:hAnsi="Palatino Linotype" w:cstheme="minorHAnsi"/>
+          <w:bCs/>
+        </w:rPr>
+        <w:t xml:space="preserve">By </w:t>
+      </w:r>
+      <w:proofErr w:type="spellStart"/>
+      <w:r>
+        <w:rPr>
+          <w:rFonts w:ascii="Palatino Linotype" w:hAnsi="Palatino Linotype" w:cstheme="minorHAnsi"/>
+          <w:bCs/>
+        </w:rPr>
+        <w:t>clicking</w:t>
+      </w:r>
+      <w:proofErr w:type="spellEnd"/>
+      <w:r>
+        <w:rPr>
+          <w:rFonts w:ascii="Palatino Linotype" w:hAnsi="Palatino Linotype" w:cstheme="minorHAnsi"/>
+          <w:bCs/>
+        </w:rPr>
+        <w:t xml:space="preserve"> on “User List” on the top bar, the </w:t>
+      </w:r>
+      <w:r>
+        <w:rPr>
+          <w:rFonts w:ascii="Palatino Linotype" w:hAnsi="Palatino Linotype" w:cs="Times New Roman"/>
+          <w:bCs/>
+          <w:lang w:val="en-GB"/>
+        </w:rPr>
+        <w:t>administrator</w:t>
+      </w:r>
+      <w:r>
+        <w:rPr>
+          <w:rFonts w:ascii="Palatino Linotype" w:hAnsi="Palatino Linotype" w:cstheme="minorHAnsi"/>
+          <w:bCs/>
+        </w:rPr>
+        <w:t xml:space="preserve"> can </w:t>
+      </w:r>
+      <w:proofErr w:type="spellStart"/>
+      <w:r>
+        <w:rPr>
+          <w:rFonts w:ascii="Palatino Linotype" w:hAnsi="Palatino Linotype" w:cstheme="minorHAnsi"/>
+          <w:bCs/>
+        </w:rPr>
+        <w:t>view</w:t>
+      </w:r>
+      <w:proofErr w:type="spellEnd"/>
+      <w:r>
+        <w:rPr>
+          <w:rFonts w:ascii="Palatino Linotype" w:hAnsi="Palatino Linotype" w:cstheme="minorHAnsi"/>
+          <w:bCs/>
+        </w:rPr>
+        <w:t xml:space="preserve"> the list of users and </w:t>
+      </w:r>
+      <w:proofErr w:type="spellStart"/>
+      <w:r>
+        <w:rPr>
+          <w:rFonts w:ascii="Palatino Linotype" w:hAnsi="Palatino Linotype" w:cstheme="minorHAnsi"/>
+          <w:bCs/>
+        </w:rPr>
+        <w:t>enter</w:t>
+      </w:r>
+      <w:proofErr w:type="spellEnd"/>
+      <w:r>
+        <w:rPr>
+          <w:rFonts w:ascii="Palatino Linotype" w:hAnsi="Palatino Linotype" w:cstheme="minorHAnsi"/>
+          <w:bCs/>
+        </w:rPr>
+        <w:t xml:space="preserve"> </w:t>
+      </w:r>
+      <w:proofErr w:type="spellStart"/>
+      <w:r>
+        <w:rPr>
+          <w:rFonts w:ascii="Palatino Linotype" w:hAnsi="Palatino Linotype" w:cstheme="minorHAnsi"/>
+          <w:bCs/>
+        </w:rPr>
+        <w:t>each</w:t>
+      </w:r>
+      <w:proofErr w:type="spellEnd"/>
+      <w:r>
+        <w:rPr>
+          <w:rFonts w:ascii="Palatino Linotype" w:hAnsi="Palatino Linotype" w:cstheme="minorHAnsi"/>
+          <w:bCs/>
+        </w:rPr>
+        <w:t xml:space="preserve"> of </w:t>
+      </w:r>
+      <w:proofErr w:type="spellStart"/>
+      <w:r>
+        <w:rPr>
+          <w:rFonts w:ascii="Palatino Linotype" w:hAnsi="Palatino Linotype" w:cstheme="minorHAnsi"/>
+          <w:bCs/>
+        </w:rPr>
+        <w:t>their</w:t>
+      </w:r>
+      <w:proofErr w:type="spellEnd"/>
+      <w:r>
+        <w:rPr>
+          <w:rFonts w:ascii="Palatino Linotype" w:hAnsi="Palatino Linotype" w:cstheme="minorHAnsi"/>
+          <w:bCs/>
+        </w:rPr>
+        <w:t xml:space="preserve"> </w:t>
+      </w:r>
+      <w:proofErr w:type="spellStart"/>
+      <w:r>
+        <w:rPr>
+          <w:rFonts w:ascii="Palatino Linotype" w:hAnsi="Palatino Linotype" w:cstheme="minorHAnsi"/>
+          <w:bCs/>
+        </w:rPr>
+        <w:t>profile</w:t>
+      </w:r>
+      <w:proofErr w:type="spellEnd"/>
+      <w:r>
+        <w:rPr>
+          <w:rFonts w:ascii="Palatino Linotype" w:hAnsi="Palatino Linotype" w:cstheme="minorHAnsi"/>
+          <w:bCs/>
+        </w:rPr>
+        <w:t xml:space="preserve"> page</w:t>
+      </w:r>
+      <w:r>
+        <w:rPr>
+          <w:rFonts w:ascii="Palatino Linotype" w:hAnsi="Palatino Linotype" w:cstheme="minorHAnsi"/>
+          <w:bCs/>
+        </w:rPr>
+        <w:t>s</w:t>
+      </w:r>
+      <w:r>
+        <w:rPr>
+          <w:rFonts w:ascii="Palatino Linotype" w:hAnsi="Palatino Linotype" w:cstheme="minorHAnsi"/>
+          <w:bCs/>
+        </w:rPr>
+        <w:t xml:space="preserve"> with the </w:t>
+      </w:r>
+      <w:proofErr w:type="spellStart"/>
+      <w:r>
+        <w:rPr>
+          <w:rFonts w:ascii="Palatino Linotype" w:hAnsi="Palatino Linotype" w:cstheme="minorHAnsi"/>
+          <w:bCs/>
+        </w:rPr>
+        <w:t>corresponding</w:t>
+      </w:r>
+      <w:proofErr w:type="spellEnd"/>
+      <w:r>
+        <w:rPr>
+          <w:rFonts w:ascii="Palatino Linotype" w:hAnsi="Palatino Linotype" w:cstheme="minorHAnsi"/>
+          <w:bCs/>
+        </w:rPr>
+        <w:t xml:space="preserve"> </w:t>
+      </w:r>
+      <w:r>
+        <w:rPr>
+          <w:rFonts w:ascii="Palatino Linotype" w:hAnsi="Palatino Linotype" w:cstheme="minorHAnsi"/>
+          <w:bCs/>
+        </w:rPr>
+        <w:t xml:space="preserve">green </w:t>
+      </w:r>
+      <w:proofErr w:type="spellStart"/>
+      <w:r>
+        <w:rPr>
+          <w:rFonts w:ascii="Palatino Linotype" w:hAnsi="Palatino Linotype" w:cstheme="minorHAnsi"/>
+          <w:bCs/>
+        </w:rPr>
+        <w:t>button</w:t>
+      </w:r>
+      <w:proofErr w:type="spellEnd"/>
+      <w:r>
+        <w:rPr>
+          <w:rFonts w:ascii="Palatino Linotype" w:hAnsi="Palatino Linotype" w:cstheme="minorHAnsi"/>
+          <w:bCs/>
+        </w:rPr>
+        <w:t>.</w:t>
+      </w:r>
+    </w:p>
+    <w:p>
+      <w:pPr>
+        <w:spacing w:after="0" w:line="240" w:lineRule="auto"/>
+        <w:rPr>
+          <w:rFonts w:ascii="Palatino Linotype" w:hAnsi="Palatino Linotype" w:cstheme="minorHAnsi"/>
+          <w:bCs/>
+        </w:rPr>
+      </w:pPr>
+    </w:p>
+    <w:p>
+      <w:pPr>
+        <w:spacing w:after="0" w:line="240" w:lineRule="auto"/>
+        <w:rPr>
+          <w:rFonts w:ascii="Palatino Linotype" w:hAnsi="Palatino Linotype" w:cstheme="minorHAnsi"/>
+          <w:bCs/>
+        </w:rPr>
+      </w:pPr>
+      <w:r>
+        <w:rPr>
+          <w:rFonts w:ascii="Palatino Linotype" w:hAnsi="Palatino Linotype" w:cstheme="minorHAnsi"/>
+          <w:bCs/>
+          <w:noProof/>
+        </w:rPr>
+        <w:lastRenderedPageBreak/>
+        <w:drawing>
+          <wp:inline distT="0" distB="0" distL="0" distR="0" wp14:anchorId="5EC4BB6B" wp14:editId="4DC78AF3">
+            <wp:extent cx="5400040" cy="1791335"/>
+            <wp:effectExtent l="0" t="0" r="0" b="0"/>
+            <wp:docPr id="12" name="Immagine 12" descr="Immagine che contiene screenshot&#10;&#10;Descrizione generata automaticamente"/>
+            <wp:cNvGraphicFramePr>
+              <a:graphicFrameLocks xmlns:a="http://schemas.openxmlformats.org/drawingml/2006/main" noChangeAspect="1"/>
+            </wp:cNvGraphicFramePr>
+            <a:graphic xmlns:a="http://schemas.openxmlformats.org/drawingml/2006/main">
+              <a:graphicData uri="http://schemas.openxmlformats.org/drawingml/2006/picture">
+                <pic:pic xmlns:pic="http://schemas.openxmlformats.org/drawingml/2006/picture">
+                  <pic:nvPicPr>
+                    <pic:cNvPr id="12" name="ban.PNG"/>
+                    <pic:cNvPicPr/>
+                  </pic:nvPicPr>
+                  <pic:blipFill>
+                    <a:blip r:embed="rId19" cstate="print">
+                      <a:extLst>
+                        <a:ext uri="{28A0092B-C50C-407E-A947-70E740481C1C}">
+                          <a14:useLocalDpi xmlns:a14="http://schemas.microsoft.com/office/drawing/2010/main" val="0"/>
+                        </a:ext>
+                      </a:extLst>
+                    </a:blip>
+                    <a:stretch>
+                      <a:fillRect/>
+                    </a:stretch>
+                  </pic:blipFill>
+                  <pic:spPr>
+                    <a:xfrm>
+                      <a:off x="0" y="0"/>
+                      <a:ext cx="5400040" cy="1791335"/>
+                    </a:xfrm>
+                    <a:prstGeom prst="rect">
+                      <a:avLst/>
+                    </a:prstGeom>
+                  </pic:spPr>
+                </pic:pic>
+              </a:graphicData>
+            </a:graphic>
+          </wp:inline>
+        </w:drawing>
+      </w:r>
+    </w:p>
+    <w:p>
+      <w:pPr>
+        <w:spacing w:after="0" w:line="240" w:lineRule="auto"/>
+        <w:jc w:val="center"/>
+        <w:rPr>
+          <w:rFonts w:ascii="Palatino Linotype" w:hAnsi="Palatino Linotype" w:cstheme="minorHAnsi"/>
+          <w:bCs/>
+        </w:rPr>
+      </w:pPr>
+      <w:r>
+        <w:rPr>
+          <w:rFonts w:ascii="Palatino Linotype" w:hAnsi="Palatino Linotype" w:cstheme="minorHAnsi"/>
+          <w:bCs/>
+          <w:i/>
+          <w:sz w:val="18"/>
+          <w:szCs w:val="24"/>
+          <w:lang w:val="en-GB"/>
+        </w:rPr>
+        <w:t xml:space="preserve">Figure </w:t>
+      </w:r>
+      <w:r>
+        <w:rPr>
+          <w:rFonts w:ascii="Palatino Linotype" w:hAnsi="Palatino Linotype" w:cstheme="minorHAnsi"/>
+          <w:bCs/>
+          <w:i/>
+          <w:sz w:val="18"/>
+          <w:szCs w:val="24"/>
+          <w:lang w:val="en-GB"/>
+        </w:rPr>
+        <w:t>9</w:t>
+      </w:r>
+      <w:r>
+        <w:rPr>
+          <w:rFonts w:ascii="Palatino Linotype" w:hAnsi="Palatino Linotype" w:cstheme="minorHAnsi"/>
+          <w:bCs/>
+          <w:i/>
+          <w:sz w:val="18"/>
+          <w:szCs w:val="24"/>
+          <w:lang w:val="en-GB"/>
+        </w:rPr>
+        <w:t xml:space="preserve">: </w:t>
+      </w:r>
+      <w:r>
+        <w:rPr>
+          <w:rFonts w:ascii="Palatino Linotype" w:hAnsi="Palatino Linotype" w:cstheme="minorHAnsi"/>
+          <w:bCs/>
+          <w:i/>
+          <w:sz w:val="18"/>
+          <w:szCs w:val="24"/>
+          <w:lang w:val="en-GB"/>
+        </w:rPr>
+        <w:t>Example</w:t>
+      </w:r>
+      <w:r>
+        <w:rPr>
+          <w:rFonts w:ascii="Palatino Linotype" w:hAnsi="Palatino Linotype" w:cstheme="minorHAnsi"/>
+          <w:bCs/>
+          <w:i/>
+          <w:sz w:val="18"/>
+          <w:szCs w:val="24"/>
+          <w:lang w:val="en-GB"/>
+        </w:rPr>
+        <w:t xml:space="preserve"> </w:t>
+      </w:r>
+      <w:r>
+        <w:rPr>
+          <w:rFonts w:ascii="Palatino Linotype" w:hAnsi="Palatino Linotype" w:cstheme="minorHAnsi"/>
+          <w:bCs/>
+          <w:i/>
+          <w:sz w:val="18"/>
+          <w:szCs w:val="24"/>
+          <w:lang w:val="en-GB"/>
+        </w:rPr>
+        <w:t>profile page</w:t>
+      </w:r>
+    </w:p>
+    <w:p>
+      <w:pPr>
+        <w:spacing w:after="0" w:line="240" w:lineRule="auto"/>
+        <w:rPr>
+          <w:rFonts w:ascii="Palatino Linotype" w:hAnsi="Palatino Linotype" w:cstheme="minorHAnsi"/>
+          <w:bCs/>
+        </w:rPr>
+      </w:pPr>
+    </w:p>
+    <w:p>
+      <w:pPr>
+        <w:spacing w:after="0" w:line="240" w:lineRule="auto"/>
+        <w:rPr>
+          <w:rFonts w:ascii="Palatino Linotype" w:hAnsi="Palatino Linotype" w:cs="Times New Roman"/>
+          <w:bCs/>
+          <w:lang w:val="en-GB"/>
+        </w:rPr>
+      </w:pPr>
+      <w:r>
+        <w:rPr>
+          <w:rFonts w:ascii="Palatino Linotype" w:hAnsi="Palatino Linotype" w:cstheme="minorHAnsi"/>
+          <w:bCs/>
+        </w:rPr>
+        <w:t xml:space="preserve">For </w:t>
+      </w:r>
+      <w:proofErr w:type="spellStart"/>
+      <w:r>
+        <w:rPr>
+          <w:rFonts w:ascii="Palatino Linotype" w:hAnsi="Palatino Linotype" w:cstheme="minorHAnsi"/>
+          <w:bCs/>
+        </w:rPr>
+        <w:t>example</w:t>
+      </w:r>
+      <w:proofErr w:type="spellEnd"/>
+      <w:r>
+        <w:rPr>
+          <w:rFonts w:ascii="Palatino Linotype" w:hAnsi="Palatino Linotype" w:cstheme="minorHAnsi"/>
+          <w:bCs/>
+        </w:rPr>
+        <w:t xml:space="preserve">, in Figure 9, </w:t>
+      </w:r>
+      <w:proofErr w:type="spellStart"/>
+      <w:r>
+        <w:rPr>
+          <w:rFonts w:ascii="Palatino Linotype" w:hAnsi="Palatino Linotype" w:cstheme="minorHAnsi"/>
+          <w:bCs/>
+        </w:rPr>
+        <w:t>is</w:t>
+      </w:r>
+      <w:proofErr w:type="spellEnd"/>
+      <w:r>
+        <w:rPr>
+          <w:rFonts w:ascii="Palatino Linotype" w:hAnsi="Palatino Linotype" w:cstheme="minorHAnsi"/>
+          <w:bCs/>
+        </w:rPr>
+        <w:t xml:space="preserve"> </w:t>
+      </w:r>
+      <w:proofErr w:type="spellStart"/>
+      <w:r>
+        <w:rPr>
+          <w:rFonts w:ascii="Palatino Linotype" w:hAnsi="Palatino Linotype" w:cstheme="minorHAnsi"/>
+          <w:bCs/>
+        </w:rPr>
+        <w:t>shown</w:t>
+      </w:r>
+      <w:proofErr w:type="spellEnd"/>
+      <w:r>
+        <w:rPr>
+          <w:rFonts w:ascii="Palatino Linotype" w:hAnsi="Palatino Linotype" w:cstheme="minorHAnsi"/>
+          <w:bCs/>
+        </w:rPr>
+        <w:t xml:space="preserve"> “Franco Bianchi” </w:t>
+      </w:r>
+      <w:proofErr w:type="spellStart"/>
+      <w:r>
+        <w:rPr>
+          <w:rFonts w:ascii="Palatino Linotype" w:hAnsi="Palatino Linotype" w:cstheme="minorHAnsi"/>
+          <w:bCs/>
+        </w:rPr>
+        <w:t>profile</w:t>
+      </w:r>
+      <w:proofErr w:type="spellEnd"/>
+      <w:r>
+        <w:rPr>
+          <w:rFonts w:ascii="Palatino Linotype" w:hAnsi="Palatino Linotype" w:cstheme="minorHAnsi"/>
+          <w:bCs/>
+        </w:rPr>
+        <w:t xml:space="preserve"> page, and the </w:t>
+      </w:r>
+      <w:r>
+        <w:rPr>
+          <w:rFonts w:ascii="Palatino Linotype" w:hAnsi="Palatino Linotype" w:cs="Times New Roman"/>
+          <w:bCs/>
+          <w:lang w:val="en-GB"/>
+        </w:rPr>
+        <w:t>administrator</w:t>
+      </w:r>
+      <w:r>
+        <w:rPr>
+          <w:rFonts w:ascii="Palatino Linotype" w:hAnsi="Palatino Linotype" w:cs="Times New Roman"/>
+          <w:bCs/>
+          <w:lang w:val="en-GB"/>
+        </w:rPr>
+        <w:t xml:space="preserve"> can, if he deems it necessary, ban the user from </w:t>
+      </w:r>
+      <w:proofErr w:type="spellStart"/>
+      <w:r>
+        <w:rPr>
+          <w:rFonts w:ascii="Palatino Linotype" w:hAnsi="Palatino Linotype" w:cs="Times New Roman"/>
+          <w:bCs/>
+          <w:lang w:val="en-GB"/>
+        </w:rPr>
+        <w:t>Orgabet</w:t>
+      </w:r>
+      <w:proofErr w:type="spellEnd"/>
+      <w:r>
+        <w:rPr>
+          <w:rFonts w:ascii="Palatino Linotype" w:hAnsi="Palatino Linotype" w:cs="Times New Roman"/>
+          <w:bCs/>
+          <w:lang w:val="en-GB"/>
+        </w:rPr>
+        <w:t>. Whenever he wants, “admin” can remove the previously assigned ban.</w:t>
+      </w:r>
+    </w:p>
+    <w:p>
+      <w:pPr>
+        <w:spacing w:after="0" w:line="240" w:lineRule="auto"/>
+        <w:rPr>
+          <w:rFonts w:ascii="Palatino Linotype" w:hAnsi="Palatino Linotype" w:cs="Times New Roman"/>
+          <w:bCs/>
+          <w:lang w:val="en-GB"/>
+        </w:rPr>
+      </w:pPr>
+      <w:r>
+        <w:rPr>
+          <w:rFonts w:ascii="Palatino Linotype" w:hAnsi="Palatino Linotype" w:cs="Times New Roman"/>
+          <w:bCs/>
+          <w:lang w:val="en-GB"/>
+        </w:rPr>
+        <w:t>The second responsibility of the administrator is to upload new matches and odds, to do this he has to select “Add Matches” item in the top bar and will be redirected to the following web page.</w:t>
+      </w:r>
+    </w:p>
+    <w:p>
+      <w:pPr>
+        <w:spacing w:after="0" w:line="240" w:lineRule="auto"/>
+        <w:rPr>
+          <w:rFonts w:ascii="Palatino Linotype" w:hAnsi="Palatino Linotype" w:cs="Times New Roman"/>
+          <w:bCs/>
+          <w:lang w:val="en-GB"/>
+        </w:rPr>
+      </w:pPr>
+    </w:p>
+    <w:p>
+      <w:pPr>
+        <w:spacing w:after="0" w:line="240" w:lineRule="auto"/>
+        <w:rPr>
+          <w:rFonts w:ascii="Palatino Linotype" w:hAnsi="Palatino Linotype" w:cstheme="minorHAnsi"/>
+          <w:bCs/>
+        </w:rPr>
+      </w:pPr>
+      <w:r>
+        <w:rPr>
+          <w:rFonts w:ascii="Palatino Linotype" w:hAnsi="Palatino Linotype" w:cstheme="minorHAnsi"/>
+          <w:bCs/>
+          <w:noProof/>
+        </w:rPr>
+        <w:drawing>
+          <wp:inline distT="0" distB="0" distL="0" distR="0" wp14:anchorId="118AE418" wp14:editId="0D8B48D4">
+            <wp:extent cx="5400040" cy="1036320"/>
+            <wp:effectExtent l="0" t="0" r="0" b="0"/>
+            <wp:docPr id="13" name="Immagine 13" descr="Immagine che contiene screenshot&#10;&#10;Descrizione generata automaticamente"/>
+            <wp:cNvGraphicFramePr>
+              <a:graphicFrameLocks xmlns:a="http://schemas.openxmlformats.org/drawingml/2006/main" noChangeAspect="1"/>
+            </wp:cNvGraphicFramePr>
+            <a:graphic xmlns:a="http://schemas.openxmlformats.org/drawingml/2006/main">
+              <a:graphicData uri="http://schemas.openxmlformats.org/drawingml/2006/picture">
+                <pic:pic xmlns:pic="http://schemas.openxmlformats.org/drawingml/2006/picture">
+                  <pic:nvPicPr>
+                    <pic:cNvPr id="13" name="upload.PNG"/>
+                    <pic:cNvPicPr/>
+                  </pic:nvPicPr>
+                  <pic:blipFill>
+                    <a:blip r:embed="rId20" cstate="print">
+                      <a:extLst>
+                        <a:ext uri="{28A0092B-C50C-407E-A947-70E740481C1C}">
+                          <a14:useLocalDpi xmlns:a14="http://schemas.microsoft.com/office/drawing/2010/main" val="0"/>
+                        </a:ext>
+                      </a:extLst>
+                    </a:blip>
+                    <a:stretch>
+                      <a:fillRect/>
+                    </a:stretch>
+                  </pic:blipFill>
+                  <pic:spPr>
+                    <a:xfrm>
+                      <a:off x="0" y="0"/>
+                      <a:ext cx="5400040" cy="1036320"/>
+                    </a:xfrm>
+                    <a:prstGeom prst="rect">
+                      <a:avLst/>
+                    </a:prstGeom>
+                  </pic:spPr>
+                </pic:pic>
+              </a:graphicData>
+            </a:graphic>
+          </wp:inline>
+        </w:drawing>
+      </w:r>
+    </w:p>
+    <w:p>
+      <w:pPr>
+        <w:spacing w:after="0" w:line="240" w:lineRule="auto"/>
+        <w:jc w:val="center"/>
+        <w:rPr>
+          <w:rFonts w:ascii="Palatino Linotype" w:hAnsi="Palatino Linotype" w:cstheme="minorHAnsi"/>
+          <w:bCs/>
+        </w:rPr>
+      </w:pPr>
+      <w:r>
+        <w:rPr>
+          <w:rFonts w:ascii="Palatino Linotype" w:hAnsi="Palatino Linotype" w:cstheme="minorHAnsi"/>
+          <w:bCs/>
+          <w:i/>
+          <w:sz w:val="18"/>
+          <w:szCs w:val="24"/>
+          <w:lang w:val="en-GB"/>
+        </w:rPr>
+        <w:t xml:space="preserve">Figure </w:t>
+      </w:r>
+      <w:r>
+        <w:rPr>
+          <w:rFonts w:ascii="Palatino Linotype" w:hAnsi="Palatino Linotype" w:cstheme="minorHAnsi"/>
+          <w:bCs/>
+          <w:i/>
+          <w:sz w:val="18"/>
+          <w:szCs w:val="24"/>
+          <w:lang w:val="en-GB"/>
+        </w:rPr>
+        <w:t>10</w:t>
+      </w:r>
+      <w:r>
+        <w:rPr>
+          <w:rFonts w:ascii="Palatino Linotype" w:hAnsi="Palatino Linotype" w:cstheme="minorHAnsi"/>
+          <w:bCs/>
+          <w:i/>
+          <w:sz w:val="18"/>
+          <w:szCs w:val="24"/>
+          <w:lang w:val="en-GB"/>
+        </w:rPr>
+        <w:t xml:space="preserve">: </w:t>
+      </w:r>
+      <w:r>
+        <w:rPr>
+          <w:rFonts w:ascii="Palatino Linotype" w:hAnsi="Palatino Linotype" w:cstheme="minorHAnsi"/>
+          <w:bCs/>
+          <w:i/>
+          <w:sz w:val="18"/>
+          <w:szCs w:val="24"/>
+          <w:lang w:val="en-GB"/>
+        </w:rPr>
+        <w:t>Example</w:t>
+      </w:r>
+      <w:r>
+        <w:rPr>
+          <w:rFonts w:ascii="Palatino Linotype" w:hAnsi="Palatino Linotype" w:cstheme="minorHAnsi"/>
+          <w:bCs/>
+          <w:i/>
+          <w:sz w:val="18"/>
+          <w:szCs w:val="24"/>
+          <w:lang w:val="en-GB"/>
+        </w:rPr>
+        <w:t xml:space="preserve"> </w:t>
+      </w:r>
+      <w:r>
+        <w:rPr>
+          <w:rFonts w:ascii="Palatino Linotype" w:hAnsi="Palatino Linotype" w:cstheme="minorHAnsi"/>
+          <w:bCs/>
+          <w:i/>
+          <w:sz w:val="18"/>
+          <w:szCs w:val="24"/>
+          <w:lang w:val="en-GB"/>
+        </w:rPr>
+        <w:t>profile page</w:t>
+      </w:r>
+    </w:p>
+    <w:p>
+      <w:pPr>
+        <w:spacing w:after="0" w:line="240" w:lineRule="auto"/>
+        <w:rPr>
+          <w:rFonts w:ascii="Palatino Linotype" w:hAnsi="Palatino Linotype" w:cstheme="minorHAnsi"/>
+          <w:bCs/>
+        </w:rPr>
+      </w:pPr>
+    </w:p>
+    <w:p>
+      <w:pPr>
+        <w:spacing w:after="0" w:line="240" w:lineRule="auto"/>
+        <w:rPr>
+          <w:rFonts w:ascii="Palatino Linotype" w:hAnsi="Palatino Linotype" w:cstheme="minorHAnsi"/>
+          <w:bCs/>
+        </w:rPr>
+      </w:pPr>
+      <w:r>
+        <w:rPr>
+          <w:rFonts w:ascii="Palatino Linotype" w:hAnsi="Palatino Linotype" w:cstheme="minorHAnsi"/>
+          <w:bCs/>
+        </w:rPr>
+        <w:t xml:space="preserve">Here the </w:t>
+      </w:r>
+      <w:proofErr w:type="spellStart"/>
+      <w:r>
+        <w:rPr>
+          <w:rFonts w:ascii="Palatino Linotype" w:hAnsi="Palatino Linotype" w:cstheme="minorHAnsi"/>
+          <w:bCs/>
+        </w:rPr>
+        <w:t>administrator</w:t>
+      </w:r>
+      <w:proofErr w:type="spellEnd"/>
+      <w:r>
+        <w:rPr>
+          <w:rFonts w:ascii="Palatino Linotype" w:hAnsi="Palatino Linotype" w:cstheme="minorHAnsi"/>
+          <w:bCs/>
+        </w:rPr>
+        <w:t xml:space="preserve"> can </w:t>
+      </w:r>
+      <w:proofErr w:type="spellStart"/>
+      <w:r>
+        <w:rPr>
+          <w:rFonts w:ascii="Palatino Linotype" w:hAnsi="Palatino Linotype" w:cstheme="minorHAnsi"/>
+          <w:bCs/>
+        </w:rPr>
+        <w:t>browse</w:t>
+      </w:r>
+      <w:proofErr w:type="spellEnd"/>
+      <w:r>
+        <w:rPr>
+          <w:rFonts w:ascii="Palatino Linotype" w:hAnsi="Palatino Linotype" w:cstheme="minorHAnsi"/>
+          <w:bCs/>
+        </w:rPr>
+        <w:t xml:space="preserve"> the </w:t>
+      </w:r>
+      <w:proofErr w:type="spellStart"/>
+      <w:r>
+        <w:rPr>
+          <w:rFonts w:ascii="Palatino Linotype" w:hAnsi="Palatino Linotype" w:cstheme="minorHAnsi"/>
+          <w:bCs/>
+        </w:rPr>
+        <w:t>desired</w:t>
+      </w:r>
+      <w:proofErr w:type="spellEnd"/>
+      <w:r>
+        <w:rPr>
+          <w:rFonts w:ascii="Palatino Linotype" w:hAnsi="Palatino Linotype" w:cstheme="minorHAnsi"/>
+          <w:bCs/>
+        </w:rPr>
+        <w:t xml:space="preserve"> JSON file and </w:t>
+      </w:r>
+      <w:proofErr w:type="spellStart"/>
+      <w:r>
+        <w:rPr>
+          <w:rFonts w:ascii="Palatino Linotype" w:hAnsi="Palatino Linotype" w:cstheme="minorHAnsi"/>
+          <w:bCs/>
+        </w:rPr>
+        <w:t>then</w:t>
+      </w:r>
+      <w:proofErr w:type="spellEnd"/>
+      <w:r>
+        <w:rPr>
+          <w:rFonts w:ascii="Palatino Linotype" w:hAnsi="Palatino Linotype" w:cstheme="minorHAnsi"/>
+          <w:bCs/>
+        </w:rPr>
+        <w:t xml:space="preserve"> upload </w:t>
+      </w:r>
+      <w:proofErr w:type="spellStart"/>
+      <w:r>
+        <w:rPr>
+          <w:rFonts w:ascii="Palatino Linotype" w:hAnsi="Palatino Linotype" w:cstheme="minorHAnsi"/>
+          <w:bCs/>
+        </w:rPr>
+        <w:t>it</w:t>
+      </w:r>
+      <w:proofErr w:type="spellEnd"/>
+      <w:r>
+        <w:rPr>
+          <w:rFonts w:ascii="Palatino Linotype" w:hAnsi="Palatino Linotype" w:cstheme="minorHAnsi"/>
+          <w:bCs/>
+        </w:rPr>
+        <w:t xml:space="preserve"> </w:t>
+      </w:r>
+      <w:proofErr w:type="spellStart"/>
+      <w:r>
+        <w:rPr>
+          <w:rFonts w:ascii="Palatino Linotype" w:hAnsi="Palatino Linotype" w:cstheme="minorHAnsi"/>
+          <w:bCs/>
+        </w:rPr>
+        <w:t>using</w:t>
+      </w:r>
+      <w:proofErr w:type="spellEnd"/>
+      <w:r>
+        <w:rPr>
+          <w:rFonts w:ascii="Palatino Linotype" w:hAnsi="Palatino Linotype" w:cstheme="minorHAnsi"/>
+          <w:bCs/>
+        </w:rPr>
+        <w:t xml:space="preserve"> “Upload” </w:t>
+      </w:r>
+      <w:proofErr w:type="spellStart"/>
+      <w:r>
+        <w:rPr>
+          <w:rFonts w:ascii="Palatino Linotype" w:hAnsi="Palatino Linotype" w:cstheme="minorHAnsi"/>
+          <w:bCs/>
+        </w:rPr>
+        <w:t>button</w:t>
+      </w:r>
+      <w:proofErr w:type="spellEnd"/>
+      <w:r>
+        <w:rPr>
+          <w:rFonts w:ascii="Palatino Linotype" w:hAnsi="Palatino Linotype" w:cstheme="minorHAnsi"/>
+          <w:bCs/>
+        </w:rPr>
+        <w:t>.</w:t>
+      </w:r>
     </w:p>
     <w:p>
       <w:pPr>
@@ -10854,6 +12261,8 @@
           <w:szCs w:val="24"/>
         </w:rPr>
       </w:pPr>
+      <w:bookmarkStart w:id="1" w:name="_GoBack"/>
+      <w:bookmarkEnd w:id="1"/>
     </w:p>
     <w:p>
       <w:pPr>
@@ -15381,7 +16790,7 @@
           <w:szCs w:val="24"/>
           <w:lang w:val="en-GB"/>
         </w:rPr>
-        <w:t>1</w:t>
+        <w:t>2</w:t>
       </w:r>
       <w:r>
         <w:rPr>
@@ -16767,17 +18176,7 @@
           <w:szCs w:val="24"/>
           <w:lang w:val="en-GB"/>
         </w:rPr>
-        <w:t xml:space="preserve"> </w:t>
-      </w:r>
-      <w:r>
-        <w:rPr>
-          <w:rFonts w:ascii="Palatino Linotype" w:hAnsi="Palatino Linotype" w:cstheme="minorHAnsi"/>
-          <w:b/>
-          <w:sz w:val="24"/>
-          <w:szCs w:val="24"/>
-          <w:lang w:val="en-GB"/>
-        </w:rPr>
-        <w:t>Indexes</w:t>
+        <w:t xml:space="preserve"> Indexes</w:t>
       </w:r>
     </w:p>
     <w:p>
@@ -16991,14 +18390,7 @@
           <w:rFonts w:ascii="Palatino Linotype" w:hAnsi="Palatino Linotype"/>
           <w:lang w:val="en-GB"/>
         </w:rPr>
-        <w:t>away</w:t>
-      </w:r>
-      <w:r>
-        <w:rPr>
-          <w:rFonts w:ascii="Palatino Linotype" w:hAnsi="Palatino Linotype"/>
-          <w:lang w:val="en-GB"/>
-        </w:rPr>
-        <w:t>Team</w:t>
+        <w:t>awayTeam</w:t>
       </w:r>
       <w:proofErr w:type="spellEnd"/>
     </w:p>
@@ -17422,8 +18814,6 @@
           <w:lang w:val="en-GB"/>
         </w:rPr>
       </w:pPr>
-      <w:bookmarkStart w:id="1" w:name="_GoBack"/>
-      <w:bookmarkEnd w:id="1"/>
     </w:p>
     <w:p>
       <w:pPr>
@@ -17518,7 +18908,7 @@
       </w:r>
     </w:p>
     <w:sectPr>
-      <w:footerReference w:type="default" r:id="rId18"/>
+      <w:footerReference w:type="default" r:id="rId21"/>
       <w:pgSz w:w="11906" w:h="16838"/>
       <w:pgMar w:top="1440" w:right="1701" w:bottom="1440" w:left="1701" w:header="0" w:footer="708" w:gutter="0"/>
       <w:pgNumType w:start="1"/>
@@ -20409,7 +21799,7 @@
 </file>
 
 <file path=customXml/itemProps1.xml><?xml version="1.0" encoding="utf-8"?>
-<ds:datastoreItem xmlns:ds="http://schemas.openxmlformats.org/officeDocument/2006/customXml" ds:itemID="{89322EB0-0081-47D7-BED4-9F7B54C034AB}">
+<ds:datastoreItem xmlns:ds="http://schemas.openxmlformats.org/officeDocument/2006/customXml" ds:itemID="{2065EC65-B9A2-4A96-9358-90D48695B7FF}">
   <ds:schemaRefs>
     <ds:schemaRef ds:uri="http://schemas.openxmlformats.org/officeDocument/2006/bibliography"/>
   </ds:schemaRefs>

</xml_diff>